<commit_message>
Se creo el caso 8, Aun no es el definitivo
</commit_message>
<xml_diff>
--- a/Casos de uso 8 y 9.docx
+++ b/Casos de uso 8 y 9.docx
@@ -6,7 +6,6 @@
       <w:tblPr>
         <w:tblStyle w:val="Cuadrculaclara-nfasis4"/>
         <w:tblW w:w="8829" w:type="dxa"/>
-        <w:jc w:val="center"/>
         <w:tblInd w:w="0" w:type="dxa"/>
         <w:tblLook w:val="04A0" w:firstRow="1" w:lastRow="0" w:firstColumn="1" w:lastColumn="0" w:noHBand="0" w:noVBand="1"/>
       </w:tblPr>
@@ -18,7 +17,6 @@
         <w:trPr>
           <w:cnfStyle w:val="100000000000" w:firstRow="1" w:lastRow="0" w:firstColumn="0" w:lastColumn="0" w:oddVBand="0" w:evenVBand="0" w:oddHBand="0" w:evenHBand="0" w:firstRowFirstColumn="0" w:firstRowLastColumn="0" w:lastRowFirstColumn="0" w:lastRowLastColumn="0"/>
           <w:trHeight w:val="663"/>
-          <w:jc w:val="center"/>
         </w:trPr>
         <w:tc>
           <w:tcPr>
@@ -30,7 +28,6 @@
           <w:p>
             <w:pPr>
               <w:spacing w:after="0" w:line="240" w:lineRule="auto"/>
-              <w:jc w:val="center"/>
               <w:rPr>
                 <w:rFonts w:ascii="Arial" w:hAnsi="Arial" w:cs="Arial"/>
                 <w:sz w:val="28"/>
@@ -54,7 +51,6 @@
           <w:p>
             <w:pPr>
               <w:spacing w:after="0" w:line="240" w:lineRule="auto"/>
-              <w:jc w:val="center"/>
               <w:cnfStyle w:val="100000000000" w:firstRow="1" w:lastRow="0" w:firstColumn="0" w:lastColumn="0" w:oddVBand="0" w:evenVBand="0" w:oddHBand="0" w:evenHBand="0" w:firstRowFirstColumn="0" w:firstRowLastColumn="0" w:lastRowFirstColumn="0" w:lastRowLastColumn="0"/>
               <w:rPr>
                 <w:rFonts w:ascii="Arial" w:hAnsi="Arial" w:cs="Arial"/>
@@ -89,7 +85,6 @@
         <w:trPr>
           <w:cnfStyle w:val="000000100000" w:firstRow="0" w:lastRow="0" w:firstColumn="0" w:lastColumn="0" w:oddVBand="0" w:evenVBand="0" w:oddHBand="1" w:evenHBand="0" w:firstRowFirstColumn="0" w:firstRowLastColumn="0" w:lastRowFirstColumn="0" w:lastRowLastColumn="0"/>
           <w:trHeight w:val="663"/>
-          <w:jc w:val="center"/>
         </w:trPr>
         <w:tc>
           <w:tcPr>
@@ -101,7 +96,6 @@
           <w:p>
             <w:pPr>
               <w:spacing w:after="0" w:line="240" w:lineRule="auto"/>
-              <w:jc w:val="center"/>
               <w:rPr>
                 <w:rFonts w:ascii="Arial" w:hAnsi="Arial" w:cs="Arial"/>
                 <w:sz w:val="28"/>
@@ -124,7 +118,6 @@
           <w:p>
             <w:pPr>
               <w:spacing w:after="0" w:line="240" w:lineRule="auto"/>
-              <w:jc w:val="center"/>
               <w:cnfStyle w:val="000000100000" w:firstRow="0" w:lastRow="0" w:firstColumn="0" w:lastColumn="0" w:oddVBand="0" w:evenVBand="0" w:oddHBand="1" w:evenHBand="0" w:firstRowFirstColumn="0" w:firstRowLastColumn="0" w:lastRowFirstColumn="0" w:lastRowLastColumn="0"/>
               <w:rPr>
                 <w:rFonts w:ascii="Arial" w:hAnsi="Arial" w:cs="Arial"/>
@@ -145,7 +138,6 @@
         <w:trPr>
           <w:cnfStyle w:val="000000010000" w:firstRow="0" w:lastRow="0" w:firstColumn="0" w:lastColumn="0" w:oddVBand="0" w:evenVBand="0" w:oddHBand="0" w:evenHBand="1" w:firstRowFirstColumn="0" w:firstRowLastColumn="0" w:lastRowFirstColumn="0" w:lastRowLastColumn="0"/>
           <w:trHeight w:val="626"/>
-          <w:jc w:val="center"/>
         </w:trPr>
         <w:tc>
           <w:tcPr>
@@ -156,7 +148,6 @@
           <w:p>
             <w:pPr>
               <w:spacing w:after="0" w:line="240" w:lineRule="auto"/>
-              <w:jc w:val="center"/>
               <w:rPr>
                 <w:rFonts w:ascii="Arial" w:hAnsi="Arial" w:cs="Arial"/>
                 <w:sz w:val="28"/>
@@ -173,7 +164,6 @@
           <w:p>
             <w:pPr>
               <w:spacing w:after="0" w:line="240" w:lineRule="auto"/>
-              <w:jc w:val="center"/>
               <w:rPr>
                 <w:rFonts w:ascii="Arial" w:hAnsi="Arial" w:cs="Arial"/>
                 <w:sz w:val="28"/>
@@ -189,7 +179,6 @@
           <w:p>
             <w:pPr>
               <w:spacing w:after="0" w:line="240" w:lineRule="auto"/>
-              <w:jc w:val="center"/>
               <w:cnfStyle w:val="000000010000" w:firstRow="0" w:lastRow="0" w:firstColumn="0" w:lastColumn="0" w:oddVBand="0" w:evenVBand="0" w:oddHBand="0" w:evenHBand="1" w:firstRowFirstColumn="0" w:firstRowLastColumn="0" w:lastRowFirstColumn="0" w:lastRowLastColumn="0"/>
               <w:rPr>
                 <w:rFonts w:ascii="Arial" w:hAnsi="Arial" w:cs="Arial"/>
@@ -210,7 +199,6 @@
         <w:trPr>
           <w:cnfStyle w:val="000000100000" w:firstRow="0" w:lastRow="0" w:firstColumn="0" w:lastColumn="0" w:oddVBand="0" w:evenVBand="0" w:oddHBand="1" w:evenHBand="0" w:firstRowFirstColumn="0" w:firstRowLastColumn="0" w:lastRowFirstColumn="0" w:lastRowLastColumn="0"/>
           <w:trHeight w:val="663"/>
-          <w:jc w:val="center"/>
         </w:trPr>
         <w:tc>
           <w:tcPr>
@@ -222,7 +210,6 @@
           <w:p>
             <w:pPr>
               <w:spacing w:after="0" w:line="240" w:lineRule="auto"/>
-              <w:jc w:val="center"/>
               <w:rPr>
                 <w:rFonts w:ascii="Arial" w:hAnsi="Arial" w:cs="Arial"/>
                 <w:sz w:val="28"/>
@@ -245,13 +232,19 @@
           <w:p>
             <w:pPr>
               <w:spacing w:after="0" w:line="240" w:lineRule="auto"/>
-              <w:jc w:val="center"/>
               <w:cnfStyle w:val="000000100000" w:firstRow="0" w:lastRow="0" w:firstColumn="0" w:lastColumn="0" w:oddVBand="0" w:evenVBand="0" w:oddHBand="1" w:evenHBand="0" w:firstRowFirstColumn="0" w:firstRowLastColumn="0" w:lastRowFirstColumn="0" w:lastRowLastColumn="0"/>
               <w:rPr>
                 <w:rFonts w:ascii="Arial" w:hAnsi="Arial" w:cs="Arial"/>
                 <w:sz w:val="28"/>
               </w:rPr>
             </w:pPr>
+            <w:r>
+              <w:rPr>
+                <w:rFonts w:ascii="Arial" w:hAnsi="Arial" w:cs="Arial"/>
+                <w:sz w:val="28"/>
+              </w:rPr>
+              <w:t>Comprador</w:t>
+            </w:r>
           </w:p>
         </w:tc>
       </w:tr>
@@ -259,7 +252,6 @@
         <w:trPr>
           <w:cnfStyle w:val="000000010000" w:firstRow="0" w:lastRow="0" w:firstColumn="0" w:lastColumn="0" w:oddVBand="0" w:evenVBand="0" w:oddHBand="0" w:evenHBand="1" w:firstRowFirstColumn="0" w:firstRowLastColumn="0" w:lastRowFirstColumn="0" w:lastRowLastColumn="0"/>
           <w:trHeight w:val="626"/>
-          <w:jc w:val="center"/>
         </w:trPr>
         <w:tc>
           <w:tcPr>
@@ -271,7 +263,6 @@
           <w:p>
             <w:pPr>
               <w:spacing w:after="0" w:line="240" w:lineRule="auto"/>
-              <w:jc w:val="center"/>
               <w:rPr>
                 <w:rFonts w:ascii="Arial" w:hAnsi="Arial" w:cs="Arial"/>
                 <w:sz w:val="28"/>
@@ -294,13 +285,19 @@
           <w:p>
             <w:pPr>
               <w:spacing w:after="0" w:line="240" w:lineRule="auto"/>
-              <w:jc w:val="center"/>
               <w:cnfStyle w:val="000000010000" w:firstRow="0" w:lastRow="0" w:firstColumn="0" w:lastColumn="0" w:oddVBand="0" w:evenVBand="0" w:oddHBand="0" w:evenHBand="1" w:firstRowFirstColumn="0" w:firstRowLastColumn="0" w:lastRowFirstColumn="0" w:lastRowLastColumn="0"/>
               <w:rPr>
                 <w:rFonts w:ascii="Arial" w:hAnsi="Arial" w:cs="Arial"/>
                 <w:sz w:val="28"/>
               </w:rPr>
             </w:pPr>
+            <w:r>
+              <w:rPr>
+                <w:rFonts w:ascii="Arial" w:hAnsi="Arial" w:cs="Arial"/>
+                <w:sz w:val="28"/>
+              </w:rPr>
+              <w:t>Manejador de Bases de Datos</w:t>
+            </w:r>
           </w:p>
         </w:tc>
       </w:tr>
@@ -308,7 +305,6 @@
         <w:trPr>
           <w:cnfStyle w:val="000000100000" w:firstRow="0" w:lastRow="0" w:firstColumn="0" w:lastColumn="0" w:oddVBand="0" w:evenVBand="0" w:oddHBand="1" w:evenHBand="0" w:firstRowFirstColumn="0" w:firstRowLastColumn="0" w:lastRowFirstColumn="0" w:lastRowLastColumn="0"/>
           <w:trHeight w:val="663"/>
-          <w:jc w:val="center"/>
         </w:trPr>
         <w:tc>
           <w:tcPr>
@@ -319,7 +315,6 @@
           <w:p>
             <w:pPr>
               <w:spacing w:after="0" w:line="240" w:lineRule="auto"/>
-              <w:jc w:val="center"/>
               <w:rPr>
                 <w:rFonts w:ascii="Arial" w:hAnsi="Arial" w:cs="Arial"/>
                 <w:sz w:val="28"/>
@@ -336,7 +331,6 @@
           <w:p>
             <w:pPr>
               <w:spacing w:after="0" w:line="240" w:lineRule="auto"/>
-              <w:jc w:val="center"/>
               <w:rPr>
                 <w:rFonts w:ascii="Arial" w:hAnsi="Arial" w:cs="Arial"/>
                 <w:sz w:val="28"/>
@@ -352,13 +346,19 @@
           <w:p>
             <w:pPr>
               <w:spacing w:after="0" w:line="240" w:lineRule="auto"/>
-              <w:jc w:val="center"/>
               <w:cnfStyle w:val="000000100000" w:firstRow="0" w:lastRow="0" w:firstColumn="0" w:lastColumn="0" w:oddVBand="0" w:evenVBand="0" w:oddHBand="1" w:evenHBand="0" w:firstRowFirstColumn="0" w:firstRowLastColumn="0" w:lastRowFirstColumn="0" w:lastRowLastColumn="0"/>
               <w:rPr>
                 <w:rFonts w:ascii="Arial" w:hAnsi="Arial" w:cs="Arial"/>
                 <w:sz w:val="28"/>
               </w:rPr>
             </w:pPr>
+            <w:r>
+              <w:rPr>
+                <w:rFonts w:ascii="Arial" w:hAnsi="Arial" w:cs="Arial"/>
+                <w:sz w:val="28"/>
+              </w:rPr>
+              <w:t>El comprador cuando desee puede consultar su historial de compras donde se mostrara todo lo que ah comprado.</w:t>
+            </w:r>
           </w:p>
         </w:tc>
       </w:tr>
@@ -366,7 +366,6 @@
         <w:trPr>
           <w:cnfStyle w:val="000000010000" w:firstRow="0" w:lastRow="0" w:firstColumn="0" w:lastColumn="0" w:oddVBand="0" w:evenVBand="0" w:oddHBand="0" w:evenHBand="1" w:firstRowFirstColumn="0" w:firstRowLastColumn="0" w:lastRowFirstColumn="0" w:lastRowLastColumn="0"/>
           <w:trHeight w:val="626"/>
-          <w:jc w:val="center"/>
         </w:trPr>
         <w:tc>
           <w:tcPr>
@@ -378,34 +377,17 @@
           <w:p>
             <w:pPr>
               <w:spacing w:after="0" w:line="240" w:lineRule="auto"/>
-              <w:jc w:val="center"/>
-              <w:rPr>
-                <w:rFonts w:ascii="Arial" w:hAnsi="Arial" w:cs="Arial"/>
-                <w:sz w:val="28"/>
-              </w:rPr>
-            </w:pPr>
-            <w:r>
-              <w:rPr>
-                <w:rFonts w:ascii="Arial" w:hAnsi="Arial" w:cs="Arial"/>
-                <w:sz w:val="28"/>
-              </w:rPr>
-              <w:t xml:space="preserve">Disparador – </w:t>
-            </w:r>
-            <w:proofErr w:type="spellStart"/>
-            <w:r>
-              <w:rPr>
-                <w:rFonts w:ascii="Arial" w:hAnsi="Arial" w:cs="Arial"/>
-                <w:sz w:val="28"/>
-              </w:rPr>
-              <w:t>trigger</w:t>
-            </w:r>
-            <w:proofErr w:type="spellEnd"/>
-            <w:r>
-              <w:rPr>
-                <w:rFonts w:ascii="Arial" w:hAnsi="Arial" w:cs="Arial"/>
-                <w:sz w:val="28"/>
-              </w:rPr>
-              <w:t>:</w:t>
+              <w:rPr>
+                <w:rFonts w:ascii="Arial" w:hAnsi="Arial" w:cs="Arial"/>
+                <w:sz w:val="28"/>
+              </w:rPr>
+            </w:pPr>
+            <w:r>
+              <w:rPr>
+                <w:rFonts w:ascii="Arial" w:hAnsi="Arial" w:cs="Arial"/>
+                <w:sz w:val="28"/>
+              </w:rPr>
+              <w:t>Disparador – trigger:</w:t>
             </w:r>
           </w:p>
         </w:tc>
@@ -417,13 +399,26 @@
           <w:p>
             <w:pPr>
               <w:spacing w:after="0" w:line="240" w:lineRule="auto"/>
-              <w:jc w:val="center"/>
               <w:cnfStyle w:val="000000010000" w:firstRow="0" w:lastRow="0" w:firstColumn="0" w:lastColumn="0" w:oddVBand="0" w:evenVBand="0" w:oddHBand="0" w:evenHBand="1" w:firstRowFirstColumn="0" w:firstRowLastColumn="0" w:lastRowFirstColumn="0" w:lastRowLastColumn="0"/>
               <w:rPr>
                 <w:rFonts w:ascii="Arial" w:hAnsi="Arial" w:cs="Arial"/>
                 <w:sz w:val="28"/>
               </w:rPr>
             </w:pPr>
+            <w:r>
+              <w:rPr>
+                <w:rFonts w:ascii="Arial" w:hAnsi="Arial" w:cs="Arial"/>
+                <w:sz w:val="28"/>
+              </w:rPr>
+              <w:t xml:space="preserve">El comprador por medio de un botón indicara </w:t>
+            </w:r>
+            <w:r>
+              <w:rPr>
+                <w:rFonts w:ascii="Arial" w:hAnsi="Arial" w:cs="Arial"/>
+                <w:sz w:val="28"/>
+              </w:rPr>
+              <w:t>que este desea observar su historial de compras.</w:t>
+            </w:r>
           </w:p>
         </w:tc>
       </w:tr>
@@ -431,7 +426,6 @@
         <w:trPr>
           <w:cnfStyle w:val="000000100000" w:firstRow="0" w:lastRow="0" w:firstColumn="0" w:lastColumn="0" w:oddVBand="0" w:evenVBand="0" w:oddHBand="1" w:evenHBand="0" w:firstRowFirstColumn="0" w:firstRowLastColumn="0" w:lastRowFirstColumn="0" w:lastRowLastColumn="0"/>
           <w:trHeight w:val="663"/>
-          <w:jc w:val="center"/>
         </w:trPr>
         <w:tc>
           <w:tcPr>
@@ -443,7 +437,6 @@
           <w:p>
             <w:pPr>
               <w:spacing w:after="0" w:line="240" w:lineRule="auto"/>
-              <w:jc w:val="center"/>
               <w:rPr>
                 <w:rFonts w:ascii="Arial" w:hAnsi="Arial" w:cs="Arial"/>
                 <w:sz w:val="28"/>
@@ -466,13 +459,19 @@
           <w:p>
             <w:pPr>
               <w:spacing w:after="0" w:line="240" w:lineRule="auto"/>
-              <w:jc w:val="center"/>
               <w:cnfStyle w:val="000000100000" w:firstRow="0" w:lastRow="0" w:firstColumn="0" w:lastColumn="0" w:oddVBand="0" w:evenVBand="0" w:oddHBand="1" w:evenHBand="0" w:firstRowFirstColumn="0" w:firstRowLastColumn="0" w:lastRowFirstColumn="0" w:lastRowLastColumn="0"/>
               <w:rPr>
                 <w:rFonts w:ascii="Arial" w:hAnsi="Arial" w:cs="Arial"/>
                 <w:sz w:val="28"/>
               </w:rPr>
             </w:pPr>
+            <w:r>
+              <w:rPr>
+                <w:rFonts w:ascii="Arial" w:hAnsi="Arial" w:cs="Arial"/>
+                <w:sz w:val="28"/>
+              </w:rPr>
+              <w:t>Pre-01 El comprador inicializar sesión.</w:t>
+            </w:r>
           </w:p>
         </w:tc>
       </w:tr>
@@ -480,7 +479,6 @@
         <w:trPr>
           <w:cnfStyle w:val="000000010000" w:firstRow="0" w:lastRow="0" w:firstColumn="0" w:lastColumn="0" w:oddVBand="0" w:evenVBand="0" w:oddHBand="0" w:evenHBand="1" w:firstRowFirstColumn="0" w:firstRowLastColumn="0" w:lastRowFirstColumn="0" w:lastRowLastColumn="0"/>
           <w:trHeight w:val="663"/>
-          <w:jc w:val="center"/>
         </w:trPr>
         <w:tc>
           <w:tcPr>
@@ -492,27 +490,17 @@
           <w:p>
             <w:pPr>
               <w:spacing w:after="0" w:line="240" w:lineRule="auto"/>
-              <w:jc w:val="center"/>
-              <w:rPr>
-                <w:rFonts w:ascii="Arial" w:hAnsi="Arial" w:cs="Arial"/>
-                <w:sz w:val="28"/>
-              </w:rPr>
-            </w:pPr>
-            <w:proofErr w:type="spellStart"/>
-            <w:r>
-              <w:rPr>
-                <w:rFonts w:ascii="Arial" w:hAnsi="Arial" w:cs="Arial"/>
-                <w:sz w:val="28"/>
-              </w:rPr>
-              <w:t>Pos</w:t>
-            </w:r>
-            <w:proofErr w:type="spellEnd"/>
-            <w:r>
-              <w:rPr>
-                <w:rFonts w:ascii="Arial" w:hAnsi="Arial" w:cs="Arial"/>
-                <w:sz w:val="28"/>
-              </w:rPr>
-              <w:t>-Condiciones:</w:t>
+              <w:rPr>
+                <w:rFonts w:ascii="Arial" w:hAnsi="Arial" w:cs="Arial"/>
+                <w:sz w:val="28"/>
+              </w:rPr>
+            </w:pPr>
+            <w:r>
+              <w:rPr>
+                <w:rFonts w:ascii="Arial" w:hAnsi="Arial" w:cs="Arial"/>
+                <w:sz w:val="28"/>
+              </w:rPr>
+              <w:t>Pos-Condiciones:</w:t>
             </w:r>
           </w:p>
         </w:tc>
@@ -524,13 +512,60 @@
           <w:p>
             <w:pPr>
               <w:spacing w:after="0" w:line="240" w:lineRule="auto"/>
-              <w:jc w:val="center"/>
               <w:cnfStyle w:val="000000010000" w:firstRow="0" w:lastRow="0" w:firstColumn="0" w:lastColumn="0" w:oddVBand="0" w:evenVBand="0" w:oddHBand="0" w:evenHBand="1" w:firstRowFirstColumn="0" w:firstRowLastColumn="0" w:lastRowFirstColumn="0" w:lastRowLastColumn="0"/>
               <w:rPr>
                 <w:rFonts w:ascii="Arial" w:hAnsi="Arial" w:cs="Arial"/>
                 <w:sz w:val="28"/>
               </w:rPr>
             </w:pPr>
+            <w:r>
+              <w:rPr>
+                <w:rFonts w:ascii="Arial" w:hAnsi="Arial" w:cs="Arial"/>
+                <w:sz w:val="28"/>
+              </w:rPr>
+              <w:t>Pos-01 Se le pregunta al comprador si desea volver a comprar un producto de los anteriormente comprados.</w:t>
+            </w:r>
+          </w:p>
+          <w:p>
+            <w:pPr>
+              <w:spacing w:after="0" w:line="240" w:lineRule="auto"/>
+              <w:cnfStyle w:val="000000010000" w:firstRow="0" w:lastRow="0" w:firstColumn="0" w:lastColumn="0" w:oddVBand="0" w:evenVBand="0" w:oddHBand="0" w:evenHBand="1" w:firstRowFirstColumn="0" w:firstRowLastColumn="0" w:lastRowFirstColumn="0" w:lastRowLastColumn="0"/>
+              <w:rPr>
+                <w:rFonts w:ascii="Arial" w:hAnsi="Arial" w:cs="Arial"/>
+                <w:sz w:val="28"/>
+              </w:rPr>
+            </w:pPr>
+            <w:r>
+              <w:rPr>
+                <w:rFonts w:ascii="Arial" w:hAnsi="Arial" w:cs="Arial"/>
+                <w:sz w:val="28"/>
+              </w:rPr>
+              <w:t xml:space="preserve">Pos-02 </w:t>
+            </w:r>
+            <w:r>
+              <w:rPr>
+                <w:rFonts w:ascii="Arial" w:hAnsi="Arial" w:cs="Arial"/>
+                <w:sz w:val="28"/>
+              </w:rPr>
+              <w:t>Se le da al comprador opción de volver a indagar en los productos.</w:t>
+            </w:r>
+          </w:p>
+          <w:p>
+            <w:pPr>
+              <w:spacing w:after="0" w:line="240" w:lineRule="auto"/>
+              <w:cnfStyle w:val="000000010000" w:firstRow="0" w:lastRow="0" w:firstColumn="0" w:lastColumn="0" w:oddVBand="0" w:evenVBand="0" w:oddHBand="0" w:evenHBand="1" w:firstRowFirstColumn="0" w:firstRowLastColumn="0" w:lastRowFirstColumn="0" w:lastRowLastColumn="0"/>
+              <w:rPr>
+                <w:rFonts w:ascii="Arial" w:hAnsi="Arial" w:cs="Arial"/>
+                <w:sz w:val="28"/>
+              </w:rPr>
+            </w:pPr>
+            <w:r>
+              <w:rPr>
+                <w:rFonts w:ascii="Arial" w:hAnsi="Arial" w:cs="Arial"/>
+                <w:sz w:val="28"/>
+              </w:rPr>
+              <w:t>Pos-03 Se le da la opción al comprador de ocultar algún objeto comprado del historial.</w:t>
+            </w:r>
           </w:p>
         </w:tc>
       </w:tr>
@@ -538,7 +573,6 @@
         <w:trPr>
           <w:cnfStyle w:val="000000100000" w:firstRow="0" w:lastRow="0" w:firstColumn="0" w:lastColumn="0" w:oddVBand="0" w:evenVBand="0" w:oddHBand="1" w:evenHBand="0" w:firstRowFirstColumn="0" w:firstRowLastColumn="0" w:lastRowFirstColumn="0" w:lastRowLastColumn="0"/>
           <w:trHeight w:val="663"/>
-          <w:jc w:val="center"/>
         </w:trPr>
         <w:tc>
           <w:tcPr>
@@ -549,7 +583,6 @@
           <w:p>
             <w:pPr>
               <w:spacing w:after="0" w:line="240" w:lineRule="auto"/>
-              <w:jc w:val="center"/>
               <w:rPr>
                 <w:rFonts w:ascii="Arial" w:hAnsi="Arial" w:cs="Arial"/>
                 <w:sz w:val="28"/>
@@ -562,102 +595,12 @@
               </w:rPr>
               <w:t>Flujo Principal</w:t>
             </w:r>
-          </w:p>
-          <w:p>
-            <w:pPr>
-              <w:spacing w:after="0" w:line="240" w:lineRule="auto"/>
-              <w:jc w:val="center"/>
-              <w:rPr>
-                <w:rFonts w:ascii="Arial" w:hAnsi="Arial" w:cs="Arial"/>
-                <w:sz w:val="28"/>
-              </w:rPr>
-            </w:pPr>
-          </w:p>
-          <w:p>
-            <w:pPr>
-              <w:spacing w:after="0" w:line="240" w:lineRule="auto"/>
-              <w:jc w:val="center"/>
-              <w:rPr>
-                <w:rFonts w:ascii="Arial" w:hAnsi="Arial" w:cs="Arial"/>
-                <w:sz w:val="28"/>
-              </w:rPr>
-            </w:pPr>
-          </w:p>
-          <w:p>
-            <w:pPr>
-              <w:spacing w:after="0" w:line="240" w:lineRule="auto"/>
-              <w:jc w:val="center"/>
-              <w:rPr>
-                <w:rFonts w:ascii="Arial" w:hAnsi="Arial" w:cs="Arial"/>
-                <w:sz w:val="28"/>
-              </w:rPr>
-            </w:pPr>
-          </w:p>
-          <w:p>
-            <w:pPr>
-              <w:spacing w:after="0" w:line="240" w:lineRule="auto"/>
-              <w:jc w:val="center"/>
-              <w:rPr>
-                <w:rFonts w:ascii="Arial" w:hAnsi="Arial" w:cs="Arial"/>
-                <w:sz w:val="28"/>
-              </w:rPr>
-            </w:pPr>
-          </w:p>
-          <w:p>
-            <w:pPr>
-              <w:spacing w:after="0" w:line="240" w:lineRule="auto"/>
-              <w:jc w:val="center"/>
-              <w:rPr>
-                <w:rFonts w:ascii="Arial" w:hAnsi="Arial" w:cs="Arial"/>
-                <w:sz w:val="28"/>
-              </w:rPr>
-            </w:pPr>
-          </w:p>
-          <w:p>
-            <w:pPr>
-              <w:spacing w:after="0" w:line="240" w:lineRule="auto"/>
-              <w:jc w:val="center"/>
-              <w:rPr>
-                <w:rFonts w:ascii="Arial" w:hAnsi="Arial" w:cs="Arial"/>
-                <w:sz w:val="28"/>
-              </w:rPr>
-            </w:pPr>
-          </w:p>
-          <w:p>
-            <w:pPr>
-              <w:spacing w:after="0" w:line="240" w:lineRule="auto"/>
-              <w:jc w:val="center"/>
-              <w:rPr>
-                <w:rFonts w:ascii="Arial" w:hAnsi="Arial" w:cs="Arial"/>
-                <w:sz w:val="28"/>
-              </w:rPr>
-            </w:pPr>
-          </w:p>
-          <w:p>
-            <w:pPr>
-              <w:spacing w:after="0" w:line="240" w:lineRule="auto"/>
-              <w:jc w:val="center"/>
-              <w:rPr>
-                <w:rFonts w:ascii="Arial" w:hAnsi="Arial" w:cs="Arial"/>
-                <w:sz w:val="28"/>
-              </w:rPr>
-            </w:pPr>
-          </w:p>
-          <w:p>
-            <w:pPr>
-              <w:spacing w:after="0" w:line="240" w:lineRule="auto"/>
-              <w:jc w:val="center"/>
-              <w:rPr>
-                <w:rFonts w:ascii="Arial" w:hAnsi="Arial" w:cs="Arial"/>
-                <w:sz w:val="28"/>
-              </w:rPr>
-            </w:pPr>
-            <w:r>
-              <w:rPr>
-                <w:rFonts w:ascii="Arial" w:hAnsi="Arial" w:cs="Arial"/>
-                <w:sz w:val="28"/>
-              </w:rPr>
-              <w:t>Flujo Principal</w:t>
+            <w:r>
+              <w:rPr>
+                <w:rFonts w:ascii="Arial" w:hAnsi="Arial" w:cs="Arial"/>
+                <w:sz w:val="28"/>
+              </w:rPr>
+              <w:t>:</w:t>
             </w:r>
           </w:p>
         </w:tc>
@@ -668,9 +611,34 @@
           </w:tcPr>
           <w:p>
             <w:pPr>
-              <w:spacing w:after="0" w:line="240" w:lineRule="auto"/>
-              <w:ind w:firstLine="150"/>
-              <w:jc w:val="center"/>
+              <w:pStyle w:val="Prrafodelista"/>
+              <w:numPr>
+                <w:ilvl w:val="0"/>
+                <w:numId w:val="2"/>
+              </w:numPr>
+              <w:spacing w:after="0" w:line="240" w:lineRule="auto"/>
+              <w:cnfStyle w:val="000000100000" w:firstRow="0" w:lastRow="0" w:firstColumn="0" w:lastColumn="0" w:oddVBand="0" w:evenVBand="0" w:oddHBand="1" w:evenHBand="0" w:firstRowFirstColumn="0" w:firstRowLastColumn="0" w:lastRowFirstColumn="0" w:lastRowLastColumn="0"/>
+              <w:rPr>
+                <w:rFonts w:ascii="Arial" w:hAnsi="Arial" w:cs="Arial"/>
+                <w:sz w:val="28"/>
+              </w:rPr>
+            </w:pPr>
+            <w:r>
+              <w:rPr>
+                <w:rFonts w:ascii="Arial" w:hAnsi="Arial" w:cs="Arial"/>
+                <w:sz w:val="28"/>
+              </w:rPr>
+              <w:t>El comprador inicializa sesión.</w:t>
+            </w:r>
+          </w:p>
+          <w:p>
+            <w:pPr>
+              <w:pStyle w:val="Prrafodelista"/>
+              <w:numPr>
+                <w:ilvl w:val="0"/>
+                <w:numId w:val="2"/>
+              </w:numPr>
+              <w:spacing w:after="0" w:line="240" w:lineRule="auto"/>
               <w:cnfStyle w:val="000000100000" w:firstRow="0" w:lastRow="0" w:firstColumn="0" w:lastColumn="0" w:oddVBand="0" w:evenVBand="0" w:oddHBand="1" w:evenHBand="0" w:firstRowFirstColumn="0" w:firstRowLastColumn="0" w:lastRowFirstColumn="0" w:lastRowLastColumn="0"/>
               <w:rPr>
                 <w:rFonts w:ascii="Arial" w:hAnsi="Arial" w:cs="Arial"/>
@@ -684,7 +652,6 @@
         <w:trPr>
           <w:cnfStyle w:val="000000010000" w:firstRow="0" w:lastRow="0" w:firstColumn="0" w:lastColumn="0" w:oddVBand="0" w:evenVBand="0" w:oddHBand="0" w:evenHBand="1" w:firstRowFirstColumn="0" w:firstRowLastColumn="0" w:lastRowFirstColumn="0" w:lastRowLastColumn="0"/>
           <w:trHeight w:val="663"/>
-          <w:jc w:val="center"/>
         </w:trPr>
         <w:tc>
           <w:tcPr>
@@ -695,7 +662,6 @@
           <w:p>
             <w:pPr>
               <w:spacing w:after="0" w:line="240" w:lineRule="auto"/>
-              <w:jc w:val="center"/>
               <w:rPr>
                 <w:rFonts w:ascii="Arial" w:hAnsi="Arial" w:cs="Arial"/>
                 <w:sz w:val="28"/>
@@ -712,7 +678,6 @@
           <w:p>
             <w:pPr>
               <w:spacing w:after="0" w:line="240" w:lineRule="auto"/>
-              <w:jc w:val="center"/>
               <w:rPr>
                 <w:rFonts w:ascii="Arial" w:hAnsi="Arial" w:cs="Arial"/>
                 <w:sz w:val="28"/>
@@ -728,7 +693,6 @@
           <w:p>
             <w:pPr>
               <w:spacing w:after="0" w:line="240" w:lineRule="auto"/>
-              <w:jc w:val="center"/>
               <w:cnfStyle w:val="000000010000" w:firstRow="0" w:lastRow="0" w:firstColumn="0" w:lastColumn="0" w:oddVBand="0" w:evenVBand="0" w:oddHBand="0" w:evenHBand="1" w:firstRowFirstColumn="0" w:firstRowLastColumn="0" w:lastRowFirstColumn="0" w:lastRowLastColumn="0"/>
               <w:rPr>
                 <w:rFonts w:ascii="Arial" w:hAnsi="Arial" w:cs="Arial"/>
@@ -742,7 +706,6 @@
         <w:trPr>
           <w:cnfStyle w:val="000000100000" w:firstRow="0" w:lastRow="0" w:firstColumn="0" w:lastColumn="0" w:oddVBand="0" w:evenVBand="0" w:oddHBand="1" w:evenHBand="0" w:firstRowFirstColumn="0" w:firstRowLastColumn="0" w:lastRowFirstColumn="0" w:lastRowLastColumn="0"/>
           <w:trHeight w:val="663"/>
-          <w:jc w:val="center"/>
         </w:trPr>
         <w:tc>
           <w:tcPr>
@@ -754,7 +717,6 @@
           <w:p>
             <w:pPr>
               <w:spacing w:after="0" w:line="240" w:lineRule="auto"/>
-              <w:jc w:val="center"/>
               <w:rPr>
                 <w:rFonts w:ascii="Arial" w:hAnsi="Arial" w:cs="Arial"/>
                 <w:sz w:val="28"/>
@@ -777,13 +739,19 @@
           <w:p>
             <w:pPr>
               <w:spacing w:after="0" w:line="240" w:lineRule="auto"/>
-              <w:jc w:val="center"/>
               <w:cnfStyle w:val="000000100000" w:firstRow="0" w:lastRow="0" w:firstColumn="0" w:lastColumn="0" w:oddVBand="0" w:evenVBand="0" w:oddHBand="1" w:evenHBand="0" w:firstRowFirstColumn="0" w:firstRowLastColumn="0" w:lastRowFirstColumn="0" w:lastRowLastColumn="0"/>
               <w:rPr>
                 <w:rFonts w:ascii="Arial" w:hAnsi="Arial" w:cs="Arial"/>
                 <w:sz w:val="28"/>
               </w:rPr>
             </w:pPr>
+            <w:r>
+              <w:rPr>
+                <w:rFonts w:ascii="Arial" w:hAnsi="Arial" w:cs="Arial"/>
+                <w:sz w:val="28"/>
+              </w:rPr>
+              <w:t>Baja</w:t>
+            </w:r>
           </w:p>
         </w:tc>
       </w:tr>
@@ -791,7 +759,6 @@
         <w:trPr>
           <w:cnfStyle w:val="000000010000" w:firstRow="0" w:lastRow="0" w:firstColumn="0" w:lastColumn="0" w:oddVBand="0" w:evenVBand="0" w:oddHBand="0" w:evenHBand="1" w:firstRowFirstColumn="0" w:firstRowLastColumn="0" w:lastRowFirstColumn="0" w:lastRowLastColumn="0"/>
           <w:trHeight w:val="663"/>
-          <w:jc w:val="center"/>
         </w:trPr>
         <w:tc>
           <w:tcPr>
@@ -803,7 +770,6 @@
           <w:p>
             <w:pPr>
               <w:spacing w:after="0" w:line="240" w:lineRule="auto"/>
-              <w:jc w:val="center"/>
               <w:rPr>
                 <w:rFonts w:ascii="Arial" w:hAnsi="Arial" w:cs="Arial"/>
                 <w:sz w:val="28"/>
@@ -826,13 +792,19 @@
           <w:p>
             <w:pPr>
               <w:spacing w:after="0" w:line="240" w:lineRule="auto"/>
-              <w:jc w:val="center"/>
               <w:cnfStyle w:val="000000010000" w:firstRow="0" w:lastRow="0" w:firstColumn="0" w:lastColumn="0" w:oddVBand="0" w:evenVBand="0" w:oddHBand="0" w:evenHBand="1" w:firstRowFirstColumn="0" w:firstRowLastColumn="0" w:lastRowFirstColumn="0" w:lastRowLastColumn="0"/>
               <w:rPr>
                 <w:rFonts w:ascii="Arial" w:hAnsi="Arial" w:cs="Arial"/>
                 <w:sz w:val="28"/>
               </w:rPr>
             </w:pPr>
+            <w:r>
+              <w:rPr>
+                <w:rFonts w:ascii="Arial" w:hAnsi="Arial" w:cs="Arial"/>
+                <w:sz w:val="28"/>
+              </w:rPr>
+              <w:t>Siempre que el usuario quiera realizar consultas</w:t>
+            </w:r>
           </w:p>
         </w:tc>
       </w:tr>
@@ -846,6 +818,192 @@
     </w:sectPr>
   </w:body>
 </w:document>
+</file>
+
+<file path=word/numbering.xml><?xml version="1.0" encoding="utf-8"?>
+<w:numbering xmlns:wpc="http://schemas.microsoft.com/office/word/2010/wordprocessingCanvas" xmlns:cx="http://schemas.microsoft.com/office/drawing/2014/chartex" xmlns:cx1="http://schemas.microsoft.com/office/drawing/2015/9/8/chartex" xmlns:cx2="http://schemas.microsoft.com/office/drawing/2015/10/21/chartex" xmlns:cx3="http://schemas.microsoft.com/office/drawing/2016/5/9/chartex" xmlns:cx4="http://schemas.microsoft.com/office/drawing/2016/5/10/chartex" xmlns:cx5="http://schemas.microsoft.com/office/drawing/2016/5/11/chartex" xmlns:cx6="http://schemas.microsoft.com/office/drawing/2016/5/12/chartex" xmlns:cx7="http://schemas.microsoft.com/office/drawing/2016/5/13/chartex" xmlns:cx8="http://schemas.microsoft.com/office/drawing/2016/5/14/chartex" xmlns:mc="http://schemas.openxmlformats.org/markup-compatibility/2006" xmlns:aink="http://schemas.microsoft.com/office/drawing/2016/ink" xmlns:am3d="http://schemas.microsoft.com/office/drawing/2017/model3d" xmlns:o="urn:schemas-microsoft-com:office:office" xmlns:r="http://schemas.openxmlformats.org/officeDocument/2006/relationships" xmlns:m="http://schemas.openxmlformats.org/officeDocument/2006/math" xmlns:v="urn:schemas-microsoft-com:vml" xmlns:wp14="http://schemas.microsoft.com/office/word/2010/wordprocessingDrawing" xmlns:wp="http://schemas.openxmlformats.org/drawingml/2006/wordprocessingDrawing" xmlns:w10="urn:schemas-microsoft-com:office:word" xmlns:w="http://schemas.openxmlformats.org/wordprocessingml/2006/main" xmlns:w14="http://schemas.microsoft.com/office/word/2010/wordml" xmlns:w15="http://schemas.microsoft.com/office/word/2012/wordml" xmlns:w16cex="http://schemas.microsoft.com/office/word/2018/wordml/cex" xmlns:w16cid="http://schemas.microsoft.com/office/word/2016/wordml/cid" xmlns:w16="http://schemas.microsoft.com/office/word/2018/wordml" xmlns:w16sdtdh="http://schemas.microsoft.com/office/word/2020/wordml/sdtdatahash" xmlns:w16se="http://schemas.microsoft.com/office/word/2015/wordml/symex" xmlns:wpg="http://schemas.microsoft.com/office/word/2010/wordprocessingGroup" xmlns:wpi="http://schemas.microsoft.com/office/word/2010/wordprocessingInk" xmlns:wne="http://schemas.microsoft.com/office/word/2006/wordml" xmlns:wps="http://schemas.microsoft.com/office/word/2010/wordprocessingShape" mc:Ignorable="w14 w15 w16se w16cid w16 w16cex w16sdtdh wp14">
+  <w:abstractNum w:abstractNumId="0" w15:restartNumberingAfterBreak="0">
+    <w:nsid w:val="1CA64A45"/>
+    <w:multiLevelType w:val="hybridMultilevel"/>
+    <w:tmpl w:val="F168BA5A"/>
+    <w:lvl w:ilvl="0" w:tplc="080A000F">
+      <w:start w:val="1"/>
+      <w:numFmt w:val="decimal"/>
+      <w:lvlText w:val="%1."/>
+      <w:lvlJc w:val="left"/>
+      <w:pPr>
+        <w:ind w:left="720" w:hanging="360"/>
+      </w:pPr>
+    </w:lvl>
+    <w:lvl w:ilvl="1" w:tplc="080A0019" w:tentative="1">
+      <w:start w:val="1"/>
+      <w:numFmt w:val="lowerLetter"/>
+      <w:lvlText w:val="%2."/>
+      <w:lvlJc w:val="left"/>
+      <w:pPr>
+        <w:ind w:left="1440" w:hanging="360"/>
+      </w:pPr>
+    </w:lvl>
+    <w:lvl w:ilvl="2" w:tplc="080A001B" w:tentative="1">
+      <w:start w:val="1"/>
+      <w:numFmt w:val="lowerRoman"/>
+      <w:lvlText w:val="%3."/>
+      <w:lvlJc w:val="right"/>
+      <w:pPr>
+        <w:ind w:left="2160" w:hanging="180"/>
+      </w:pPr>
+    </w:lvl>
+    <w:lvl w:ilvl="3" w:tplc="080A000F" w:tentative="1">
+      <w:start w:val="1"/>
+      <w:numFmt w:val="decimal"/>
+      <w:lvlText w:val="%4."/>
+      <w:lvlJc w:val="left"/>
+      <w:pPr>
+        <w:ind w:left="2880" w:hanging="360"/>
+      </w:pPr>
+    </w:lvl>
+    <w:lvl w:ilvl="4" w:tplc="080A0019" w:tentative="1">
+      <w:start w:val="1"/>
+      <w:numFmt w:val="lowerLetter"/>
+      <w:lvlText w:val="%5."/>
+      <w:lvlJc w:val="left"/>
+      <w:pPr>
+        <w:ind w:left="3600" w:hanging="360"/>
+      </w:pPr>
+    </w:lvl>
+    <w:lvl w:ilvl="5" w:tplc="080A001B" w:tentative="1">
+      <w:start w:val="1"/>
+      <w:numFmt w:val="lowerRoman"/>
+      <w:lvlText w:val="%6."/>
+      <w:lvlJc w:val="right"/>
+      <w:pPr>
+        <w:ind w:left="4320" w:hanging="180"/>
+      </w:pPr>
+    </w:lvl>
+    <w:lvl w:ilvl="6" w:tplc="080A000F" w:tentative="1">
+      <w:start w:val="1"/>
+      <w:numFmt w:val="decimal"/>
+      <w:lvlText w:val="%7."/>
+      <w:lvlJc w:val="left"/>
+      <w:pPr>
+        <w:ind w:left="5040" w:hanging="360"/>
+      </w:pPr>
+    </w:lvl>
+    <w:lvl w:ilvl="7" w:tplc="080A0019" w:tentative="1">
+      <w:start w:val="1"/>
+      <w:numFmt w:val="lowerLetter"/>
+      <w:lvlText w:val="%8."/>
+      <w:lvlJc w:val="left"/>
+      <w:pPr>
+        <w:ind w:left="5760" w:hanging="360"/>
+      </w:pPr>
+    </w:lvl>
+    <w:lvl w:ilvl="8" w:tplc="080A001B" w:tentative="1">
+      <w:start w:val="1"/>
+      <w:numFmt w:val="lowerRoman"/>
+      <w:lvlText w:val="%9."/>
+      <w:lvlJc w:val="right"/>
+      <w:pPr>
+        <w:ind w:left="6480" w:hanging="180"/>
+      </w:pPr>
+    </w:lvl>
+  </w:abstractNum>
+  <w:abstractNum w:abstractNumId="1" w15:restartNumberingAfterBreak="0">
+    <w:nsid w:val="4B31489C"/>
+    <w:multiLevelType w:val="hybridMultilevel"/>
+    <w:tmpl w:val="FFA61666"/>
+    <w:lvl w:ilvl="0" w:tplc="F420FFFC">
+      <w:start w:val="1"/>
+      <w:numFmt w:val="decimal"/>
+      <w:lvlText w:val="%1."/>
+      <w:lvlJc w:val="left"/>
+      <w:pPr>
+        <w:ind w:left="510" w:hanging="360"/>
+      </w:pPr>
+      <w:rPr>
+        <w:rFonts w:hint="default"/>
+      </w:rPr>
+    </w:lvl>
+    <w:lvl w:ilvl="1" w:tplc="080A0019" w:tentative="1">
+      <w:start w:val="1"/>
+      <w:numFmt w:val="lowerLetter"/>
+      <w:lvlText w:val="%2."/>
+      <w:lvlJc w:val="left"/>
+      <w:pPr>
+        <w:ind w:left="1230" w:hanging="360"/>
+      </w:pPr>
+    </w:lvl>
+    <w:lvl w:ilvl="2" w:tplc="080A001B" w:tentative="1">
+      <w:start w:val="1"/>
+      <w:numFmt w:val="lowerRoman"/>
+      <w:lvlText w:val="%3."/>
+      <w:lvlJc w:val="right"/>
+      <w:pPr>
+        <w:ind w:left="1950" w:hanging="180"/>
+      </w:pPr>
+    </w:lvl>
+    <w:lvl w:ilvl="3" w:tplc="080A000F" w:tentative="1">
+      <w:start w:val="1"/>
+      <w:numFmt w:val="decimal"/>
+      <w:lvlText w:val="%4."/>
+      <w:lvlJc w:val="left"/>
+      <w:pPr>
+        <w:ind w:left="2670" w:hanging="360"/>
+      </w:pPr>
+    </w:lvl>
+    <w:lvl w:ilvl="4" w:tplc="080A0019" w:tentative="1">
+      <w:start w:val="1"/>
+      <w:numFmt w:val="lowerLetter"/>
+      <w:lvlText w:val="%5."/>
+      <w:lvlJc w:val="left"/>
+      <w:pPr>
+        <w:ind w:left="3390" w:hanging="360"/>
+      </w:pPr>
+    </w:lvl>
+    <w:lvl w:ilvl="5" w:tplc="080A001B" w:tentative="1">
+      <w:start w:val="1"/>
+      <w:numFmt w:val="lowerRoman"/>
+      <w:lvlText w:val="%6."/>
+      <w:lvlJc w:val="right"/>
+      <w:pPr>
+        <w:ind w:left="4110" w:hanging="180"/>
+      </w:pPr>
+    </w:lvl>
+    <w:lvl w:ilvl="6" w:tplc="080A000F" w:tentative="1">
+      <w:start w:val="1"/>
+      <w:numFmt w:val="decimal"/>
+      <w:lvlText w:val="%7."/>
+      <w:lvlJc w:val="left"/>
+      <w:pPr>
+        <w:ind w:left="4830" w:hanging="360"/>
+      </w:pPr>
+    </w:lvl>
+    <w:lvl w:ilvl="7" w:tplc="080A0019" w:tentative="1">
+      <w:start w:val="1"/>
+      <w:numFmt w:val="lowerLetter"/>
+      <w:lvlText w:val="%8."/>
+      <w:lvlJc w:val="left"/>
+      <w:pPr>
+        <w:ind w:left="5550" w:hanging="360"/>
+      </w:pPr>
+    </w:lvl>
+    <w:lvl w:ilvl="8" w:tplc="080A001B" w:tentative="1">
+      <w:start w:val="1"/>
+      <w:numFmt w:val="lowerRoman"/>
+      <w:lvlText w:val="%9."/>
+      <w:lvlJc w:val="right"/>
+      <w:pPr>
+        <w:ind w:left="6270" w:hanging="180"/>
+      </w:pPr>
+    </w:lvl>
+  </w:abstractNum>
+  <w:num w:numId="1">
+    <w:abstractNumId w:val="1"/>
+  </w:num>
+  <w:num w:numId="2">
+    <w:abstractNumId w:val="0"/>
+  </w:num>
+</w:numbering>
 </file>
 
 <file path=word/styles.xml><?xml version="1.0" encoding="utf-8"?>
@@ -1412,6 +1570,17 @@
       </w:tcPr>
     </w:tblStylePr>
   </w:style>
+  <w:style w:type="paragraph" w:styleId="Prrafodelista">
+    <w:name w:val="List Paragraph"/>
+    <w:basedOn w:val="Normal"/>
+    <w:uiPriority w:val="34"/>
+    <w:qFormat/>
+    <w:rsid w:val="00C157D7"/>
+    <w:pPr>
+      <w:ind w:left="720"/>
+      <w:contextualSpacing/>
+    </w:pPr>
+  </w:style>
 </w:styles>
 </file>
 

</xml_diff>

<commit_message>
modifique la tabla 1, referente al piunto 8, dado que me equivoque de uso.
</commit_message>
<xml_diff>
--- a/Casos de uso 8 y 9.docx
+++ b/Casos de uso 8 y 9.docx
@@ -62,14 +62,35 @@
                 <w:rFonts w:ascii="Arial" w:hAnsi="Arial" w:cs="Arial"/>
                 <w:sz w:val="28"/>
               </w:rPr>
-              <w:t>CU-04 C</w:t>
-            </w:r>
-            <w:r>
-              <w:rPr>
-                <w:rFonts w:ascii="Arial" w:hAnsi="Arial" w:cs="Arial"/>
-                <w:sz w:val="28"/>
-              </w:rPr>
-              <w:t>onsultar historial de compras</w:t>
+              <w:t>CU-0</w:t>
+            </w:r>
+            <w:r>
+              <w:rPr>
+                <w:rFonts w:ascii="Arial" w:hAnsi="Arial" w:cs="Arial"/>
+                <w:sz w:val="28"/>
+              </w:rPr>
+              <w:t>8</w:t>
+            </w:r>
+            <w:r>
+              <w:rPr>
+                <w:rFonts w:ascii="Arial" w:hAnsi="Arial" w:cs="Arial"/>
+                <w:sz w:val="28"/>
+              </w:rPr>
+              <w:t xml:space="preserve"> C</w:t>
+            </w:r>
+            <w:r>
+              <w:rPr>
+                <w:rFonts w:ascii="Arial" w:hAnsi="Arial" w:cs="Arial"/>
+                <w:sz w:val="28"/>
+              </w:rPr>
+              <w:t xml:space="preserve">onsultar </w:t>
+            </w:r>
+            <w:r>
+              <w:rPr>
+                <w:rFonts w:ascii="Arial" w:hAnsi="Arial" w:cs="Arial"/>
+                <w:sz w:val="28"/>
+              </w:rPr>
+              <w:t>pedidos de clientes</w:t>
             </w:r>
             <w:r>
               <w:rPr>
@@ -243,7 +264,7 @@
                 <w:rFonts w:ascii="Arial" w:hAnsi="Arial" w:cs="Arial"/>
                 <w:sz w:val="28"/>
               </w:rPr>
-              <w:t>Comprador</w:t>
+              <w:t>Manejador de Base de Datos</w:t>
             </w:r>
           </w:p>
         </w:tc>
@@ -296,7 +317,24 @@
                 <w:rFonts w:ascii="Arial" w:hAnsi="Arial" w:cs="Arial"/>
                 <w:sz w:val="28"/>
               </w:rPr>
-              <w:t>Manejador de Bases de Datos</w:t>
+              <w:t>Analista</w:t>
+            </w:r>
+          </w:p>
+          <w:p>
+            <w:pPr>
+              <w:spacing w:after="0" w:line="240" w:lineRule="auto"/>
+              <w:cnfStyle w:val="000000010000" w:firstRow="0" w:lastRow="0" w:firstColumn="0" w:lastColumn="0" w:oddVBand="0" w:evenVBand="0" w:oddHBand="0" w:evenHBand="1" w:firstRowFirstColumn="0" w:firstRowLastColumn="0" w:lastRowFirstColumn="0" w:lastRowLastColumn="0"/>
+              <w:rPr>
+                <w:rFonts w:ascii="Arial" w:hAnsi="Arial" w:cs="Arial"/>
+                <w:sz w:val="28"/>
+              </w:rPr>
+            </w:pPr>
+            <w:r>
+              <w:rPr>
+                <w:rFonts w:ascii="Arial" w:hAnsi="Arial" w:cs="Arial"/>
+                <w:sz w:val="28"/>
+              </w:rPr>
+              <w:t>Compradores</w:t>
             </w:r>
           </w:p>
         </w:tc>
@@ -357,7 +395,14 @@
                 <w:rFonts w:ascii="Arial" w:hAnsi="Arial" w:cs="Arial"/>
                 <w:sz w:val="28"/>
               </w:rPr>
-              <w:t>El comprador cuando desee puede consultar su historial de compras donde se mostrara todo lo que ah comprado.</w:t>
+              <w:t xml:space="preserve">El administrador de base de datos podrá consultar los productos </w:t>
+            </w:r>
+            <w:r>
+              <w:rPr>
+                <w:rFonts w:ascii="Arial" w:hAnsi="Arial" w:cs="Arial"/>
+                <w:sz w:val="28"/>
+              </w:rPr>
+              <w:t>a su antojo.</w:t>
             </w:r>
           </w:p>
         </w:tc>
@@ -387,7 +432,23 @@
                 <w:rFonts w:ascii="Arial" w:hAnsi="Arial" w:cs="Arial"/>
                 <w:sz w:val="28"/>
               </w:rPr>
-              <w:t>Disparador – trigger:</w:t>
+              <w:t xml:space="preserve">Disparador – </w:t>
+            </w:r>
+            <w:proofErr w:type="spellStart"/>
+            <w:r>
+              <w:rPr>
+                <w:rFonts w:ascii="Arial" w:hAnsi="Arial" w:cs="Arial"/>
+                <w:sz w:val="28"/>
+              </w:rPr>
+              <w:t>trigger</w:t>
+            </w:r>
+            <w:proofErr w:type="spellEnd"/>
+            <w:r>
+              <w:rPr>
+                <w:rFonts w:ascii="Arial" w:hAnsi="Arial" w:cs="Arial"/>
+                <w:sz w:val="28"/>
+              </w:rPr>
+              <w:t>:</w:t>
             </w:r>
           </w:p>
         </w:tc>
@@ -410,14 +471,7 @@
                 <w:rFonts w:ascii="Arial" w:hAnsi="Arial" w:cs="Arial"/>
                 <w:sz w:val="28"/>
               </w:rPr>
-              <w:t xml:space="preserve">El comprador por medio de un botón indicara </w:t>
-            </w:r>
-            <w:r>
-              <w:rPr>
-                <w:rFonts w:ascii="Arial" w:hAnsi="Arial" w:cs="Arial"/>
-                <w:sz w:val="28"/>
-              </w:rPr>
-              <w:t>que este desea observar su historial de compras.</w:t>
+              <w:t>El administrador por medio de su cuenta, se le otorgara disposición a realizar consultas.</w:t>
             </w:r>
           </w:p>
         </w:tc>
@@ -470,7 +524,14 @@
                 <w:rFonts w:ascii="Arial" w:hAnsi="Arial" w:cs="Arial"/>
                 <w:sz w:val="28"/>
               </w:rPr>
-              <w:t>Pre-01 El comprador inicializar sesión.</w:t>
+              <w:t xml:space="preserve">Pre-01 </w:t>
+            </w:r>
+            <w:r>
+              <w:rPr>
+                <w:rFonts w:ascii="Arial" w:hAnsi="Arial" w:cs="Arial"/>
+                <w:sz w:val="28"/>
+              </w:rPr>
+              <w:t>El administrador inicializara su cuenta.</w:t>
             </w:r>
           </w:p>
         </w:tc>
@@ -495,12 +556,21 @@
                 <w:sz w:val="28"/>
               </w:rPr>
             </w:pPr>
-            <w:r>
-              <w:rPr>
-                <w:rFonts w:ascii="Arial" w:hAnsi="Arial" w:cs="Arial"/>
-                <w:sz w:val="28"/>
-              </w:rPr>
-              <w:t>Pos-Condiciones:</w:t>
+            <w:proofErr w:type="spellStart"/>
+            <w:r>
+              <w:rPr>
+                <w:rFonts w:ascii="Arial" w:hAnsi="Arial" w:cs="Arial"/>
+                <w:sz w:val="28"/>
+              </w:rPr>
+              <w:t>Pos</w:t>
+            </w:r>
+            <w:proofErr w:type="spellEnd"/>
+            <w:r>
+              <w:rPr>
+                <w:rFonts w:ascii="Arial" w:hAnsi="Arial" w:cs="Arial"/>
+                <w:sz w:val="28"/>
+              </w:rPr>
+              <w:t>-Condiciones:</w:t>
             </w:r>
           </w:p>
         </w:tc>
@@ -518,53 +588,28 @@
                 <w:sz w:val="28"/>
               </w:rPr>
             </w:pPr>
-            <w:r>
-              <w:rPr>
-                <w:rFonts w:ascii="Arial" w:hAnsi="Arial" w:cs="Arial"/>
-                <w:sz w:val="28"/>
-              </w:rPr>
-              <w:t>Pos-01 Se le pregunta al comprador si desea volver a comprar un producto de los anteriormente comprados.</w:t>
-            </w:r>
-          </w:p>
-          <w:p>
-            <w:pPr>
-              <w:spacing w:after="0" w:line="240" w:lineRule="auto"/>
-              <w:cnfStyle w:val="000000010000" w:firstRow="0" w:lastRow="0" w:firstColumn="0" w:lastColumn="0" w:oddVBand="0" w:evenVBand="0" w:oddHBand="0" w:evenHBand="1" w:firstRowFirstColumn="0" w:firstRowLastColumn="0" w:lastRowFirstColumn="0" w:lastRowLastColumn="0"/>
-              <w:rPr>
-                <w:rFonts w:ascii="Arial" w:hAnsi="Arial" w:cs="Arial"/>
-                <w:sz w:val="28"/>
-              </w:rPr>
-            </w:pPr>
-            <w:r>
-              <w:rPr>
-                <w:rFonts w:ascii="Arial" w:hAnsi="Arial" w:cs="Arial"/>
-                <w:sz w:val="28"/>
-              </w:rPr>
-              <w:t xml:space="preserve">Pos-02 </w:t>
-            </w:r>
-            <w:r>
-              <w:rPr>
-                <w:rFonts w:ascii="Arial" w:hAnsi="Arial" w:cs="Arial"/>
-                <w:sz w:val="28"/>
-              </w:rPr>
-              <w:t>Se le da al comprador opción de volver a indagar en los productos.</w:t>
-            </w:r>
-          </w:p>
-          <w:p>
-            <w:pPr>
-              <w:spacing w:after="0" w:line="240" w:lineRule="auto"/>
-              <w:cnfStyle w:val="000000010000" w:firstRow="0" w:lastRow="0" w:firstColumn="0" w:lastColumn="0" w:oddVBand="0" w:evenVBand="0" w:oddHBand="0" w:evenHBand="1" w:firstRowFirstColumn="0" w:firstRowLastColumn="0" w:lastRowFirstColumn="0" w:lastRowLastColumn="0"/>
-              <w:rPr>
-                <w:rFonts w:ascii="Arial" w:hAnsi="Arial" w:cs="Arial"/>
-                <w:sz w:val="28"/>
-              </w:rPr>
-            </w:pPr>
-            <w:r>
-              <w:rPr>
-                <w:rFonts w:ascii="Arial" w:hAnsi="Arial" w:cs="Arial"/>
-                <w:sz w:val="28"/>
-              </w:rPr>
-              <w:t>Pos-03 Se le da la opción al comprador de ocultar algún objeto comprado del historial.</w:t>
+            <w:proofErr w:type="spellStart"/>
+            <w:r>
+              <w:rPr>
+                <w:rFonts w:ascii="Arial" w:hAnsi="Arial" w:cs="Arial"/>
+                <w:sz w:val="28"/>
+              </w:rPr>
+              <w:t>Pos</w:t>
+            </w:r>
+            <w:proofErr w:type="spellEnd"/>
+            <w:r>
+              <w:rPr>
+                <w:rFonts w:ascii="Arial" w:hAnsi="Arial" w:cs="Arial"/>
+                <w:sz w:val="28"/>
+              </w:rPr>
+              <w:t xml:space="preserve">-01 </w:t>
+            </w:r>
+            <w:r>
+              <w:rPr>
+                <w:rFonts w:ascii="Arial" w:hAnsi="Arial" w:cs="Arial"/>
+                <w:sz w:val="28"/>
+              </w:rPr>
+              <w:t>Se le redirige a un panel donde se muestra los datos solicitados.</w:t>
             </w:r>
           </w:p>
         </w:tc>
@@ -628,7 +673,21 @@
                 <w:rFonts w:ascii="Arial" w:hAnsi="Arial" w:cs="Arial"/>
                 <w:sz w:val="28"/>
               </w:rPr>
-              <w:t>El comprador inicializa sesión.</w:t>
+              <w:t xml:space="preserve">El </w:t>
+            </w:r>
+            <w:r>
+              <w:rPr>
+                <w:rFonts w:ascii="Arial" w:hAnsi="Arial" w:cs="Arial"/>
+                <w:sz w:val="28"/>
+              </w:rPr>
+              <w:t>administrador inicializa sesión</w:t>
+            </w:r>
+            <w:r>
+              <w:rPr>
+                <w:rFonts w:ascii="Arial" w:hAnsi="Arial" w:cs="Arial"/>
+                <w:sz w:val="28"/>
+              </w:rPr>
+              <w:t>.</w:t>
             </w:r>
           </w:p>
           <w:p>
@@ -645,6 +704,86 @@
                 <w:sz w:val="28"/>
               </w:rPr>
             </w:pPr>
+            <w:r>
+              <w:rPr>
+                <w:rFonts w:ascii="Arial" w:hAnsi="Arial" w:cs="Arial"/>
+                <w:sz w:val="28"/>
+              </w:rPr>
+              <w:t>El administrador presiona el botón de pedidos realizados.</w:t>
+            </w:r>
+          </w:p>
+          <w:p>
+            <w:pPr>
+              <w:pStyle w:val="Prrafodelista"/>
+              <w:numPr>
+                <w:ilvl w:val="0"/>
+                <w:numId w:val="2"/>
+              </w:numPr>
+              <w:spacing w:after="0" w:line="240" w:lineRule="auto"/>
+              <w:cnfStyle w:val="000000100000" w:firstRow="0" w:lastRow="0" w:firstColumn="0" w:lastColumn="0" w:oddVBand="0" w:evenVBand="0" w:oddHBand="1" w:evenHBand="0" w:firstRowFirstColumn="0" w:firstRowLastColumn="0" w:lastRowFirstColumn="0" w:lastRowLastColumn="0"/>
+              <w:rPr>
+                <w:rFonts w:ascii="Arial" w:hAnsi="Arial" w:cs="Arial"/>
+                <w:sz w:val="28"/>
+              </w:rPr>
+            </w:pPr>
+            <w:r>
+              <w:rPr>
+                <w:rFonts w:ascii="Arial" w:hAnsi="Arial" w:cs="Arial"/>
+                <w:sz w:val="28"/>
+              </w:rPr>
+              <w:t>El sistema le muestra una</w:t>
+            </w:r>
+            <w:r>
+              <w:rPr>
+                <w:rFonts w:ascii="Arial" w:hAnsi="Arial" w:cs="Arial"/>
+                <w:sz w:val="28"/>
+              </w:rPr>
+              <w:t xml:space="preserve"> lista de los pedidos realizados.</w:t>
+            </w:r>
+          </w:p>
+          <w:p>
+            <w:pPr>
+              <w:pStyle w:val="Prrafodelista"/>
+              <w:numPr>
+                <w:ilvl w:val="0"/>
+                <w:numId w:val="2"/>
+              </w:numPr>
+              <w:spacing w:after="0" w:line="240" w:lineRule="auto"/>
+              <w:cnfStyle w:val="000000100000" w:firstRow="0" w:lastRow="0" w:firstColumn="0" w:lastColumn="0" w:oddVBand="0" w:evenVBand="0" w:oddHBand="1" w:evenHBand="0" w:firstRowFirstColumn="0" w:firstRowLastColumn="0" w:lastRowFirstColumn="0" w:lastRowLastColumn="0"/>
+              <w:rPr>
+                <w:rFonts w:ascii="Arial" w:hAnsi="Arial" w:cs="Arial"/>
+                <w:sz w:val="28"/>
+              </w:rPr>
+            </w:pPr>
+            <w:r>
+              <w:rPr>
+                <w:rFonts w:ascii="Arial" w:hAnsi="Arial" w:cs="Arial"/>
+                <w:sz w:val="28"/>
+              </w:rPr>
+              <w:t>El administrador presiona el botón inicial.</w:t>
+            </w:r>
+          </w:p>
+          <w:p>
+            <w:pPr>
+              <w:pStyle w:val="Prrafodelista"/>
+              <w:numPr>
+                <w:ilvl w:val="0"/>
+                <w:numId w:val="2"/>
+              </w:numPr>
+              <w:spacing w:after="0" w:line="240" w:lineRule="auto"/>
+              <w:cnfStyle w:val="000000100000" w:firstRow="0" w:lastRow="0" w:firstColumn="0" w:lastColumn="0" w:oddVBand="0" w:evenVBand="0" w:oddHBand="1" w:evenHBand="0" w:firstRowFirstColumn="0" w:firstRowLastColumn="0" w:lastRowFirstColumn="0" w:lastRowLastColumn="0"/>
+              <w:rPr>
+                <w:rFonts w:ascii="Arial" w:hAnsi="Arial" w:cs="Arial"/>
+                <w:sz w:val="28"/>
+              </w:rPr>
+            </w:pPr>
+            <w:r>
+              <w:rPr>
+                <w:rFonts w:ascii="Arial" w:hAnsi="Arial" w:cs="Arial"/>
+                <w:sz w:val="28"/>
+              </w:rPr>
+              <w:t>Se redirige a la pantalla inicial</w:t>
+            </w:r>
           </w:p>
         </w:tc>
       </w:tr>
@@ -699,6 +838,123 @@
                 <w:sz w:val="28"/>
               </w:rPr>
             </w:pPr>
+            <w:r>
+              <w:rPr>
+                <w:rFonts w:ascii="Arial" w:hAnsi="Arial" w:cs="Arial"/>
+                <w:sz w:val="28"/>
+              </w:rPr>
+              <w:t>En el caso 3 el administrado</w:t>
+            </w:r>
+            <w:r>
+              <w:rPr>
+                <w:rFonts w:ascii="Arial" w:hAnsi="Arial" w:cs="Arial"/>
+                <w:sz w:val="28"/>
+              </w:rPr>
+              <w:t>r</w:t>
+            </w:r>
+            <w:r>
+              <w:rPr>
+                <w:rFonts w:ascii="Arial" w:hAnsi="Arial" w:cs="Arial"/>
+                <w:sz w:val="28"/>
+              </w:rPr>
+              <w:t xml:space="preserve"> observa una lista de los pedidos realizados</w:t>
+            </w:r>
+            <w:r>
+              <w:rPr>
+                <w:rFonts w:ascii="Arial" w:hAnsi="Arial" w:cs="Arial"/>
+                <w:sz w:val="28"/>
+              </w:rPr>
+              <w:t>.</w:t>
+            </w:r>
+          </w:p>
+          <w:p>
+            <w:pPr>
+              <w:pStyle w:val="Prrafodelista"/>
+              <w:numPr>
+                <w:ilvl w:val="1"/>
+                <w:numId w:val="5"/>
+              </w:numPr>
+              <w:spacing w:after="0" w:line="240" w:lineRule="auto"/>
+              <w:cnfStyle w:val="000000010000" w:firstRow="0" w:lastRow="0" w:firstColumn="0" w:lastColumn="0" w:oddVBand="0" w:evenVBand="0" w:oddHBand="0" w:evenHBand="1" w:firstRowFirstColumn="0" w:firstRowLastColumn="0" w:lastRowFirstColumn="0" w:lastRowLastColumn="0"/>
+              <w:rPr>
+                <w:rFonts w:ascii="Arial" w:hAnsi="Arial" w:cs="Arial"/>
+                <w:sz w:val="28"/>
+              </w:rPr>
+            </w:pPr>
+            <w:r>
+              <w:rPr>
+                <w:rFonts w:ascii="Arial" w:hAnsi="Arial" w:cs="Arial"/>
+                <w:sz w:val="28"/>
+              </w:rPr>
+              <w:t>El administrador presiona el botón de filtro</w:t>
+            </w:r>
+            <w:r>
+              <w:rPr>
+                <w:rFonts w:ascii="Arial" w:hAnsi="Arial" w:cs="Arial"/>
+                <w:sz w:val="28"/>
+              </w:rPr>
+              <w:t xml:space="preserve">, y de esta manera tener unos datos </w:t>
+            </w:r>
+            <w:proofErr w:type="spellStart"/>
+            <w:r>
+              <w:rPr>
+                <w:rFonts w:ascii="Arial" w:hAnsi="Arial" w:cs="Arial"/>
+                <w:sz w:val="28"/>
+              </w:rPr>
+              <w:t>mas</w:t>
+            </w:r>
+            <w:proofErr w:type="spellEnd"/>
+            <w:r>
+              <w:rPr>
+                <w:rFonts w:ascii="Arial" w:hAnsi="Arial" w:cs="Arial"/>
+                <w:sz w:val="28"/>
+              </w:rPr>
+              <w:t xml:space="preserve"> precisos.</w:t>
+            </w:r>
+          </w:p>
+          <w:p>
+            <w:pPr>
+              <w:pStyle w:val="Prrafodelista"/>
+              <w:numPr>
+                <w:ilvl w:val="1"/>
+                <w:numId w:val="5"/>
+              </w:numPr>
+              <w:spacing w:after="0" w:line="240" w:lineRule="auto"/>
+              <w:cnfStyle w:val="000000010000" w:firstRow="0" w:lastRow="0" w:firstColumn="0" w:lastColumn="0" w:oddVBand="0" w:evenVBand="0" w:oddHBand="0" w:evenHBand="1" w:firstRowFirstColumn="0" w:firstRowLastColumn="0" w:lastRowFirstColumn="0" w:lastRowLastColumn="0"/>
+              <w:rPr>
+                <w:rFonts w:ascii="Arial" w:hAnsi="Arial" w:cs="Arial"/>
+                <w:sz w:val="28"/>
+              </w:rPr>
+            </w:pPr>
+            <w:r>
+              <w:rPr>
+                <w:rFonts w:ascii="Arial" w:hAnsi="Arial" w:cs="Arial"/>
+                <w:sz w:val="28"/>
+              </w:rPr>
+              <w:t>El administrador presiona el botón de ordenar, de tal manera de tener una mayor precisión de la información.</w:t>
+            </w:r>
+          </w:p>
+          <w:p>
+            <w:pPr>
+              <w:pStyle w:val="Prrafodelista"/>
+              <w:numPr>
+                <w:ilvl w:val="1"/>
+                <w:numId w:val="5"/>
+              </w:numPr>
+              <w:spacing w:after="0" w:line="240" w:lineRule="auto"/>
+              <w:cnfStyle w:val="000000010000" w:firstRow="0" w:lastRow="0" w:firstColumn="0" w:lastColumn="0" w:oddVBand="0" w:evenVBand="0" w:oddHBand="0" w:evenHBand="1" w:firstRowFirstColumn="0" w:firstRowLastColumn="0" w:lastRowFirstColumn="0" w:lastRowLastColumn="0"/>
+              <w:rPr>
+                <w:rFonts w:ascii="Arial" w:hAnsi="Arial" w:cs="Arial"/>
+                <w:sz w:val="28"/>
+              </w:rPr>
+            </w:pPr>
+            <w:r>
+              <w:rPr>
+                <w:rFonts w:ascii="Arial" w:hAnsi="Arial" w:cs="Arial"/>
+                <w:sz w:val="28"/>
+              </w:rPr>
+              <w:t>El administrador presiona el objeto, este abrirá un panel con la información del producto.</w:t>
+            </w:r>
           </w:p>
         </w:tc>
       </w:tr>
@@ -727,6 +983,7 @@
                 <w:rFonts w:ascii="Arial" w:hAnsi="Arial" w:cs="Arial"/>
                 <w:sz w:val="28"/>
               </w:rPr>
+              <w:lastRenderedPageBreak/>
               <w:t>Prioridad:</w:t>
             </w:r>
           </w:p>
@@ -750,7 +1007,7 @@
                 <w:rFonts w:ascii="Arial" w:hAnsi="Arial" w:cs="Arial"/>
                 <w:sz w:val="28"/>
               </w:rPr>
-              <w:t>Baja</w:t>
+              <w:t>Alta</w:t>
             </w:r>
           </w:p>
         </w:tc>
@@ -803,8 +1060,722 @@
                 <w:rFonts w:ascii="Arial" w:hAnsi="Arial" w:cs="Arial"/>
                 <w:sz w:val="28"/>
               </w:rPr>
-              <w:t>Siempre que el usuario quiera realizar consultas</w:t>
-            </w:r>
+              <w:t>Siempre que se quiera realizar cambios en la disposición de productos para maximizar las ganancias.</w:t>
+            </w:r>
+          </w:p>
+        </w:tc>
+      </w:tr>
+    </w:tbl>
+    <w:p/>
+    <w:tbl>
+      <w:tblPr>
+        <w:tblStyle w:val="Cuadrculaclara-nfasis4"/>
+        <w:tblW w:w="8829" w:type="dxa"/>
+        <w:tblInd w:w="0" w:type="dxa"/>
+        <w:tblLook w:val="04A0" w:firstRow="1" w:lastRow="0" w:firstColumn="1" w:lastColumn="0" w:noHBand="0" w:noVBand="1"/>
+      </w:tblPr>
+      <w:tblGrid>
+        <w:gridCol w:w="3096"/>
+        <w:gridCol w:w="5733"/>
+      </w:tblGrid>
+      <w:tr>
+        <w:trPr>
+          <w:cnfStyle w:val="100000000000" w:firstRow="1" w:lastRow="0" w:firstColumn="0" w:lastColumn="0" w:oddVBand="0" w:evenVBand="0" w:oddHBand="0" w:evenHBand="0" w:firstRowFirstColumn="0" w:firstRowLastColumn="0" w:lastRowFirstColumn="0" w:lastRowLastColumn="0"/>
+          <w:trHeight w:val="663"/>
+        </w:trPr>
+        <w:tc>
+          <w:tcPr>
+            <w:cnfStyle w:val="001000000000" w:firstRow="0" w:lastRow="0" w:firstColumn="1" w:lastColumn="0" w:oddVBand="0" w:evenVBand="0" w:oddHBand="0" w:evenHBand="0" w:firstRowFirstColumn="0" w:firstRowLastColumn="0" w:lastRowFirstColumn="0" w:lastRowLastColumn="0"/>
+            <w:tcW w:w="3096" w:type="dxa"/>
+            <w:vAlign w:val="center"/>
+            <w:hideMark/>
+          </w:tcPr>
+          <w:p>
+            <w:pPr>
+              <w:spacing w:after="0" w:line="240" w:lineRule="auto"/>
+              <w:rPr>
+                <w:rFonts w:ascii="Arial" w:hAnsi="Arial" w:cs="Arial"/>
+                <w:sz w:val="28"/>
+              </w:rPr>
+            </w:pPr>
+            <w:r>
+              <w:rPr>
+                <w:rFonts w:ascii="Arial" w:hAnsi="Arial" w:cs="Arial"/>
+                <w:sz w:val="28"/>
+              </w:rPr>
+              <w:t>ID y Nombre:</w:t>
+            </w:r>
+          </w:p>
+        </w:tc>
+        <w:tc>
+          <w:tcPr>
+            <w:tcW w:w="5733" w:type="dxa"/>
+            <w:vAlign w:val="center"/>
+            <w:hideMark/>
+          </w:tcPr>
+          <w:p>
+            <w:pPr>
+              <w:spacing w:after="0" w:line="240" w:lineRule="auto"/>
+              <w:cnfStyle w:val="100000000000" w:firstRow="1" w:lastRow="0" w:firstColumn="0" w:lastColumn="0" w:oddVBand="0" w:evenVBand="0" w:oddHBand="0" w:evenHBand="0" w:firstRowFirstColumn="0" w:firstRowLastColumn="0" w:lastRowFirstColumn="0" w:lastRowLastColumn="0"/>
+              <w:rPr>
+                <w:rFonts w:ascii="Arial" w:hAnsi="Arial" w:cs="Arial"/>
+                <w:sz w:val="28"/>
+              </w:rPr>
+            </w:pPr>
+            <w:r>
+              <w:rPr>
+                <w:rFonts w:ascii="Arial" w:hAnsi="Arial" w:cs="Arial"/>
+                <w:sz w:val="28"/>
+              </w:rPr>
+              <w:t>CU-0</w:t>
+            </w:r>
+            <w:r>
+              <w:rPr>
+                <w:rFonts w:ascii="Arial" w:hAnsi="Arial" w:cs="Arial"/>
+                <w:sz w:val="28"/>
+              </w:rPr>
+              <w:t>9</w:t>
+            </w:r>
+            <w:r>
+              <w:rPr>
+                <w:rFonts w:ascii="Arial" w:hAnsi="Arial" w:cs="Arial"/>
+                <w:sz w:val="28"/>
+              </w:rPr>
+              <w:t xml:space="preserve"> </w:t>
+            </w:r>
+            <w:r>
+              <w:rPr>
+                <w:rFonts w:ascii="Arial" w:hAnsi="Arial" w:cs="Arial"/>
+                <w:sz w:val="28"/>
+              </w:rPr>
+              <w:t>Administrar Productos</w:t>
+            </w:r>
+            <w:r>
+              <w:rPr>
+                <w:rFonts w:ascii="Arial" w:hAnsi="Arial" w:cs="Arial"/>
+                <w:sz w:val="28"/>
+              </w:rPr>
+              <w:t>.</w:t>
+            </w:r>
+          </w:p>
+        </w:tc>
+      </w:tr>
+      <w:tr>
+        <w:trPr>
+          <w:cnfStyle w:val="000000100000" w:firstRow="0" w:lastRow="0" w:firstColumn="0" w:lastColumn="0" w:oddVBand="0" w:evenVBand="0" w:oddHBand="1" w:evenHBand="0" w:firstRowFirstColumn="0" w:firstRowLastColumn="0" w:lastRowFirstColumn="0" w:lastRowLastColumn="0"/>
+          <w:trHeight w:val="663"/>
+        </w:trPr>
+        <w:tc>
+          <w:tcPr>
+            <w:cnfStyle w:val="001000000000" w:firstRow="0" w:lastRow="0" w:firstColumn="1" w:lastColumn="0" w:oddVBand="0" w:evenVBand="0" w:oddHBand="0" w:evenHBand="0" w:firstRowFirstColumn="0" w:firstRowLastColumn="0" w:lastRowFirstColumn="0" w:lastRowLastColumn="0"/>
+            <w:tcW w:w="3096" w:type="dxa"/>
+            <w:vAlign w:val="center"/>
+            <w:hideMark/>
+          </w:tcPr>
+          <w:p>
+            <w:pPr>
+              <w:spacing w:after="0" w:line="240" w:lineRule="auto"/>
+              <w:rPr>
+                <w:rFonts w:ascii="Arial" w:hAnsi="Arial" w:cs="Arial"/>
+                <w:sz w:val="28"/>
+              </w:rPr>
+            </w:pPr>
+            <w:r>
+              <w:rPr>
+                <w:rFonts w:ascii="Arial" w:hAnsi="Arial" w:cs="Arial"/>
+                <w:sz w:val="28"/>
+              </w:rPr>
+              <w:t>Creado por:</w:t>
+            </w:r>
+          </w:p>
+        </w:tc>
+        <w:tc>
+          <w:tcPr>
+            <w:tcW w:w="5733" w:type="dxa"/>
+            <w:vAlign w:val="center"/>
+          </w:tcPr>
+          <w:p>
+            <w:pPr>
+              <w:spacing w:after="0" w:line="240" w:lineRule="auto"/>
+              <w:cnfStyle w:val="000000100000" w:firstRow="0" w:lastRow="0" w:firstColumn="0" w:lastColumn="0" w:oddVBand="0" w:evenVBand="0" w:oddHBand="1" w:evenHBand="0" w:firstRowFirstColumn="0" w:firstRowLastColumn="0" w:lastRowFirstColumn="0" w:lastRowLastColumn="0"/>
+              <w:rPr>
+                <w:rFonts w:ascii="Arial" w:hAnsi="Arial" w:cs="Arial"/>
+                <w:sz w:val="28"/>
+              </w:rPr>
+            </w:pPr>
+            <w:r>
+              <w:rPr>
+                <w:rFonts w:ascii="Arial" w:hAnsi="Arial" w:cs="Arial"/>
+                <w:sz w:val="28"/>
+              </w:rPr>
+              <w:t>José Daniel Lopez Mendiola</w:t>
+            </w:r>
+          </w:p>
+        </w:tc>
+      </w:tr>
+      <w:tr>
+        <w:trPr>
+          <w:cnfStyle w:val="000000010000" w:firstRow="0" w:lastRow="0" w:firstColumn="0" w:lastColumn="0" w:oddVBand="0" w:evenVBand="0" w:oddHBand="0" w:evenHBand="1" w:firstRowFirstColumn="0" w:firstRowLastColumn="0" w:lastRowFirstColumn="0" w:lastRowLastColumn="0"/>
+          <w:trHeight w:val="626"/>
+        </w:trPr>
+        <w:tc>
+          <w:tcPr>
+            <w:cnfStyle w:val="001000000000" w:firstRow="0" w:lastRow="0" w:firstColumn="1" w:lastColumn="0" w:oddVBand="0" w:evenVBand="0" w:oddHBand="0" w:evenHBand="0" w:firstRowFirstColumn="0" w:firstRowLastColumn="0" w:lastRowFirstColumn="0" w:lastRowLastColumn="0"/>
+            <w:tcW w:w="3096" w:type="dxa"/>
+            <w:vAlign w:val="center"/>
+          </w:tcPr>
+          <w:p>
+            <w:pPr>
+              <w:spacing w:after="0" w:line="240" w:lineRule="auto"/>
+              <w:rPr>
+                <w:rFonts w:ascii="Arial" w:hAnsi="Arial" w:cs="Arial"/>
+                <w:sz w:val="28"/>
+              </w:rPr>
+            </w:pPr>
+            <w:r>
+              <w:rPr>
+                <w:rFonts w:ascii="Arial" w:hAnsi="Arial" w:cs="Arial"/>
+                <w:sz w:val="28"/>
+              </w:rPr>
+              <w:t>Fecha de creación:</w:t>
+            </w:r>
+          </w:p>
+          <w:p>
+            <w:pPr>
+              <w:spacing w:after="0" w:line="240" w:lineRule="auto"/>
+              <w:rPr>
+                <w:rFonts w:ascii="Arial" w:hAnsi="Arial" w:cs="Arial"/>
+                <w:sz w:val="28"/>
+              </w:rPr>
+            </w:pPr>
+          </w:p>
+        </w:tc>
+        <w:tc>
+          <w:tcPr>
+            <w:tcW w:w="5733" w:type="dxa"/>
+            <w:vAlign w:val="center"/>
+          </w:tcPr>
+          <w:p>
+            <w:pPr>
+              <w:spacing w:after="0" w:line="240" w:lineRule="auto"/>
+              <w:cnfStyle w:val="000000010000" w:firstRow="0" w:lastRow="0" w:firstColumn="0" w:lastColumn="0" w:oddVBand="0" w:evenVBand="0" w:oddHBand="0" w:evenHBand="1" w:firstRowFirstColumn="0" w:firstRowLastColumn="0" w:lastRowFirstColumn="0" w:lastRowLastColumn="0"/>
+              <w:rPr>
+                <w:rFonts w:ascii="Arial" w:hAnsi="Arial" w:cs="Arial"/>
+                <w:sz w:val="28"/>
+              </w:rPr>
+            </w:pPr>
+            <w:r>
+              <w:rPr>
+                <w:rFonts w:ascii="Arial" w:hAnsi="Arial" w:cs="Arial"/>
+                <w:sz w:val="28"/>
+              </w:rPr>
+              <w:t>06/12/2021</w:t>
+            </w:r>
+          </w:p>
+        </w:tc>
+      </w:tr>
+      <w:tr>
+        <w:trPr>
+          <w:cnfStyle w:val="000000100000" w:firstRow="0" w:lastRow="0" w:firstColumn="0" w:lastColumn="0" w:oddVBand="0" w:evenVBand="0" w:oddHBand="1" w:evenHBand="0" w:firstRowFirstColumn="0" w:firstRowLastColumn="0" w:lastRowFirstColumn="0" w:lastRowLastColumn="0"/>
+          <w:trHeight w:val="663"/>
+        </w:trPr>
+        <w:tc>
+          <w:tcPr>
+            <w:cnfStyle w:val="001000000000" w:firstRow="0" w:lastRow="0" w:firstColumn="1" w:lastColumn="0" w:oddVBand="0" w:evenVBand="0" w:oddHBand="0" w:evenHBand="0" w:firstRowFirstColumn="0" w:firstRowLastColumn="0" w:lastRowFirstColumn="0" w:lastRowLastColumn="0"/>
+            <w:tcW w:w="3096" w:type="dxa"/>
+            <w:vAlign w:val="center"/>
+            <w:hideMark/>
+          </w:tcPr>
+          <w:p>
+            <w:pPr>
+              <w:spacing w:after="0" w:line="240" w:lineRule="auto"/>
+              <w:rPr>
+                <w:rFonts w:ascii="Arial" w:hAnsi="Arial" w:cs="Arial"/>
+                <w:sz w:val="28"/>
+              </w:rPr>
+            </w:pPr>
+            <w:r>
+              <w:rPr>
+                <w:rFonts w:ascii="Arial" w:hAnsi="Arial" w:cs="Arial"/>
+                <w:sz w:val="28"/>
+              </w:rPr>
+              <w:t>Actor primario:</w:t>
+            </w:r>
+          </w:p>
+        </w:tc>
+        <w:tc>
+          <w:tcPr>
+            <w:tcW w:w="5733" w:type="dxa"/>
+            <w:vAlign w:val="center"/>
+          </w:tcPr>
+          <w:p>
+            <w:pPr>
+              <w:spacing w:after="0" w:line="240" w:lineRule="auto"/>
+              <w:cnfStyle w:val="000000100000" w:firstRow="0" w:lastRow="0" w:firstColumn="0" w:lastColumn="0" w:oddVBand="0" w:evenVBand="0" w:oddHBand="1" w:evenHBand="0" w:firstRowFirstColumn="0" w:firstRowLastColumn="0" w:lastRowFirstColumn="0" w:lastRowLastColumn="0"/>
+              <w:rPr>
+                <w:rFonts w:ascii="Arial" w:hAnsi="Arial" w:cs="Arial"/>
+                <w:sz w:val="28"/>
+              </w:rPr>
+            </w:pPr>
+          </w:p>
+        </w:tc>
+      </w:tr>
+      <w:tr>
+        <w:trPr>
+          <w:cnfStyle w:val="000000010000" w:firstRow="0" w:lastRow="0" w:firstColumn="0" w:lastColumn="0" w:oddVBand="0" w:evenVBand="0" w:oddHBand="0" w:evenHBand="1" w:firstRowFirstColumn="0" w:firstRowLastColumn="0" w:lastRowFirstColumn="0" w:lastRowLastColumn="0"/>
+          <w:trHeight w:val="626"/>
+        </w:trPr>
+        <w:tc>
+          <w:tcPr>
+            <w:cnfStyle w:val="001000000000" w:firstRow="0" w:lastRow="0" w:firstColumn="1" w:lastColumn="0" w:oddVBand="0" w:evenVBand="0" w:oddHBand="0" w:evenHBand="0" w:firstRowFirstColumn="0" w:firstRowLastColumn="0" w:lastRowFirstColumn="0" w:lastRowLastColumn="0"/>
+            <w:tcW w:w="3096" w:type="dxa"/>
+            <w:vAlign w:val="center"/>
+            <w:hideMark/>
+          </w:tcPr>
+          <w:p>
+            <w:pPr>
+              <w:spacing w:after="0" w:line="240" w:lineRule="auto"/>
+              <w:rPr>
+                <w:rFonts w:ascii="Arial" w:hAnsi="Arial" w:cs="Arial"/>
+                <w:sz w:val="28"/>
+              </w:rPr>
+            </w:pPr>
+            <w:r>
+              <w:rPr>
+                <w:rFonts w:ascii="Arial" w:hAnsi="Arial" w:cs="Arial"/>
+                <w:sz w:val="28"/>
+              </w:rPr>
+              <w:t>Actores secundarios:</w:t>
+            </w:r>
+          </w:p>
+        </w:tc>
+        <w:tc>
+          <w:tcPr>
+            <w:tcW w:w="5733" w:type="dxa"/>
+            <w:vAlign w:val="center"/>
+          </w:tcPr>
+          <w:p>
+            <w:pPr>
+              <w:spacing w:after="0" w:line="240" w:lineRule="auto"/>
+              <w:cnfStyle w:val="000000010000" w:firstRow="0" w:lastRow="0" w:firstColumn="0" w:lastColumn="0" w:oddVBand="0" w:evenVBand="0" w:oddHBand="0" w:evenHBand="1" w:firstRowFirstColumn="0" w:firstRowLastColumn="0" w:lastRowFirstColumn="0" w:lastRowLastColumn="0"/>
+              <w:rPr>
+                <w:rFonts w:ascii="Arial" w:hAnsi="Arial" w:cs="Arial"/>
+                <w:sz w:val="28"/>
+              </w:rPr>
+            </w:pPr>
+          </w:p>
+        </w:tc>
+      </w:tr>
+      <w:tr>
+        <w:trPr>
+          <w:cnfStyle w:val="000000100000" w:firstRow="0" w:lastRow="0" w:firstColumn="0" w:lastColumn="0" w:oddVBand="0" w:evenVBand="0" w:oddHBand="1" w:evenHBand="0" w:firstRowFirstColumn="0" w:firstRowLastColumn="0" w:lastRowFirstColumn="0" w:lastRowLastColumn="0"/>
+          <w:trHeight w:val="663"/>
+        </w:trPr>
+        <w:tc>
+          <w:tcPr>
+            <w:cnfStyle w:val="001000000000" w:firstRow="0" w:lastRow="0" w:firstColumn="1" w:lastColumn="0" w:oddVBand="0" w:evenVBand="0" w:oddHBand="0" w:evenHBand="0" w:firstRowFirstColumn="0" w:firstRowLastColumn="0" w:lastRowFirstColumn="0" w:lastRowLastColumn="0"/>
+            <w:tcW w:w="3096" w:type="dxa"/>
+            <w:vAlign w:val="center"/>
+          </w:tcPr>
+          <w:p>
+            <w:pPr>
+              <w:spacing w:after="0" w:line="240" w:lineRule="auto"/>
+              <w:rPr>
+                <w:rFonts w:ascii="Arial" w:hAnsi="Arial" w:cs="Arial"/>
+                <w:sz w:val="28"/>
+              </w:rPr>
+            </w:pPr>
+            <w:r>
+              <w:rPr>
+                <w:rFonts w:ascii="Arial" w:hAnsi="Arial" w:cs="Arial"/>
+                <w:sz w:val="28"/>
+              </w:rPr>
+              <w:t>Descripción:</w:t>
+            </w:r>
+          </w:p>
+          <w:p>
+            <w:pPr>
+              <w:spacing w:after="0" w:line="240" w:lineRule="auto"/>
+              <w:rPr>
+                <w:rFonts w:ascii="Arial" w:hAnsi="Arial" w:cs="Arial"/>
+                <w:sz w:val="28"/>
+              </w:rPr>
+            </w:pPr>
+          </w:p>
+        </w:tc>
+        <w:tc>
+          <w:tcPr>
+            <w:tcW w:w="5733" w:type="dxa"/>
+            <w:vAlign w:val="center"/>
+          </w:tcPr>
+          <w:p>
+            <w:pPr>
+              <w:spacing w:after="0" w:line="240" w:lineRule="auto"/>
+              <w:cnfStyle w:val="000000100000" w:firstRow="0" w:lastRow="0" w:firstColumn="0" w:lastColumn="0" w:oddVBand="0" w:evenVBand="0" w:oddHBand="1" w:evenHBand="0" w:firstRowFirstColumn="0" w:firstRowLastColumn="0" w:lastRowFirstColumn="0" w:lastRowLastColumn="0"/>
+              <w:rPr>
+                <w:rFonts w:ascii="Arial" w:hAnsi="Arial" w:cs="Arial"/>
+                <w:sz w:val="28"/>
+              </w:rPr>
+            </w:pPr>
+          </w:p>
+        </w:tc>
+      </w:tr>
+      <w:tr>
+        <w:trPr>
+          <w:cnfStyle w:val="000000010000" w:firstRow="0" w:lastRow="0" w:firstColumn="0" w:lastColumn="0" w:oddVBand="0" w:evenVBand="0" w:oddHBand="0" w:evenHBand="1" w:firstRowFirstColumn="0" w:firstRowLastColumn="0" w:lastRowFirstColumn="0" w:lastRowLastColumn="0"/>
+          <w:trHeight w:val="626"/>
+        </w:trPr>
+        <w:tc>
+          <w:tcPr>
+            <w:cnfStyle w:val="001000000000" w:firstRow="0" w:lastRow="0" w:firstColumn="1" w:lastColumn="0" w:oddVBand="0" w:evenVBand="0" w:oddHBand="0" w:evenHBand="0" w:firstRowFirstColumn="0" w:firstRowLastColumn="0" w:lastRowFirstColumn="0" w:lastRowLastColumn="0"/>
+            <w:tcW w:w="3096" w:type="dxa"/>
+            <w:vAlign w:val="center"/>
+            <w:hideMark/>
+          </w:tcPr>
+          <w:p>
+            <w:pPr>
+              <w:spacing w:after="0" w:line="240" w:lineRule="auto"/>
+              <w:rPr>
+                <w:rFonts w:ascii="Arial" w:hAnsi="Arial" w:cs="Arial"/>
+                <w:sz w:val="28"/>
+              </w:rPr>
+            </w:pPr>
+            <w:r>
+              <w:rPr>
+                <w:rFonts w:ascii="Arial" w:hAnsi="Arial" w:cs="Arial"/>
+                <w:sz w:val="28"/>
+              </w:rPr>
+              <w:t xml:space="preserve">Disparador – </w:t>
+            </w:r>
+            <w:proofErr w:type="spellStart"/>
+            <w:r>
+              <w:rPr>
+                <w:rFonts w:ascii="Arial" w:hAnsi="Arial" w:cs="Arial"/>
+                <w:sz w:val="28"/>
+              </w:rPr>
+              <w:t>trigger</w:t>
+            </w:r>
+            <w:proofErr w:type="spellEnd"/>
+            <w:r>
+              <w:rPr>
+                <w:rFonts w:ascii="Arial" w:hAnsi="Arial" w:cs="Arial"/>
+                <w:sz w:val="28"/>
+              </w:rPr>
+              <w:t>:</w:t>
+            </w:r>
+          </w:p>
+        </w:tc>
+        <w:tc>
+          <w:tcPr>
+            <w:tcW w:w="5733" w:type="dxa"/>
+            <w:vAlign w:val="center"/>
+          </w:tcPr>
+          <w:p>
+            <w:pPr>
+              <w:spacing w:after="0" w:line="240" w:lineRule="auto"/>
+              <w:cnfStyle w:val="000000010000" w:firstRow="0" w:lastRow="0" w:firstColumn="0" w:lastColumn="0" w:oddVBand="0" w:evenVBand="0" w:oddHBand="0" w:evenHBand="1" w:firstRowFirstColumn="0" w:firstRowLastColumn="0" w:lastRowFirstColumn="0" w:lastRowLastColumn="0"/>
+              <w:rPr>
+                <w:rFonts w:ascii="Arial" w:hAnsi="Arial" w:cs="Arial"/>
+                <w:sz w:val="28"/>
+              </w:rPr>
+            </w:pPr>
+          </w:p>
+        </w:tc>
+      </w:tr>
+      <w:tr>
+        <w:trPr>
+          <w:cnfStyle w:val="000000100000" w:firstRow="0" w:lastRow="0" w:firstColumn="0" w:lastColumn="0" w:oddVBand="0" w:evenVBand="0" w:oddHBand="1" w:evenHBand="0" w:firstRowFirstColumn="0" w:firstRowLastColumn="0" w:lastRowFirstColumn="0" w:lastRowLastColumn="0"/>
+          <w:trHeight w:val="663"/>
+        </w:trPr>
+        <w:tc>
+          <w:tcPr>
+            <w:cnfStyle w:val="001000000000" w:firstRow="0" w:lastRow="0" w:firstColumn="1" w:lastColumn="0" w:oddVBand="0" w:evenVBand="0" w:oddHBand="0" w:evenHBand="0" w:firstRowFirstColumn="0" w:firstRowLastColumn="0" w:lastRowFirstColumn="0" w:lastRowLastColumn="0"/>
+            <w:tcW w:w="3096" w:type="dxa"/>
+            <w:vAlign w:val="center"/>
+            <w:hideMark/>
+          </w:tcPr>
+          <w:p>
+            <w:pPr>
+              <w:spacing w:after="0" w:line="240" w:lineRule="auto"/>
+              <w:rPr>
+                <w:rFonts w:ascii="Arial" w:hAnsi="Arial" w:cs="Arial"/>
+                <w:sz w:val="28"/>
+              </w:rPr>
+            </w:pPr>
+            <w:r>
+              <w:rPr>
+                <w:rFonts w:ascii="Arial" w:hAnsi="Arial" w:cs="Arial"/>
+                <w:sz w:val="28"/>
+              </w:rPr>
+              <w:t>Pre-Condiciones:</w:t>
+            </w:r>
+          </w:p>
+        </w:tc>
+        <w:tc>
+          <w:tcPr>
+            <w:tcW w:w="5733" w:type="dxa"/>
+            <w:vAlign w:val="center"/>
+          </w:tcPr>
+          <w:p>
+            <w:pPr>
+              <w:spacing w:after="0" w:line="240" w:lineRule="auto"/>
+              <w:cnfStyle w:val="000000100000" w:firstRow="0" w:lastRow="0" w:firstColumn="0" w:lastColumn="0" w:oddVBand="0" w:evenVBand="0" w:oddHBand="1" w:evenHBand="0" w:firstRowFirstColumn="0" w:firstRowLastColumn="0" w:lastRowFirstColumn="0" w:lastRowLastColumn="0"/>
+              <w:rPr>
+                <w:rFonts w:ascii="Arial" w:hAnsi="Arial" w:cs="Arial"/>
+                <w:sz w:val="28"/>
+              </w:rPr>
+            </w:pPr>
+          </w:p>
+        </w:tc>
+      </w:tr>
+      <w:tr>
+        <w:trPr>
+          <w:cnfStyle w:val="000000010000" w:firstRow="0" w:lastRow="0" w:firstColumn="0" w:lastColumn="0" w:oddVBand="0" w:evenVBand="0" w:oddHBand="0" w:evenHBand="1" w:firstRowFirstColumn="0" w:firstRowLastColumn="0" w:lastRowFirstColumn="0" w:lastRowLastColumn="0"/>
+          <w:trHeight w:val="663"/>
+        </w:trPr>
+        <w:tc>
+          <w:tcPr>
+            <w:cnfStyle w:val="001000000000" w:firstRow="0" w:lastRow="0" w:firstColumn="1" w:lastColumn="0" w:oddVBand="0" w:evenVBand="0" w:oddHBand="0" w:evenHBand="0" w:firstRowFirstColumn="0" w:firstRowLastColumn="0" w:lastRowFirstColumn="0" w:lastRowLastColumn="0"/>
+            <w:tcW w:w="3096" w:type="dxa"/>
+            <w:vAlign w:val="center"/>
+            <w:hideMark/>
+          </w:tcPr>
+          <w:p>
+            <w:pPr>
+              <w:spacing w:after="0" w:line="240" w:lineRule="auto"/>
+              <w:rPr>
+                <w:rFonts w:ascii="Arial" w:hAnsi="Arial" w:cs="Arial"/>
+                <w:sz w:val="28"/>
+              </w:rPr>
+            </w:pPr>
+            <w:proofErr w:type="spellStart"/>
+            <w:r>
+              <w:rPr>
+                <w:rFonts w:ascii="Arial" w:hAnsi="Arial" w:cs="Arial"/>
+                <w:sz w:val="28"/>
+              </w:rPr>
+              <w:t>Pos</w:t>
+            </w:r>
+            <w:proofErr w:type="spellEnd"/>
+            <w:r>
+              <w:rPr>
+                <w:rFonts w:ascii="Arial" w:hAnsi="Arial" w:cs="Arial"/>
+                <w:sz w:val="28"/>
+              </w:rPr>
+              <w:t>-Condiciones:</w:t>
+            </w:r>
+          </w:p>
+        </w:tc>
+        <w:tc>
+          <w:tcPr>
+            <w:tcW w:w="5733" w:type="dxa"/>
+            <w:vAlign w:val="center"/>
+          </w:tcPr>
+          <w:p>
+            <w:pPr>
+              <w:spacing w:after="0" w:line="240" w:lineRule="auto"/>
+              <w:cnfStyle w:val="000000010000" w:firstRow="0" w:lastRow="0" w:firstColumn="0" w:lastColumn="0" w:oddVBand="0" w:evenVBand="0" w:oddHBand="0" w:evenHBand="1" w:firstRowFirstColumn="0" w:firstRowLastColumn="0" w:lastRowFirstColumn="0" w:lastRowLastColumn="0"/>
+              <w:rPr>
+                <w:rFonts w:ascii="Arial" w:hAnsi="Arial" w:cs="Arial"/>
+                <w:sz w:val="28"/>
+              </w:rPr>
+            </w:pPr>
+          </w:p>
+        </w:tc>
+      </w:tr>
+      <w:tr>
+        <w:trPr>
+          <w:cnfStyle w:val="000000100000" w:firstRow="0" w:lastRow="0" w:firstColumn="0" w:lastColumn="0" w:oddVBand="0" w:evenVBand="0" w:oddHBand="1" w:evenHBand="0" w:firstRowFirstColumn="0" w:firstRowLastColumn="0" w:lastRowFirstColumn="0" w:lastRowLastColumn="0"/>
+          <w:trHeight w:val="663"/>
+        </w:trPr>
+        <w:tc>
+          <w:tcPr>
+            <w:cnfStyle w:val="001000000000" w:firstRow="0" w:lastRow="0" w:firstColumn="1" w:lastColumn="0" w:oddVBand="0" w:evenVBand="0" w:oddHBand="0" w:evenHBand="0" w:firstRowFirstColumn="0" w:firstRowLastColumn="0" w:lastRowFirstColumn="0" w:lastRowLastColumn="0"/>
+            <w:tcW w:w="3096" w:type="dxa"/>
+            <w:vAlign w:val="center"/>
+          </w:tcPr>
+          <w:p>
+            <w:pPr>
+              <w:spacing w:after="0" w:line="240" w:lineRule="auto"/>
+              <w:rPr>
+                <w:rFonts w:ascii="Arial" w:hAnsi="Arial" w:cs="Arial"/>
+                <w:sz w:val="28"/>
+              </w:rPr>
+            </w:pPr>
+            <w:r>
+              <w:rPr>
+                <w:rFonts w:ascii="Arial" w:hAnsi="Arial" w:cs="Arial"/>
+                <w:sz w:val="28"/>
+              </w:rPr>
+              <w:t>Flujo Principal:</w:t>
+            </w:r>
+          </w:p>
+        </w:tc>
+        <w:tc>
+          <w:tcPr>
+            <w:tcW w:w="5733" w:type="dxa"/>
+            <w:vAlign w:val="center"/>
+          </w:tcPr>
+          <w:p>
+            <w:pPr>
+              <w:pStyle w:val="Prrafodelista"/>
+              <w:numPr>
+                <w:ilvl w:val="0"/>
+                <w:numId w:val="3"/>
+              </w:numPr>
+              <w:spacing w:after="0" w:line="240" w:lineRule="auto"/>
+              <w:cnfStyle w:val="000000100000" w:firstRow="0" w:lastRow="0" w:firstColumn="0" w:lastColumn="0" w:oddVBand="0" w:evenVBand="0" w:oddHBand="1" w:evenHBand="0" w:firstRowFirstColumn="0" w:firstRowLastColumn="0" w:lastRowFirstColumn="0" w:lastRowLastColumn="0"/>
+              <w:rPr>
+                <w:rFonts w:ascii="Arial" w:hAnsi="Arial" w:cs="Arial"/>
+                <w:sz w:val="28"/>
+              </w:rPr>
+            </w:pPr>
+          </w:p>
+        </w:tc>
+      </w:tr>
+      <w:tr>
+        <w:trPr>
+          <w:cnfStyle w:val="000000010000" w:firstRow="0" w:lastRow="0" w:firstColumn="0" w:lastColumn="0" w:oddVBand="0" w:evenVBand="0" w:oddHBand="0" w:evenHBand="1" w:firstRowFirstColumn="0" w:firstRowLastColumn="0" w:lastRowFirstColumn="0" w:lastRowLastColumn="0"/>
+          <w:trHeight w:val="663"/>
+        </w:trPr>
+        <w:tc>
+          <w:tcPr>
+            <w:cnfStyle w:val="001000000000" w:firstRow="0" w:lastRow="0" w:firstColumn="1" w:lastColumn="0" w:oddVBand="0" w:evenVBand="0" w:oddHBand="0" w:evenHBand="0" w:firstRowFirstColumn="0" w:firstRowLastColumn="0" w:lastRowFirstColumn="0" w:lastRowLastColumn="0"/>
+            <w:tcW w:w="3096" w:type="dxa"/>
+            <w:vAlign w:val="center"/>
+          </w:tcPr>
+          <w:p>
+            <w:pPr>
+              <w:spacing w:after="0" w:line="240" w:lineRule="auto"/>
+              <w:rPr>
+                <w:rFonts w:ascii="Arial" w:hAnsi="Arial" w:cs="Arial"/>
+                <w:sz w:val="28"/>
+              </w:rPr>
+            </w:pPr>
+            <w:r>
+              <w:rPr>
+                <w:rFonts w:ascii="Arial" w:hAnsi="Arial" w:cs="Arial"/>
+                <w:sz w:val="28"/>
+              </w:rPr>
+              <w:t>Flujo Alternativo:</w:t>
+            </w:r>
+          </w:p>
+          <w:p>
+            <w:pPr>
+              <w:spacing w:after="0" w:line="240" w:lineRule="auto"/>
+              <w:rPr>
+                <w:rFonts w:ascii="Arial" w:hAnsi="Arial" w:cs="Arial"/>
+                <w:sz w:val="28"/>
+              </w:rPr>
+            </w:pPr>
+          </w:p>
+        </w:tc>
+        <w:tc>
+          <w:tcPr>
+            <w:tcW w:w="5733" w:type="dxa"/>
+            <w:vAlign w:val="center"/>
+          </w:tcPr>
+          <w:p>
+            <w:pPr>
+              <w:spacing w:after="0" w:line="240" w:lineRule="auto"/>
+              <w:cnfStyle w:val="000000010000" w:firstRow="0" w:lastRow="0" w:firstColumn="0" w:lastColumn="0" w:oddVBand="0" w:evenVBand="0" w:oddHBand="0" w:evenHBand="1" w:firstRowFirstColumn="0" w:firstRowLastColumn="0" w:lastRowFirstColumn="0" w:lastRowLastColumn="0"/>
+              <w:rPr>
+                <w:rFonts w:ascii="Arial" w:hAnsi="Arial" w:cs="Arial"/>
+                <w:sz w:val="28"/>
+              </w:rPr>
+            </w:pPr>
+          </w:p>
+        </w:tc>
+      </w:tr>
+      <w:tr>
+        <w:trPr>
+          <w:cnfStyle w:val="000000100000" w:firstRow="0" w:lastRow="0" w:firstColumn="0" w:lastColumn="0" w:oddVBand="0" w:evenVBand="0" w:oddHBand="1" w:evenHBand="0" w:firstRowFirstColumn="0" w:firstRowLastColumn="0" w:lastRowFirstColumn="0" w:lastRowLastColumn="0"/>
+          <w:trHeight w:val="663"/>
+        </w:trPr>
+        <w:tc>
+          <w:tcPr>
+            <w:cnfStyle w:val="001000000000" w:firstRow="0" w:lastRow="0" w:firstColumn="1" w:lastColumn="0" w:oddVBand="0" w:evenVBand="0" w:oddHBand="0" w:evenHBand="0" w:firstRowFirstColumn="0" w:firstRowLastColumn="0" w:lastRowFirstColumn="0" w:lastRowLastColumn="0"/>
+            <w:tcW w:w="3096" w:type="dxa"/>
+            <w:vAlign w:val="center"/>
+            <w:hideMark/>
+          </w:tcPr>
+          <w:p>
+            <w:pPr>
+              <w:spacing w:after="0" w:line="240" w:lineRule="auto"/>
+              <w:rPr>
+                <w:rFonts w:ascii="Arial" w:hAnsi="Arial" w:cs="Arial"/>
+                <w:sz w:val="28"/>
+              </w:rPr>
+            </w:pPr>
+            <w:r>
+              <w:rPr>
+                <w:rFonts w:ascii="Arial" w:hAnsi="Arial" w:cs="Arial"/>
+                <w:sz w:val="28"/>
+              </w:rPr>
+              <w:t>Prioridad:</w:t>
+            </w:r>
+          </w:p>
+        </w:tc>
+        <w:tc>
+          <w:tcPr>
+            <w:tcW w:w="5733" w:type="dxa"/>
+            <w:vAlign w:val="center"/>
+          </w:tcPr>
+          <w:p>
+            <w:pPr>
+              <w:spacing w:after="0" w:line="240" w:lineRule="auto"/>
+              <w:cnfStyle w:val="000000100000" w:firstRow="0" w:lastRow="0" w:firstColumn="0" w:lastColumn="0" w:oddVBand="0" w:evenVBand="0" w:oddHBand="1" w:evenHBand="0" w:firstRowFirstColumn="0" w:firstRowLastColumn="0" w:lastRowFirstColumn="0" w:lastRowLastColumn="0"/>
+              <w:rPr>
+                <w:rFonts w:ascii="Arial" w:hAnsi="Arial" w:cs="Arial"/>
+                <w:sz w:val="28"/>
+              </w:rPr>
+            </w:pPr>
+          </w:p>
+        </w:tc>
+      </w:tr>
+      <w:tr>
+        <w:trPr>
+          <w:cnfStyle w:val="000000010000" w:firstRow="0" w:lastRow="0" w:firstColumn="0" w:lastColumn="0" w:oddVBand="0" w:evenVBand="0" w:oddHBand="0" w:evenHBand="1" w:firstRowFirstColumn="0" w:firstRowLastColumn="0" w:lastRowFirstColumn="0" w:lastRowLastColumn="0"/>
+          <w:trHeight w:val="663"/>
+        </w:trPr>
+        <w:tc>
+          <w:tcPr>
+            <w:cnfStyle w:val="001000000000" w:firstRow="0" w:lastRow="0" w:firstColumn="1" w:lastColumn="0" w:oddVBand="0" w:evenVBand="0" w:oddHBand="0" w:evenHBand="0" w:firstRowFirstColumn="0" w:firstRowLastColumn="0" w:lastRowFirstColumn="0" w:lastRowLastColumn="0"/>
+            <w:tcW w:w="3096" w:type="dxa"/>
+            <w:vAlign w:val="center"/>
+            <w:hideMark/>
+          </w:tcPr>
+          <w:p>
+            <w:pPr>
+              <w:spacing w:after="0" w:line="240" w:lineRule="auto"/>
+              <w:rPr>
+                <w:rFonts w:ascii="Arial" w:hAnsi="Arial" w:cs="Arial"/>
+                <w:sz w:val="28"/>
+              </w:rPr>
+            </w:pPr>
+            <w:r>
+              <w:rPr>
+                <w:rFonts w:ascii="Arial" w:hAnsi="Arial" w:cs="Arial"/>
+                <w:sz w:val="28"/>
+              </w:rPr>
+              <w:t>Frecuencia de uso:</w:t>
+            </w:r>
+          </w:p>
+        </w:tc>
+        <w:tc>
+          <w:tcPr>
+            <w:tcW w:w="5733" w:type="dxa"/>
+            <w:vAlign w:val="center"/>
+          </w:tcPr>
+          <w:p>
+            <w:pPr>
+              <w:spacing w:after="0" w:line="240" w:lineRule="auto"/>
+              <w:cnfStyle w:val="000000010000" w:firstRow="0" w:lastRow="0" w:firstColumn="0" w:lastColumn="0" w:oddVBand="0" w:evenVBand="0" w:oddHBand="0" w:evenHBand="1" w:firstRowFirstColumn="0" w:firstRowLastColumn="0" w:lastRowFirstColumn="0" w:lastRowLastColumn="0"/>
+              <w:rPr>
+                <w:rFonts w:ascii="Arial" w:hAnsi="Arial" w:cs="Arial"/>
+                <w:sz w:val="28"/>
+              </w:rPr>
+            </w:pPr>
           </w:p>
         </w:tc>
       </w:tr>
@@ -909,6 +1880,92 @@
     </w:lvl>
   </w:abstractNum>
   <w:abstractNum w:abstractNumId="1" w15:restartNumberingAfterBreak="0">
+    <w:nsid w:val="25223D5C"/>
+    <w:multiLevelType w:val="hybridMultilevel"/>
+    <w:tmpl w:val="6108C4DA"/>
+    <w:lvl w:ilvl="0" w:tplc="FFFFFFFF">
+      <w:start w:val="1"/>
+      <w:numFmt w:val="decimal"/>
+      <w:lvlText w:val="%1."/>
+      <w:lvlJc w:val="left"/>
+      <w:pPr>
+        <w:ind w:left="720" w:hanging="360"/>
+      </w:pPr>
+    </w:lvl>
+    <w:lvl w:ilvl="1" w:tplc="080A0019" w:tentative="1">
+      <w:start w:val="1"/>
+      <w:numFmt w:val="lowerLetter"/>
+      <w:lvlText w:val="%2."/>
+      <w:lvlJc w:val="left"/>
+      <w:pPr>
+        <w:ind w:left="1440" w:hanging="360"/>
+      </w:pPr>
+    </w:lvl>
+    <w:lvl w:ilvl="2" w:tplc="080A001B" w:tentative="1">
+      <w:start w:val="1"/>
+      <w:numFmt w:val="lowerRoman"/>
+      <w:lvlText w:val="%3."/>
+      <w:lvlJc w:val="right"/>
+      <w:pPr>
+        <w:ind w:left="2160" w:hanging="180"/>
+      </w:pPr>
+    </w:lvl>
+    <w:lvl w:ilvl="3" w:tplc="080A000F" w:tentative="1">
+      <w:start w:val="1"/>
+      <w:numFmt w:val="decimal"/>
+      <w:lvlText w:val="%4."/>
+      <w:lvlJc w:val="left"/>
+      <w:pPr>
+        <w:ind w:left="2880" w:hanging="360"/>
+      </w:pPr>
+    </w:lvl>
+    <w:lvl w:ilvl="4" w:tplc="080A0019" w:tentative="1">
+      <w:start w:val="1"/>
+      <w:numFmt w:val="lowerLetter"/>
+      <w:lvlText w:val="%5."/>
+      <w:lvlJc w:val="left"/>
+      <w:pPr>
+        <w:ind w:left="3600" w:hanging="360"/>
+      </w:pPr>
+    </w:lvl>
+    <w:lvl w:ilvl="5" w:tplc="080A001B" w:tentative="1">
+      <w:start w:val="1"/>
+      <w:numFmt w:val="lowerRoman"/>
+      <w:lvlText w:val="%6."/>
+      <w:lvlJc w:val="right"/>
+      <w:pPr>
+        <w:ind w:left="4320" w:hanging="180"/>
+      </w:pPr>
+    </w:lvl>
+    <w:lvl w:ilvl="6" w:tplc="080A000F" w:tentative="1">
+      <w:start w:val="1"/>
+      <w:numFmt w:val="decimal"/>
+      <w:lvlText w:val="%7."/>
+      <w:lvlJc w:val="left"/>
+      <w:pPr>
+        <w:ind w:left="5040" w:hanging="360"/>
+      </w:pPr>
+    </w:lvl>
+    <w:lvl w:ilvl="7" w:tplc="080A0019" w:tentative="1">
+      <w:start w:val="1"/>
+      <w:numFmt w:val="lowerLetter"/>
+      <w:lvlText w:val="%8."/>
+      <w:lvlJc w:val="left"/>
+      <w:pPr>
+        <w:ind w:left="5760" w:hanging="360"/>
+      </w:pPr>
+    </w:lvl>
+    <w:lvl w:ilvl="8" w:tplc="080A001B" w:tentative="1">
+      <w:start w:val="1"/>
+      <w:numFmt w:val="lowerRoman"/>
+      <w:lvlText w:val="%9."/>
+      <w:lvlJc w:val="right"/>
+      <w:pPr>
+        <w:ind w:left="6480" w:hanging="180"/>
+      </w:pPr>
+    </w:lvl>
+  </w:abstractNum>
+  <w:abstractNum w:abstractNumId="2" w15:restartNumberingAfterBreak="0">
     <w:nsid w:val="4B31489C"/>
     <w:multiLevelType w:val="hybridMultilevel"/>
     <w:tmpl w:val="FFA61666"/>
@@ -997,11 +2054,219 @@
       </w:pPr>
     </w:lvl>
   </w:abstractNum>
+  <w:abstractNum w:abstractNumId="3" w15:restartNumberingAfterBreak="0">
+    <w:nsid w:val="4DD0784B"/>
+    <w:multiLevelType w:val="hybridMultilevel"/>
+    <w:tmpl w:val="F168BA5A"/>
+    <w:lvl w:ilvl="0" w:tplc="FFFFFFFF">
+      <w:start w:val="1"/>
+      <w:numFmt w:val="decimal"/>
+      <w:lvlText w:val="%1."/>
+      <w:lvlJc w:val="left"/>
+      <w:pPr>
+        <w:ind w:left="720" w:hanging="360"/>
+      </w:pPr>
+    </w:lvl>
+    <w:lvl w:ilvl="1" w:tplc="FFFFFFFF" w:tentative="1">
+      <w:start w:val="1"/>
+      <w:numFmt w:val="lowerLetter"/>
+      <w:lvlText w:val="%2."/>
+      <w:lvlJc w:val="left"/>
+      <w:pPr>
+        <w:ind w:left="1440" w:hanging="360"/>
+      </w:pPr>
+    </w:lvl>
+    <w:lvl w:ilvl="2" w:tplc="FFFFFFFF" w:tentative="1">
+      <w:start w:val="1"/>
+      <w:numFmt w:val="lowerRoman"/>
+      <w:lvlText w:val="%3."/>
+      <w:lvlJc w:val="right"/>
+      <w:pPr>
+        <w:ind w:left="2160" w:hanging="180"/>
+      </w:pPr>
+    </w:lvl>
+    <w:lvl w:ilvl="3" w:tplc="FFFFFFFF" w:tentative="1">
+      <w:start w:val="1"/>
+      <w:numFmt w:val="decimal"/>
+      <w:lvlText w:val="%4."/>
+      <w:lvlJc w:val="left"/>
+      <w:pPr>
+        <w:ind w:left="2880" w:hanging="360"/>
+      </w:pPr>
+    </w:lvl>
+    <w:lvl w:ilvl="4" w:tplc="FFFFFFFF" w:tentative="1">
+      <w:start w:val="1"/>
+      <w:numFmt w:val="lowerLetter"/>
+      <w:lvlText w:val="%5."/>
+      <w:lvlJc w:val="left"/>
+      <w:pPr>
+        <w:ind w:left="3600" w:hanging="360"/>
+      </w:pPr>
+    </w:lvl>
+    <w:lvl w:ilvl="5" w:tplc="FFFFFFFF" w:tentative="1">
+      <w:start w:val="1"/>
+      <w:numFmt w:val="lowerRoman"/>
+      <w:lvlText w:val="%6."/>
+      <w:lvlJc w:val="right"/>
+      <w:pPr>
+        <w:ind w:left="4320" w:hanging="180"/>
+      </w:pPr>
+    </w:lvl>
+    <w:lvl w:ilvl="6" w:tplc="FFFFFFFF" w:tentative="1">
+      <w:start w:val="1"/>
+      <w:numFmt w:val="decimal"/>
+      <w:lvlText w:val="%7."/>
+      <w:lvlJc w:val="left"/>
+      <w:pPr>
+        <w:ind w:left="5040" w:hanging="360"/>
+      </w:pPr>
+    </w:lvl>
+    <w:lvl w:ilvl="7" w:tplc="FFFFFFFF" w:tentative="1">
+      <w:start w:val="1"/>
+      <w:numFmt w:val="lowerLetter"/>
+      <w:lvlText w:val="%8."/>
+      <w:lvlJc w:val="left"/>
+      <w:pPr>
+        <w:ind w:left="5760" w:hanging="360"/>
+      </w:pPr>
+    </w:lvl>
+    <w:lvl w:ilvl="8" w:tplc="FFFFFFFF" w:tentative="1">
+      <w:start w:val="1"/>
+      <w:numFmt w:val="lowerRoman"/>
+      <w:lvlText w:val="%9."/>
+      <w:lvlJc w:val="right"/>
+      <w:pPr>
+        <w:ind w:left="6480" w:hanging="180"/>
+      </w:pPr>
+    </w:lvl>
+  </w:abstractNum>
+  <w:abstractNum w:abstractNumId="4" w15:restartNumberingAfterBreak="0">
+    <w:nsid w:val="7ECB7B17"/>
+    <w:multiLevelType w:val="multilevel"/>
+    <w:tmpl w:val="0E9E2760"/>
+    <w:lvl w:ilvl="0">
+      <w:start w:val="3"/>
+      <w:numFmt w:val="decimal"/>
+      <w:lvlText w:val="%1"/>
+      <w:lvlJc w:val="left"/>
+      <w:pPr>
+        <w:ind w:left="405" w:hanging="405"/>
+      </w:pPr>
+      <w:rPr>
+        <w:rFonts w:hint="default"/>
+      </w:rPr>
+    </w:lvl>
+    <w:lvl w:ilvl="1">
+      <w:start w:val="1"/>
+      <w:numFmt w:val="decimal"/>
+      <w:lvlText w:val="%1.%2"/>
+      <w:lvlJc w:val="left"/>
+      <w:pPr>
+        <w:ind w:left="1080" w:hanging="720"/>
+      </w:pPr>
+      <w:rPr>
+        <w:rFonts w:hint="default"/>
+      </w:rPr>
+    </w:lvl>
+    <w:lvl w:ilvl="2">
+      <w:start w:val="1"/>
+      <w:numFmt w:val="decimal"/>
+      <w:lvlText w:val="%1.%2.%3"/>
+      <w:lvlJc w:val="left"/>
+      <w:pPr>
+        <w:ind w:left="1440" w:hanging="720"/>
+      </w:pPr>
+      <w:rPr>
+        <w:rFonts w:hint="default"/>
+      </w:rPr>
+    </w:lvl>
+    <w:lvl w:ilvl="3">
+      <w:start w:val="1"/>
+      <w:numFmt w:val="decimal"/>
+      <w:lvlText w:val="%1.%2.%3.%4"/>
+      <w:lvlJc w:val="left"/>
+      <w:pPr>
+        <w:ind w:left="2160" w:hanging="1080"/>
+      </w:pPr>
+      <w:rPr>
+        <w:rFonts w:hint="default"/>
+      </w:rPr>
+    </w:lvl>
+    <w:lvl w:ilvl="4">
+      <w:start w:val="1"/>
+      <w:numFmt w:val="decimal"/>
+      <w:lvlText w:val="%1.%2.%3.%4.%5"/>
+      <w:lvlJc w:val="left"/>
+      <w:pPr>
+        <w:ind w:left="2880" w:hanging="1440"/>
+      </w:pPr>
+      <w:rPr>
+        <w:rFonts w:hint="default"/>
+      </w:rPr>
+    </w:lvl>
+    <w:lvl w:ilvl="5">
+      <w:start w:val="1"/>
+      <w:numFmt w:val="decimal"/>
+      <w:lvlText w:val="%1.%2.%3.%4.%5.%6"/>
+      <w:lvlJc w:val="left"/>
+      <w:pPr>
+        <w:ind w:left="3240" w:hanging="1440"/>
+      </w:pPr>
+      <w:rPr>
+        <w:rFonts w:hint="default"/>
+      </w:rPr>
+    </w:lvl>
+    <w:lvl w:ilvl="6">
+      <w:start w:val="1"/>
+      <w:numFmt w:val="decimal"/>
+      <w:lvlText w:val="%1.%2.%3.%4.%5.%6.%7"/>
+      <w:lvlJc w:val="left"/>
+      <w:pPr>
+        <w:ind w:left="3960" w:hanging="1800"/>
+      </w:pPr>
+      <w:rPr>
+        <w:rFonts w:hint="default"/>
+      </w:rPr>
+    </w:lvl>
+    <w:lvl w:ilvl="7">
+      <w:start w:val="1"/>
+      <w:numFmt w:val="decimal"/>
+      <w:lvlText w:val="%1.%2.%3.%4.%5.%6.%7.%8"/>
+      <w:lvlJc w:val="left"/>
+      <w:pPr>
+        <w:ind w:left="4320" w:hanging="1800"/>
+      </w:pPr>
+      <w:rPr>
+        <w:rFonts w:hint="default"/>
+      </w:rPr>
+    </w:lvl>
+    <w:lvl w:ilvl="8">
+      <w:start w:val="1"/>
+      <w:numFmt w:val="decimal"/>
+      <w:lvlText w:val="%1.%2.%3.%4.%5.%6.%7.%8.%9"/>
+      <w:lvlJc w:val="left"/>
+      <w:pPr>
+        <w:ind w:left="5040" w:hanging="2160"/>
+      </w:pPr>
+      <w:rPr>
+        <w:rFonts w:hint="default"/>
+      </w:rPr>
+    </w:lvl>
+  </w:abstractNum>
   <w:num w:numId="1">
-    <w:abstractNumId w:val="1"/>
+    <w:abstractNumId w:val="2"/>
   </w:num>
   <w:num w:numId="2">
     <w:abstractNumId w:val="0"/>
+  </w:num>
+  <w:num w:numId="3">
+    <w:abstractNumId w:val="3"/>
+  </w:num>
+  <w:num w:numId="4">
+    <w:abstractNumId w:val="1"/>
+  </w:num>
+  <w:num w:numId="5">
+    <w:abstractNumId w:val="4"/>
   </w:num>
 </w:numbering>
 </file>

</xml_diff>

<commit_message>
Ligeras alteraciones en la primera tabla, y realizar con exito la segunda tabla. Aun no es la definitiva.
</commit_message>
<xml_diff>
--- a/Casos de uso 8 y 9.docx
+++ b/Casos de uso 8 y 9.docx
@@ -432,23 +432,7 @@
                 <w:rFonts w:ascii="Arial" w:hAnsi="Arial" w:cs="Arial"/>
                 <w:sz w:val="28"/>
               </w:rPr>
-              <w:t xml:space="preserve">Disparador – </w:t>
-            </w:r>
-            <w:proofErr w:type="spellStart"/>
-            <w:r>
-              <w:rPr>
-                <w:rFonts w:ascii="Arial" w:hAnsi="Arial" w:cs="Arial"/>
-                <w:sz w:val="28"/>
-              </w:rPr>
-              <w:t>trigger</w:t>
-            </w:r>
-            <w:proofErr w:type="spellEnd"/>
-            <w:r>
-              <w:rPr>
-                <w:rFonts w:ascii="Arial" w:hAnsi="Arial" w:cs="Arial"/>
-                <w:sz w:val="28"/>
-              </w:rPr>
-              <w:t>:</w:t>
+              <w:t>Disparador – trigger:</w:t>
             </w:r>
           </w:p>
         </w:tc>
@@ -471,7 +455,21 @@
                 <w:rFonts w:ascii="Arial" w:hAnsi="Arial" w:cs="Arial"/>
                 <w:sz w:val="28"/>
               </w:rPr>
-              <w:t>El administrador por medio de su cuenta, se le otorgara disposición a realizar consultas.</w:t>
+              <w:t>El administrador por medio de su cuenta, se le otorgara disposición a realizar consultas</w:t>
+            </w:r>
+            <w:r>
+              <w:rPr>
+                <w:rFonts w:ascii="Arial" w:hAnsi="Arial" w:cs="Arial"/>
+                <w:sz w:val="28"/>
+              </w:rPr>
+              <w:t xml:space="preserve"> (por medio de un botón)</w:t>
+            </w:r>
+            <w:r>
+              <w:rPr>
+                <w:rFonts w:ascii="Arial" w:hAnsi="Arial" w:cs="Arial"/>
+                <w:sz w:val="28"/>
+              </w:rPr>
+              <w:t>.</w:t>
             </w:r>
           </w:p>
         </w:tc>
@@ -556,21 +554,12 @@
                 <w:sz w:val="28"/>
               </w:rPr>
             </w:pPr>
-            <w:proofErr w:type="spellStart"/>
-            <w:r>
-              <w:rPr>
-                <w:rFonts w:ascii="Arial" w:hAnsi="Arial" w:cs="Arial"/>
-                <w:sz w:val="28"/>
-              </w:rPr>
-              <w:t>Pos</w:t>
-            </w:r>
-            <w:proofErr w:type="spellEnd"/>
-            <w:r>
-              <w:rPr>
-                <w:rFonts w:ascii="Arial" w:hAnsi="Arial" w:cs="Arial"/>
-                <w:sz w:val="28"/>
-              </w:rPr>
-              <w:t>-Condiciones:</w:t>
+            <w:r>
+              <w:rPr>
+                <w:rFonts w:ascii="Arial" w:hAnsi="Arial" w:cs="Arial"/>
+                <w:sz w:val="28"/>
+              </w:rPr>
+              <w:t>Pos-Condiciones:</w:t>
             </w:r>
           </w:p>
         </w:tc>
@@ -588,21 +577,12 @@
                 <w:sz w:val="28"/>
               </w:rPr>
             </w:pPr>
-            <w:proofErr w:type="spellStart"/>
-            <w:r>
-              <w:rPr>
-                <w:rFonts w:ascii="Arial" w:hAnsi="Arial" w:cs="Arial"/>
-                <w:sz w:val="28"/>
-              </w:rPr>
-              <w:t>Pos</w:t>
-            </w:r>
-            <w:proofErr w:type="spellEnd"/>
-            <w:r>
-              <w:rPr>
-                <w:rFonts w:ascii="Arial" w:hAnsi="Arial" w:cs="Arial"/>
-                <w:sz w:val="28"/>
-              </w:rPr>
-              <w:t xml:space="preserve">-01 </w:t>
+            <w:r>
+              <w:rPr>
+                <w:rFonts w:ascii="Arial" w:hAnsi="Arial" w:cs="Arial"/>
+                <w:sz w:val="28"/>
+              </w:rPr>
+              <w:t xml:space="preserve">Pos-01 </w:t>
             </w:r>
             <w:r>
               <w:rPr>
@@ -843,7 +823,21 @@
                 <w:rFonts w:ascii="Arial" w:hAnsi="Arial" w:cs="Arial"/>
                 <w:sz w:val="28"/>
               </w:rPr>
-              <w:t>En el caso 3 el administrado</w:t>
+              <w:t xml:space="preserve">En el </w:t>
+            </w:r>
+            <w:r>
+              <w:rPr>
+                <w:rFonts w:ascii="Arial" w:hAnsi="Arial" w:cs="Arial"/>
+                <w:sz w:val="28"/>
+              </w:rPr>
+              <w:t>p</w:t>
+            </w:r>
+            <w:r>
+              <w:rPr>
+                <w:rFonts w:ascii="Arial" w:hAnsi="Arial" w:cs="Arial"/>
+                <w:sz w:val="28"/>
+              </w:rPr>
+              <w:t>aso 3 el administrado</w:t>
             </w:r>
             <w:r>
               <w:rPr>
@@ -893,23 +887,7 @@
                 <w:rFonts w:ascii="Arial" w:hAnsi="Arial" w:cs="Arial"/>
                 <w:sz w:val="28"/>
               </w:rPr>
-              <w:t xml:space="preserve">, y de esta manera tener unos datos </w:t>
-            </w:r>
-            <w:proofErr w:type="spellStart"/>
-            <w:r>
-              <w:rPr>
-                <w:rFonts w:ascii="Arial" w:hAnsi="Arial" w:cs="Arial"/>
-                <w:sz w:val="28"/>
-              </w:rPr>
-              <w:t>mas</w:t>
-            </w:r>
-            <w:proofErr w:type="spellEnd"/>
-            <w:r>
-              <w:rPr>
-                <w:rFonts w:ascii="Arial" w:hAnsi="Arial" w:cs="Arial"/>
-                <w:sz w:val="28"/>
-              </w:rPr>
-              <w:t xml:space="preserve"> precisos.</w:t>
+              <w:t>, y de esta manera tener unos datos mas precisos.</w:t>
             </w:r>
           </w:p>
           <w:p>
@@ -1317,6 +1295,13 @@
                 <w:sz w:val="28"/>
               </w:rPr>
             </w:pPr>
+            <w:r>
+              <w:rPr>
+                <w:rFonts w:ascii="Arial" w:hAnsi="Arial" w:cs="Arial"/>
+                <w:sz w:val="28"/>
+              </w:rPr>
+              <w:t>Manejador de Base de Datos</w:t>
+            </w:r>
           </w:p>
         </w:tc>
       </w:tr>
@@ -1363,6 +1348,13 @@
                 <w:sz w:val="28"/>
               </w:rPr>
             </w:pPr>
+            <w:r>
+              <w:rPr>
+                <w:rFonts w:ascii="Arial" w:hAnsi="Arial" w:cs="Arial"/>
+                <w:sz w:val="28"/>
+              </w:rPr>
+              <w:t>Analista</w:t>
+            </w:r>
           </w:p>
         </w:tc>
       </w:tr>
@@ -1417,6 +1409,20 @@
                 <w:sz w:val="28"/>
               </w:rPr>
             </w:pPr>
+            <w:r>
+              <w:rPr>
+                <w:rFonts w:ascii="Arial" w:hAnsi="Arial" w:cs="Arial"/>
+                <w:sz w:val="28"/>
+              </w:rPr>
+              <w:t xml:space="preserve">El administrador de base de datos podrá </w:t>
+            </w:r>
+            <w:r>
+              <w:rPr>
+                <w:rFonts w:ascii="Arial" w:hAnsi="Arial" w:cs="Arial"/>
+                <w:sz w:val="28"/>
+              </w:rPr>
+              <w:t>dar de baja, alta y alterar productos dentro de la base de datos.</w:t>
+            </w:r>
           </w:p>
         </w:tc>
       </w:tr>
@@ -1445,23 +1451,7 @@
                 <w:rFonts w:ascii="Arial" w:hAnsi="Arial" w:cs="Arial"/>
                 <w:sz w:val="28"/>
               </w:rPr>
-              <w:t xml:space="preserve">Disparador – </w:t>
-            </w:r>
-            <w:proofErr w:type="spellStart"/>
-            <w:r>
-              <w:rPr>
-                <w:rFonts w:ascii="Arial" w:hAnsi="Arial" w:cs="Arial"/>
-                <w:sz w:val="28"/>
-              </w:rPr>
-              <w:t>trigger</w:t>
-            </w:r>
-            <w:proofErr w:type="spellEnd"/>
-            <w:r>
-              <w:rPr>
-                <w:rFonts w:ascii="Arial" w:hAnsi="Arial" w:cs="Arial"/>
-                <w:sz w:val="28"/>
-              </w:rPr>
-              <w:t>:</w:t>
+              <w:t>Disparador – trigger:</w:t>
             </w:r>
           </w:p>
         </w:tc>
@@ -1479,6 +1469,27 @@
                 <w:sz w:val="28"/>
               </w:rPr>
             </w:pPr>
+            <w:r>
+              <w:rPr>
+                <w:rFonts w:ascii="Arial" w:hAnsi="Arial" w:cs="Arial"/>
+                <w:sz w:val="28"/>
+              </w:rPr>
+              <w:t xml:space="preserve">El administrador por medio de su cuenta, se le otorgara disposición </w:t>
+            </w:r>
+            <w:r>
+              <w:rPr>
+                <w:rFonts w:ascii="Arial" w:hAnsi="Arial" w:cs="Arial"/>
+                <w:sz w:val="28"/>
+              </w:rPr>
+              <w:t>a realizar alteraciones en la base de datos (mediante el uso de un botón)</w:t>
+            </w:r>
+            <w:r>
+              <w:rPr>
+                <w:rFonts w:ascii="Arial" w:hAnsi="Arial" w:cs="Arial"/>
+                <w:sz w:val="28"/>
+              </w:rPr>
+              <w:t>.</w:t>
+            </w:r>
           </w:p>
         </w:tc>
       </w:tr>
@@ -1525,6 +1536,13 @@
                 <w:sz w:val="28"/>
               </w:rPr>
             </w:pPr>
+            <w:r>
+              <w:rPr>
+                <w:rFonts w:ascii="Arial" w:hAnsi="Arial" w:cs="Arial"/>
+                <w:sz w:val="28"/>
+              </w:rPr>
+              <w:t>Pre-01 El administrador inicializara su cuenta.</w:t>
+            </w:r>
           </w:p>
         </w:tc>
       </w:tr>
@@ -1548,21 +1566,12 @@
                 <w:sz w:val="28"/>
               </w:rPr>
             </w:pPr>
-            <w:proofErr w:type="spellStart"/>
-            <w:r>
-              <w:rPr>
-                <w:rFonts w:ascii="Arial" w:hAnsi="Arial" w:cs="Arial"/>
-                <w:sz w:val="28"/>
-              </w:rPr>
-              <w:t>Pos</w:t>
-            </w:r>
-            <w:proofErr w:type="spellEnd"/>
-            <w:r>
-              <w:rPr>
-                <w:rFonts w:ascii="Arial" w:hAnsi="Arial" w:cs="Arial"/>
-                <w:sz w:val="28"/>
-              </w:rPr>
-              <w:t>-Condiciones:</w:t>
+            <w:r>
+              <w:rPr>
+                <w:rFonts w:ascii="Arial" w:hAnsi="Arial" w:cs="Arial"/>
+                <w:sz w:val="28"/>
+              </w:rPr>
+              <w:t>Pos-Condiciones:</w:t>
             </w:r>
           </w:p>
         </w:tc>
@@ -1580,6 +1589,86 @@
                 <w:sz w:val="28"/>
               </w:rPr>
             </w:pPr>
+            <w:r>
+              <w:rPr>
+                <w:rFonts w:ascii="Arial" w:hAnsi="Arial" w:cs="Arial"/>
+                <w:sz w:val="28"/>
+              </w:rPr>
+              <w:t xml:space="preserve">Pos-01 Se le redirige a un panel donde </w:t>
+            </w:r>
+            <w:r>
+              <w:rPr>
+                <w:rFonts w:ascii="Arial" w:hAnsi="Arial" w:cs="Arial"/>
+                <w:sz w:val="28"/>
+              </w:rPr>
+              <w:t>se muestra las opciones a realizar :</w:t>
+            </w:r>
+          </w:p>
+          <w:p>
+            <w:pPr>
+              <w:pStyle w:val="Prrafodelista"/>
+              <w:numPr>
+                <w:ilvl w:val="0"/>
+                <w:numId w:val="6"/>
+              </w:numPr>
+              <w:spacing w:after="0" w:line="240" w:lineRule="auto"/>
+              <w:cnfStyle w:val="000000010000" w:firstRow="0" w:lastRow="0" w:firstColumn="0" w:lastColumn="0" w:oddVBand="0" w:evenVBand="0" w:oddHBand="0" w:evenHBand="1" w:firstRowFirstColumn="0" w:firstRowLastColumn="0" w:lastRowFirstColumn="0" w:lastRowLastColumn="0"/>
+              <w:rPr>
+                <w:rFonts w:ascii="Arial" w:hAnsi="Arial" w:cs="Arial"/>
+                <w:sz w:val="28"/>
+              </w:rPr>
+            </w:pPr>
+            <w:r>
+              <w:rPr>
+                <w:rFonts w:ascii="Arial" w:hAnsi="Arial" w:cs="Arial"/>
+                <w:sz w:val="28"/>
+              </w:rPr>
+              <w:t>Añadir</w:t>
+            </w:r>
+          </w:p>
+          <w:p>
+            <w:pPr>
+              <w:pStyle w:val="Prrafodelista"/>
+              <w:numPr>
+                <w:ilvl w:val="0"/>
+                <w:numId w:val="6"/>
+              </w:numPr>
+              <w:spacing w:after="0" w:line="240" w:lineRule="auto"/>
+              <w:cnfStyle w:val="000000010000" w:firstRow="0" w:lastRow="0" w:firstColumn="0" w:lastColumn="0" w:oddVBand="0" w:evenVBand="0" w:oddHBand="0" w:evenHBand="1" w:firstRowFirstColumn="0" w:firstRowLastColumn="0" w:lastRowFirstColumn="0" w:lastRowLastColumn="0"/>
+              <w:rPr>
+                <w:rFonts w:ascii="Arial" w:hAnsi="Arial" w:cs="Arial"/>
+                <w:sz w:val="28"/>
+              </w:rPr>
+            </w:pPr>
+            <w:r>
+              <w:rPr>
+                <w:rFonts w:ascii="Arial" w:hAnsi="Arial" w:cs="Arial"/>
+                <w:sz w:val="28"/>
+              </w:rPr>
+              <w:t>Eliminar</w:t>
+            </w:r>
+          </w:p>
+          <w:p>
+            <w:pPr>
+              <w:pStyle w:val="Prrafodelista"/>
+              <w:numPr>
+                <w:ilvl w:val="0"/>
+                <w:numId w:val="6"/>
+              </w:numPr>
+              <w:spacing w:after="0" w:line="240" w:lineRule="auto"/>
+              <w:cnfStyle w:val="000000010000" w:firstRow="0" w:lastRow="0" w:firstColumn="0" w:lastColumn="0" w:oddVBand="0" w:evenVBand="0" w:oddHBand="0" w:evenHBand="1" w:firstRowFirstColumn="0" w:firstRowLastColumn="0" w:lastRowFirstColumn="0" w:lastRowLastColumn="0"/>
+              <w:rPr>
+                <w:rFonts w:ascii="Arial" w:hAnsi="Arial" w:cs="Arial"/>
+                <w:sz w:val="28"/>
+              </w:rPr>
+            </w:pPr>
+            <w:r>
+              <w:rPr>
+                <w:rFonts w:ascii="Arial" w:hAnsi="Arial" w:cs="Arial"/>
+                <w:sz w:val="28"/>
+              </w:rPr>
+              <w:t>Alterar</w:t>
+            </w:r>
           </w:p>
         </w:tc>
       </w:tr>
@@ -1630,6 +1719,241 @@
                 <w:sz w:val="28"/>
               </w:rPr>
             </w:pPr>
+            <w:r>
+              <w:rPr>
+                <w:rFonts w:ascii="Arial" w:hAnsi="Arial" w:cs="Arial"/>
+                <w:sz w:val="28"/>
+              </w:rPr>
+              <w:t>El administrador inicializa sesión.</w:t>
+            </w:r>
+          </w:p>
+          <w:p>
+            <w:pPr>
+              <w:pStyle w:val="Prrafodelista"/>
+              <w:numPr>
+                <w:ilvl w:val="0"/>
+                <w:numId w:val="3"/>
+              </w:numPr>
+              <w:spacing w:after="0" w:line="240" w:lineRule="auto"/>
+              <w:cnfStyle w:val="000000100000" w:firstRow="0" w:lastRow="0" w:firstColumn="0" w:lastColumn="0" w:oddVBand="0" w:evenVBand="0" w:oddHBand="1" w:evenHBand="0" w:firstRowFirstColumn="0" w:firstRowLastColumn="0" w:lastRowFirstColumn="0" w:lastRowLastColumn="0"/>
+              <w:rPr>
+                <w:rFonts w:ascii="Arial" w:hAnsi="Arial" w:cs="Arial"/>
+                <w:sz w:val="28"/>
+              </w:rPr>
+            </w:pPr>
+            <w:r>
+              <w:rPr>
+                <w:rFonts w:ascii="Arial" w:hAnsi="Arial" w:cs="Arial"/>
+                <w:sz w:val="28"/>
+              </w:rPr>
+              <w:t>El sistema desplegara un panel con 3 opciones :</w:t>
+            </w:r>
+          </w:p>
+          <w:p>
+            <w:pPr>
+              <w:pStyle w:val="Prrafodelista"/>
+              <w:numPr>
+                <w:ilvl w:val="1"/>
+                <w:numId w:val="3"/>
+              </w:numPr>
+              <w:spacing w:after="0" w:line="240" w:lineRule="auto"/>
+              <w:cnfStyle w:val="000000100000" w:firstRow="0" w:lastRow="0" w:firstColumn="0" w:lastColumn="0" w:oddVBand="0" w:evenVBand="0" w:oddHBand="1" w:evenHBand="0" w:firstRowFirstColumn="0" w:firstRowLastColumn="0" w:lastRowFirstColumn="0" w:lastRowLastColumn="0"/>
+              <w:rPr>
+                <w:rFonts w:ascii="Arial" w:hAnsi="Arial" w:cs="Arial"/>
+                <w:sz w:val="28"/>
+              </w:rPr>
+            </w:pPr>
+            <w:r>
+              <w:rPr>
+                <w:rFonts w:ascii="Arial" w:hAnsi="Arial" w:cs="Arial"/>
+                <w:sz w:val="28"/>
+              </w:rPr>
+              <w:t>Añadir</w:t>
+            </w:r>
+          </w:p>
+          <w:p>
+            <w:pPr>
+              <w:pStyle w:val="Prrafodelista"/>
+              <w:numPr>
+                <w:ilvl w:val="1"/>
+                <w:numId w:val="3"/>
+              </w:numPr>
+              <w:spacing w:after="0" w:line="240" w:lineRule="auto"/>
+              <w:cnfStyle w:val="000000100000" w:firstRow="0" w:lastRow="0" w:firstColumn="0" w:lastColumn="0" w:oddVBand="0" w:evenVBand="0" w:oddHBand="1" w:evenHBand="0" w:firstRowFirstColumn="0" w:firstRowLastColumn="0" w:lastRowFirstColumn="0" w:lastRowLastColumn="0"/>
+              <w:rPr>
+                <w:rFonts w:ascii="Arial" w:hAnsi="Arial" w:cs="Arial"/>
+                <w:sz w:val="28"/>
+              </w:rPr>
+            </w:pPr>
+            <w:r>
+              <w:rPr>
+                <w:rFonts w:ascii="Arial" w:hAnsi="Arial" w:cs="Arial"/>
+                <w:sz w:val="28"/>
+              </w:rPr>
+              <w:t>Eliminar</w:t>
+            </w:r>
+          </w:p>
+          <w:p>
+            <w:pPr>
+              <w:pStyle w:val="Prrafodelista"/>
+              <w:numPr>
+                <w:ilvl w:val="1"/>
+                <w:numId w:val="3"/>
+              </w:numPr>
+              <w:spacing w:after="0" w:line="240" w:lineRule="auto"/>
+              <w:cnfStyle w:val="000000100000" w:firstRow="0" w:lastRow="0" w:firstColumn="0" w:lastColumn="0" w:oddVBand="0" w:evenVBand="0" w:oddHBand="1" w:evenHBand="0" w:firstRowFirstColumn="0" w:firstRowLastColumn="0" w:lastRowFirstColumn="0" w:lastRowLastColumn="0"/>
+              <w:rPr>
+                <w:rFonts w:ascii="Arial" w:hAnsi="Arial" w:cs="Arial"/>
+                <w:sz w:val="28"/>
+              </w:rPr>
+            </w:pPr>
+            <w:r>
+              <w:rPr>
+                <w:rFonts w:ascii="Arial" w:hAnsi="Arial" w:cs="Arial"/>
+                <w:sz w:val="28"/>
+              </w:rPr>
+              <w:t>Alterar</w:t>
+            </w:r>
+          </w:p>
+          <w:p>
+            <w:pPr>
+              <w:pStyle w:val="Prrafodelista"/>
+              <w:numPr>
+                <w:ilvl w:val="0"/>
+                <w:numId w:val="3"/>
+              </w:numPr>
+              <w:spacing w:after="0" w:line="240" w:lineRule="auto"/>
+              <w:cnfStyle w:val="000000100000" w:firstRow="0" w:lastRow="0" w:firstColumn="0" w:lastColumn="0" w:oddVBand="0" w:evenVBand="0" w:oddHBand="1" w:evenHBand="0" w:firstRowFirstColumn="0" w:firstRowLastColumn="0" w:lastRowFirstColumn="0" w:lastRowLastColumn="0"/>
+              <w:rPr>
+                <w:rFonts w:ascii="Arial" w:hAnsi="Arial" w:cs="Arial"/>
+                <w:sz w:val="28"/>
+              </w:rPr>
+            </w:pPr>
+            <w:r>
+              <w:rPr>
+                <w:rFonts w:ascii="Arial" w:hAnsi="Arial" w:cs="Arial"/>
+                <w:sz w:val="28"/>
+              </w:rPr>
+              <w:t>Escoge la opción la opción deseada.</w:t>
+            </w:r>
+          </w:p>
+          <w:p>
+            <w:pPr>
+              <w:pStyle w:val="Prrafodelista"/>
+              <w:numPr>
+                <w:ilvl w:val="0"/>
+                <w:numId w:val="3"/>
+              </w:numPr>
+              <w:spacing w:after="0" w:line="240" w:lineRule="auto"/>
+              <w:cnfStyle w:val="000000100000" w:firstRow="0" w:lastRow="0" w:firstColumn="0" w:lastColumn="0" w:oddVBand="0" w:evenVBand="0" w:oddHBand="1" w:evenHBand="0" w:firstRowFirstColumn="0" w:firstRowLastColumn="0" w:lastRowFirstColumn="0" w:lastRowLastColumn="0"/>
+              <w:rPr>
+                <w:rFonts w:ascii="Arial" w:hAnsi="Arial" w:cs="Arial"/>
+                <w:sz w:val="28"/>
+              </w:rPr>
+            </w:pPr>
+            <w:r>
+              <w:rPr>
+                <w:rFonts w:ascii="Arial" w:hAnsi="Arial" w:cs="Arial"/>
+                <w:sz w:val="28"/>
+              </w:rPr>
+              <w:lastRenderedPageBreak/>
+              <w:t>Al terminar de rellenar todo lo necesario, se habilita un botón de aplicar.</w:t>
+            </w:r>
+          </w:p>
+          <w:p>
+            <w:pPr>
+              <w:pStyle w:val="Prrafodelista"/>
+              <w:numPr>
+                <w:ilvl w:val="0"/>
+                <w:numId w:val="3"/>
+              </w:numPr>
+              <w:spacing w:after="0" w:line="240" w:lineRule="auto"/>
+              <w:cnfStyle w:val="000000100000" w:firstRow="0" w:lastRow="0" w:firstColumn="0" w:lastColumn="0" w:oddVBand="0" w:evenVBand="0" w:oddHBand="1" w:evenHBand="0" w:firstRowFirstColumn="0" w:firstRowLastColumn="0" w:lastRowFirstColumn="0" w:lastRowLastColumn="0"/>
+              <w:rPr>
+                <w:rFonts w:ascii="Arial" w:hAnsi="Arial" w:cs="Arial"/>
+                <w:sz w:val="28"/>
+              </w:rPr>
+            </w:pPr>
+            <w:r>
+              <w:rPr>
+                <w:rFonts w:ascii="Arial" w:hAnsi="Arial" w:cs="Arial"/>
+                <w:sz w:val="28"/>
+              </w:rPr>
+              <w:t>Se abre un panel mostrando el objeto a (añadir,eliminar o alterar) seleccionado.</w:t>
+            </w:r>
+          </w:p>
+          <w:p>
+            <w:pPr>
+              <w:pStyle w:val="Prrafodelista"/>
+              <w:numPr>
+                <w:ilvl w:val="0"/>
+                <w:numId w:val="3"/>
+              </w:numPr>
+              <w:spacing w:after="0" w:line="240" w:lineRule="auto"/>
+              <w:cnfStyle w:val="000000100000" w:firstRow="0" w:lastRow="0" w:firstColumn="0" w:lastColumn="0" w:oddVBand="0" w:evenVBand="0" w:oddHBand="1" w:evenHBand="0" w:firstRowFirstColumn="0" w:firstRowLastColumn="0" w:lastRowFirstColumn="0" w:lastRowLastColumn="0"/>
+              <w:rPr>
+                <w:rFonts w:ascii="Arial" w:hAnsi="Arial" w:cs="Arial"/>
+                <w:sz w:val="28"/>
+              </w:rPr>
+            </w:pPr>
+            <w:r>
+              <w:rPr>
+                <w:rFonts w:ascii="Arial" w:hAnsi="Arial" w:cs="Arial"/>
+                <w:sz w:val="28"/>
+              </w:rPr>
+              <w:t>Al no haber error alguno, se selecciona al botón de aceptar.</w:t>
+            </w:r>
+          </w:p>
+          <w:p>
+            <w:pPr>
+              <w:pStyle w:val="Prrafodelista"/>
+              <w:numPr>
+                <w:ilvl w:val="0"/>
+                <w:numId w:val="3"/>
+              </w:numPr>
+              <w:spacing w:after="0" w:line="240" w:lineRule="auto"/>
+              <w:cnfStyle w:val="000000100000" w:firstRow="0" w:lastRow="0" w:firstColumn="0" w:lastColumn="0" w:oddVBand="0" w:evenVBand="0" w:oddHBand="1" w:evenHBand="0" w:firstRowFirstColumn="0" w:firstRowLastColumn="0" w:lastRowFirstColumn="0" w:lastRowLastColumn="0"/>
+              <w:rPr>
+                <w:rFonts w:ascii="Arial" w:hAnsi="Arial" w:cs="Arial"/>
+                <w:sz w:val="28"/>
+              </w:rPr>
+            </w:pPr>
+            <w:r>
+              <w:rPr>
+                <w:rFonts w:ascii="Arial" w:hAnsi="Arial" w:cs="Arial"/>
+                <w:sz w:val="28"/>
+              </w:rPr>
+              <w:t xml:space="preserve">Se desplegara </w:t>
+            </w:r>
+            <w:r>
+              <w:rPr>
+                <w:rFonts w:ascii="Arial" w:hAnsi="Arial" w:cs="Arial"/>
+                <w:sz w:val="28"/>
+              </w:rPr>
+              <w:t>un panel diciendo “Objeto añadido/eliminado/alterado con éxito”</w:t>
+            </w:r>
+          </w:p>
+          <w:p>
+            <w:pPr>
+              <w:pStyle w:val="Prrafodelista"/>
+              <w:numPr>
+                <w:ilvl w:val="0"/>
+                <w:numId w:val="3"/>
+              </w:numPr>
+              <w:spacing w:after="0" w:line="240" w:lineRule="auto"/>
+              <w:cnfStyle w:val="000000100000" w:firstRow="0" w:lastRow="0" w:firstColumn="0" w:lastColumn="0" w:oddVBand="0" w:evenVBand="0" w:oddHBand="1" w:evenHBand="0" w:firstRowFirstColumn="0" w:firstRowLastColumn="0" w:lastRowFirstColumn="0" w:lastRowLastColumn="0"/>
+              <w:rPr>
+                <w:rFonts w:ascii="Arial" w:hAnsi="Arial" w:cs="Arial"/>
+                <w:sz w:val="28"/>
+              </w:rPr>
+            </w:pPr>
+            <w:r>
+              <w:rPr>
+                <w:rFonts w:ascii="Arial" w:hAnsi="Arial" w:cs="Arial"/>
+                <w:sz w:val="28"/>
+              </w:rPr>
+              <w:t>Se desplegara la pantalla inicial.</w:t>
+            </w:r>
           </w:p>
         </w:tc>
       </w:tr>
@@ -1657,6 +1981,7 @@
                 <w:rFonts w:ascii="Arial" w:hAnsi="Arial" w:cs="Arial"/>
                 <w:sz w:val="28"/>
               </w:rPr>
+              <w:lastRenderedPageBreak/>
               <w:t>Flujo Alternativo:</w:t>
             </w:r>
           </w:p>
@@ -1684,6 +2009,445 @@
                 <w:sz w:val="28"/>
               </w:rPr>
             </w:pPr>
+            <w:r>
+              <w:rPr>
+                <w:rFonts w:ascii="Arial" w:hAnsi="Arial" w:cs="Arial"/>
+                <w:sz w:val="28"/>
+              </w:rPr>
+              <w:t xml:space="preserve">En el </w:t>
+            </w:r>
+            <w:r>
+              <w:rPr>
+                <w:rFonts w:ascii="Arial" w:hAnsi="Arial" w:cs="Arial"/>
+                <w:sz w:val="28"/>
+              </w:rPr>
+              <w:t>paso</w:t>
+            </w:r>
+            <w:r>
+              <w:rPr>
+                <w:rFonts w:ascii="Arial" w:hAnsi="Arial" w:cs="Arial"/>
+                <w:sz w:val="28"/>
+              </w:rPr>
+              <w:t xml:space="preserve"> </w:t>
+            </w:r>
+            <w:r>
+              <w:rPr>
+                <w:rFonts w:ascii="Arial" w:hAnsi="Arial" w:cs="Arial"/>
+                <w:sz w:val="28"/>
+              </w:rPr>
+              <w:t>2</w:t>
+            </w:r>
+            <w:r>
+              <w:rPr>
+                <w:rFonts w:ascii="Arial" w:hAnsi="Arial" w:cs="Arial"/>
+                <w:sz w:val="28"/>
+              </w:rPr>
+              <w:t xml:space="preserve"> el administrador observa </w:t>
+            </w:r>
+            <w:r>
+              <w:rPr>
+                <w:rFonts w:ascii="Arial" w:hAnsi="Arial" w:cs="Arial"/>
+                <w:sz w:val="28"/>
+              </w:rPr>
+              <w:t>las tres opciones a escoger.</w:t>
+            </w:r>
+          </w:p>
+          <w:p>
+            <w:pPr>
+              <w:pStyle w:val="Prrafodelista"/>
+              <w:numPr>
+                <w:ilvl w:val="1"/>
+                <w:numId w:val="8"/>
+              </w:numPr>
+              <w:spacing w:after="0" w:line="240" w:lineRule="auto"/>
+              <w:cnfStyle w:val="000000010000" w:firstRow="0" w:lastRow="0" w:firstColumn="0" w:lastColumn="0" w:oddVBand="0" w:evenVBand="0" w:oddHBand="0" w:evenHBand="1" w:firstRowFirstColumn="0" w:firstRowLastColumn="0" w:lastRowFirstColumn="0" w:lastRowLastColumn="0"/>
+              <w:rPr>
+                <w:rFonts w:ascii="Arial" w:hAnsi="Arial" w:cs="Arial"/>
+                <w:sz w:val="28"/>
+              </w:rPr>
+            </w:pPr>
+            <w:r>
+              <w:rPr>
+                <w:rFonts w:ascii="Arial" w:hAnsi="Arial" w:cs="Arial"/>
+                <w:sz w:val="28"/>
+              </w:rPr>
+              <w:t>Añadir</w:t>
+            </w:r>
+          </w:p>
+          <w:p>
+            <w:pPr>
+              <w:pStyle w:val="Prrafodelista"/>
+              <w:numPr>
+                <w:ilvl w:val="2"/>
+                <w:numId w:val="8"/>
+              </w:numPr>
+              <w:spacing w:after="0" w:line="240" w:lineRule="auto"/>
+              <w:cnfStyle w:val="000000010000" w:firstRow="0" w:lastRow="0" w:firstColumn="0" w:lastColumn="0" w:oddVBand="0" w:evenVBand="0" w:oddHBand="0" w:evenHBand="1" w:firstRowFirstColumn="0" w:firstRowLastColumn="0" w:lastRowFirstColumn="0" w:lastRowLastColumn="0"/>
+              <w:rPr>
+                <w:rFonts w:ascii="Arial" w:hAnsi="Arial" w:cs="Arial"/>
+                <w:sz w:val="28"/>
+              </w:rPr>
+            </w:pPr>
+            <w:r>
+              <w:rPr>
+                <w:rFonts w:ascii="Arial" w:hAnsi="Arial" w:cs="Arial"/>
+                <w:sz w:val="28"/>
+              </w:rPr>
+              <w:t>Se desplegara un panel con textbox para llenar (información, nombre del objeto, etc..).</w:t>
+            </w:r>
+          </w:p>
+          <w:p>
+            <w:pPr>
+              <w:pStyle w:val="Prrafodelista"/>
+              <w:numPr>
+                <w:ilvl w:val="2"/>
+                <w:numId w:val="8"/>
+              </w:numPr>
+              <w:spacing w:after="0" w:line="240" w:lineRule="auto"/>
+              <w:cnfStyle w:val="000000010000" w:firstRow="0" w:lastRow="0" w:firstColumn="0" w:lastColumn="0" w:oddVBand="0" w:evenVBand="0" w:oddHBand="0" w:evenHBand="1" w:firstRowFirstColumn="0" w:firstRowLastColumn="0" w:lastRowFirstColumn="0" w:lastRowLastColumn="0"/>
+              <w:rPr>
+                <w:rFonts w:ascii="Arial" w:hAnsi="Arial" w:cs="Arial"/>
+                <w:sz w:val="28"/>
+              </w:rPr>
+            </w:pPr>
+            <w:r>
+              <w:rPr>
+                <w:rFonts w:ascii="Arial" w:hAnsi="Arial" w:cs="Arial"/>
+                <w:sz w:val="28"/>
+              </w:rPr>
+              <w:t>Se redirige al paso 4.</w:t>
+            </w:r>
+          </w:p>
+          <w:p>
+            <w:pPr>
+              <w:pStyle w:val="Prrafodelista"/>
+              <w:numPr>
+                <w:ilvl w:val="1"/>
+                <w:numId w:val="8"/>
+              </w:numPr>
+              <w:spacing w:after="0" w:line="240" w:lineRule="auto"/>
+              <w:cnfStyle w:val="000000010000" w:firstRow="0" w:lastRow="0" w:firstColumn="0" w:lastColumn="0" w:oddVBand="0" w:evenVBand="0" w:oddHBand="0" w:evenHBand="1" w:firstRowFirstColumn="0" w:firstRowLastColumn="0" w:lastRowFirstColumn="0" w:lastRowLastColumn="0"/>
+              <w:rPr>
+                <w:rFonts w:ascii="Arial" w:hAnsi="Arial" w:cs="Arial"/>
+                <w:sz w:val="28"/>
+              </w:rPr>
+            </w:pPr>
+            <w:r>
+              <w:rPr>
+                <w:rFonts w:ascii="Arial" w:hAnsi="Arial" w:cs="Arial"/>
+                <w:sz w:val="28"/>
+              </w:rPr>
+              <w:t>Eliminar</w:t>
+            </w:r>
+          </w:p>
+          <w:p>
+            <w:pPr>
+              <w:pStyle w:val="Prrafodelista"/>
+              <w:numPr>
+                <w:ilvl w:val="2"/>
+                <w:numId w:val="8"/>
+              </w:numPr>
+              <w:spacing w:after="0" w:line="240" w:lineRule="auto"/>
+              <w:cnfStyle w:val="000000010000" w:firstRow="0" w:lastRow="0" w:firstColumn="0" w:lastColumn="0" w:oddVBand="0" w:evenVBand="0" w:oddHBand="0" w:evenHBand="1" w:firstRowFirstColumn="0" w:firstRowLastColumn="0" w:lastRowFirstColumn="0" w:lastRowLastColumn="0"/>
+              <w:rPr>
+                <w:rFonts w:ascii="Arial" w:hAnsi="Arial" w:cs="Arial"/>
+                <w:sz w:val="28"/>
+              </w:rPr>
+            </w:pPr>
+            <w:r>
+              <w:rPr>
+                <w:rFonts w:ascii="Arial" w:hAnsi="Arial" w:cs="Arial"/>
+                <w:sz w:val="28"/>
+              </w:rPr>
+              <w:t>Se desplegara un panel con un textbox, con el objetivo de buscar el objeto a eliminar usando su nombre de objeto y/o el id de este mismo.</w:t>
+            </w:r>
+          </w:p>
+          <w:p>
+            <w:pPr>
+              <w:pStyle w:val="Prrafodelista"/>
+              <w:numPr>
+                <w:ilvl w:val="2"/>
+                <w:numId w:val="8"/>
+              </w:numPr>
+              <w:spacing w:after="0" w:line="240" w:lineRule="auto"/>
+              <w:cnfStyle w:val="000000010000" w:firstRow="0" w:lastRow="0" w:firstColumn="0" w:lastColumn="0" w:oddVBand="0" w:evenVBand="0" w:oddHBand="0" w:evenHBand="1" w:firstRowFirstColumn="0" w:firstRowLastColumn="0" w:lastRowFirstColumn="0" w:lastRowLastColumn="0"/>
+              <w:rPr>
+                <w:rFonts w:ascii="Arial" w:hAnsi="Arial" w:cs="Arial"/>
+                <w:sz w:val="28"/>
+              </w:rPr>
+            </w:pPr>
+            <w:r>
+              <w:rPr>
+                <w:rFonts w:ascii="Arial" w:hAnsi="Arial" w:cs="Arial"/>
+                <w:sz w:val="28"/>
+              </w:rPr>
+              <w:t xml:space="preserve">Al encontrar el </w:t>
+            </w:r>
+            <w:r>
+              <w:rPr>
+                <w:rFonts w:ascii="Arial" w:hAnsi="Arial" w:cs="Arial"/>
+                <w:sz w:val="28"/>
+              </w:rPr>
+              <w:t>objeto, se selecciona y se redirige al paso 5.</w:t>
+            </w:r>
+          </w:p>
+          <w:p>
+            <w:pPr>
+              <w:pStyle w:val="Prrafodelista"/>
+              <w:numPr>
+                <w:ilvl w:val="1"/>
+                <w:numId w:val="8"/>
+              </w:numPr>
+              <w:spacing w:after="0" w:line="240" w:lineRule="auto"/>
+              <w:cnfStyle w:val="000000010000" w:firstRow="0" w:lastRow="0" w:firstColumn="0" w:lastColumn="0" w:oddVBand="0" w:evenVBand="0" w:oddHBand="0" w:evenHBand="1" w:firstRowFirstColumn="0" w:firstRowLastColumn="0" w:lastRowFirstColumn="0" w:lastRowLastColumn="0"/>
+              <w:rPr>
+                <w:rFonts w:ascii="Arial" w:hAnsi="Arial" w:cs="Arial"/>
+                <w:sz w:val="28"/>
+              </w:rPr>
+            </w:pPr>
+            <w:r>
+              <w:rPr>
+                <w:rFonts w:ascii="Arial" w:hAnsi="Arial" w:cs="Arial"/>
+                <w:sz w:val="28"/>
+              </w:rPr>
+              <w:t>Alterar</w:t>
+            </w:r>
+          </w:p>
+          <w:p>
+            <w:pPr>
+              <w:pStyle w:val="Prrafodelista"/>
+              <w:numPr>
+                <w:ilvl w:val="2"/>
+                <w:numId w:val="8"/>
+              </w:numPr>
+              <w:spacing w:after="0" w:line="240" w:lineRule="auto"/>
+              <w:cnfStyle w:val="000000010000" w:firstRow="0" w:lastRow="0" w:firstColumn="0" w:lastColumn="0" w:oddVBand="0" w:evenVBand="0" w:oddHBand="0" w:evenHBand="1" w:firstRowFirstColumn="0" w:firstRowLastColumn="0" w:lastRowFirstColumn="0" w:lastRowLastColumn="0"/>
+              <w:rPr>
+                <w:rFonts w:ascii="Arial" w:hAnsi="Arial" w:cs="Arial"/>
+                <w:sz w:val="28"/>
+              </w:rPr>
+            </w:pPr>
+            <w:r>
+              <w:rPr>
+                <w:rFonts w:ascii="Arial" w:hAnsi="Arial" w:cs="Arial"/>
+                <w:sz w:val="28"/>
+              </w:rPr>
+              <w:t xml:space="preserve">Se desplegara un panel con un textbox, con el objetivo de buscar el objeto a </w:t>
+            </w:r>
+            <w:r>
+              <w:rPr>
+                <w:rFonts w:ascii="Arial" w:hAnsi="Arial" w:cs="Arial"/>
+                <w:sz w:val="28"/>
+              </w:rPr>
+              <w:t>altera</w:t>
+            </w:r>
+            <w:r>
+              <w:rPr>
+                <w:rFonts w:ascii="Arial" w:hAnsi="Arial" w:cs="Arial"/>
+                <w:sz w:val="28"/>
+              </w:rPr>
+              <w:t>r usando su nombre de objeto y/o el id de este mismo.</w:t>
+            </w:r>
+          </w:p>
+          <w:p>
+            <w:pPr>
+              <w:pStyle w:val="Prrafodelista"/>
+              <w:numPr>
+                <w:ilvl w:val="2"/>
+                <w:numId w:val="8"/>
+              </w:numPr>
+              <w:spacing w:after="0" w:line="240" w:lineRule="auto"/>
+              <w:cnfStyle w:val="000000010000" w:firstRow="0" w:lastRow="0" w:firstColumn="0" w:lastColumn="0" w:oddVBand="0" w:evenVBand="0" w:oddHBand="0" w:evenHBand="1" w:firstRowFirstColumn="0" w:firstRowLastColumn="0" w:lastRowFirstColumn="0" w:lastRowLastColumn="0"/>
+              <w:rPr>
+                <w:rFonts w:ascii="Arial" w:hAnsi="Arial" w:cs="Arial"/>
+                <w:sz w:val="28"/>
+              </w:rPr>
+            </w:pPr>
+            <w:r>
+              <w:rPr>
+                <w:rFonts w:ascii="Arial" w:hAnsi="Arial" w:cs="Arial"/>
+                <w:sz w:val="28"/>
+              </w:rPr>
+              <w:t>Al encontrar el objeto, se seleccionara, y se abrirá un panel con su información.</w:t>
+            </w:r>
+          </w:p>
+          <w:p>
+            <w:pPr>
+              <w:pStyle w:val="Prrafodelista"/>
+              <w:numPr>
+                <w:ilvl w:val="2"/>
+                <w:numId w:val="8"/>
+              </w:numPr>
+              <w:spacing w:after="0" w:line="240" w:lineRule="auto"/>
+              <w:cnfStyle w:val="000000010000" w:firstRow="0" w:lastRow="0" w:firstColumn="0" w:lastColumn="0" w:oddVBand="0" w:evenVBand="0" w:oddHBand="0" w:evenHBand="1" w:firstRowFirstColumn="0" w:firstRowLastColumn="0" w:lastRowFirstColumn="0" w:lastRowLastColumn="0"/>
+              <w:rPr>
+                <w:rFonts w:ascii="Arial" w:hAnsi="Arial" w:cs="Arial"/>
+                <w:sz w:val="28"/>
+              </w:rPr>
+            </w:pPr>
+            <w:r>
+              <w:rPr>
+                <w:rFonts w:ascii="Arial" w:hAnsi="Arial" w:cs="Arial"/>
+                <w:sz w:val="28"/>
+              </w:rPr>
+              <w:t xml:space="preserve">Esta información estará contenida en textbox con </w:t>
+            </w:r>
+            <w:r>
+              <w:rPr>
+                <w:rFonts w:ascii="Arial" w:hAnsi="Arial" w:cs="Arial"/>
+                <w:sz w:val="28"/>
+              </w:rPr>
+              <w:lastRenderedPageBreak/>
+              <w:t>posibilidad de alterar el contenido.</w:t>
+            </w:r>
+          </w:p>
+          <w:p>
+            <w:pPr>
+              <w:pStyle w:val="Prrafodelista"/>
+              <w:numPr>
+                <w:ilvl w:val="2"/>
+                <w:numId w:val="8"/>
+              </w:numPr>
+              <w:spacing w:after="0" w:line="240" w:lineRule="auto"/>
+              <w:cnfStyle w:val="000000010000" w:firstRow="0" w:lastRow="0" w:firstColumn="0" w:lastColumn="0" w:oddVBand="0" w:evenVBand="0" w:oddHBand="0" w:evenHBand="1" w:firstRowFirstColumn="0" w:firstRowLastColumn="0" w:lastRowFirstColumn="0" w:lastRowLastColumn="0"/>
+              <w:rPr>
+                <w:rFonts w:ascii="Arial" w:hAnsi="Arial" w:cs="Arial"/>
+                <w:sz w:val="28"/>
+              </w:rPr>
+            </w:pPr>
+            <w:r>
+              <w:rPr>
+                <w:rFonts w:ascii="Arial" w:hAnsi="Arial" w:cs="Arial"/>
+                <w:sz w:val="28"/>
+              </w:rPr>
+              <w:t>Se redirige al paso 4.</w:t>
+            </w:r>
+          </w:p>
+          <w:p>
+            <w:pPr>
+              <w:spacing w:after="0" w:line="240" w:lineRule="auto"/>
+              <w:cnfStyle w:val="000000010000" w:firstRow="0" w:lastRow="0" w:firstColumn="0" w:lastColumn="0" w:oddVBand="0" w:evenVBand="0" w:oddHBand="0" w:evenHBand="1" w:firstRowFirstColumn="0" w:firstRowLastColumn="0" w:lastRowFirstColumn="0" w:lastRowLastColumn="0"/>
+              <w:rPr>
+                <w:rFonts w:ascii="Arial" w:hAnsi="Arial" w:cs="Arial"/>
+                <w:sz w:val="28"/>
+              </w:rPr>
+            </w:pPr>
+            <w:r>
+              <w:rPr>
+                <w:rFonts w:ascii="Arial" w:hAnsi="Arial" w:cs="Arial"/>
+                <w:sz w:val="28"/>
+              </w:rPr>
+              <w:t xml:space="preserve">En el paso </w:t>
+            </w:r>
+            <w:r>
+              <w:rPr>
+                <w:rFonts w:ascii="Arial" w:hAnsi="Arial" w:cs="Arial"/>
+                <w:sz w:val="28"/>
+              </w:rPr>
+              <w:t>6</w:t>
+            </w:r>
+            <w:r>
+              <w:rPr>
+                <w:rFonts w:ascii="Arial" w:hAnsi="Arial" w:cs="Arial"/>
+                <w:sz w:val="28"/>
+              </w:rPr>
+              <w:t xml:space="preserve"> el administrador observa </w:t>
+            </w:r>
+            <w:r>
+              <w:rPr>
+                <w:rFonts w:ascii="Arial" w:hAnsi="Arial" w:cs="Arial"/>
+                <w:sz w:val="28"/>
+              </w:rPr>
+              <w:t>el objeto en cuestión.</w:t>
+            </w:r>
+          </w:p>
+          <w:p>
+            <w:pPr>
+              <w:pStyle w:val="Prrafodelista"/>
+              <w:numPr>
+                <w:ilvl w:val="1"/>
+                <w:numId w:val="11"/>
+              </w:numPr>
+              <w:spacing w:after="0" w:line="240" w:lineRule="auto"/>
+              <w:cnfStyle w:val="000000010000" w:firstRow="0" w:lastRow="0" w:firstColumn="0" w:lastColumn="0" w:oddVBand="0" w:evenVBand="0" w:oddHBand="0" w:evenHBand="1" w:firstRowFirstColumn="0" w:firstRowLastColumn="0" w:lastRowFirstColumn="0" w:lastRowLastColumn="0"/>
+              <w:rPr>
+                <w:rFonts w:ascii="Arial" w:hAnsi="Arial" w:cs="Arial"/>
+                <w:sz w:val="28"/>
+              </w:rPr>
+            </w:pPr>
+            <w:r>
+              <w:rPr>
+                <w:rFonts w:ascii="Arial" w:hAnsi="Arial" w:cs="Arial"/>
+                <w:sz w:val="28"/>
+              </w:rPr>
+              <w:t>En el caso de no ser la información buscada.</w:t>
+            </w:r>
+          </w:p>
+          <w:p>
+            <w:pPr>
+              <w:pStyle w:val="Prrafodelista"/>
+              <w:numPr>
+                <w:ilvl w:val="2"/>
+                <w:numId w:val="11"/>
+              </w:numPr>
+              <w:spacing w:after="0" w:line="240" w:lineRule="auto"/>
+              <w:cnfStyle w:val="000000010000" w:firstRow="0" w:lastRow="0" w:firstColumn="0" w:lastColumn="0" w:oddVBand="0" w:evenVBand="0" w:oddHBand="0" w:evenHBand="1" w:firstRowFirstColumn="0" w:firstRowLastColumn="0" w:lastRowFirstColumn="0" w:lastRowLastColumn="0"/>
+              <w:rPr>
+                <w:rFonts w:ascii="Arial" w:hAnsi="Arial" w:cs="Arial"/>
+                <w:sz w:val="28"/>
+              </w:rPr>
+            </w:pPr>
+            <w:r>
+              <w:rPr>
+                <w:rFonts w:ascii="Arial" w:hAnsi="Arial" w:cs="Arial"/>
+                <w:sz w:val="28"/>
+              </w:rPr>
+              <w:t>Se redirige al paso 2.</w:t>
+            </w:r>
+          </w:p>
+          <w:p>
+            <w:pPr>
+              <w:pStyle w:val="Prrafodelista"/>
+              <w:numPr>
+                <w:ilvl w:val="1"/>
+                <w:numId w:val="11"/>
+              </w:numPr>
+              <w:spacing w:after="0" w:line="240" w:lineRule="auto"/>
+              <w:cnfStyle w:val="000000010000" w:firstRow="0" w:lastRow="0" w:firstColumn="0" w:lastColumn="0" w:oddVBand="0" w:evenVBand="0" w:oddHBand="0" w:evenHBand="1" w:firstRowFirstColumn="0" w:firstRowLastColumn="0" w:lastRowFirstColumn="0" w:lastRowLastColumn="0"/>
+              <w:rPr>
+                <w:rFonts w:ascii="Arial" w:hAnsi="Arial" w:cs="Arial"/>
+                <w:sz w:val="28"/>
+              </w:rPr>
+            </w:pPr>
+            <w:r>
+              <w:rPr>
+                <w:rFonts w:ascii="Arial" w:hAnsi="Arial" w:cs="Arial"/>
+                <w:sz w:val="28"/>
+              </w:rPr>
+              <w:t>Correcto</w:t>
+            </w:r>
+          </w:p>
+          <w:p>
+            <w:pPr>
+              <w:pStyle w:val="Prrafodelista"/>
+              <w:numPr>
+                <w:ilvl w:val="2"/>
+                <w:numId w:val="11"/>
+              </w:numPr>
+              <w:spacing w:after="0" w:line="240" w:lineRule="auto"/>
+              <w:cnfStyle w:val="000000010000" w:firstRow="0" w:lastRow="0" w:firstColumn="0" w:lastColumn="0" w:oddVBand="0" w:evenVBand="0" w:oddHBand="0" w:evenHBand="1" w:firstRowFirstColumn="0" w:firstRowLastColumn="0" w:lastRowFirstColumn="0" w:lastRowLastColumn="0"/>
+              <w:rPr>
+                <w:rFonts w:ascii="Arial" w:hAnsi="Arial" w:cs="Arial"/>
+                <w:sz w:val="28"/>
+              </w:rPr>
+            </w:pPr>
+            <w:r>
+              <w:rPr>
+                <w:rFonts w:ascii="Arial" w:hAnsi="Arial" w:cs="Arial"/>
+                <w:sz w:val="28"/>
+              </w:rPr>
+              <w:t>Se redirige al paso 7.</w:t>
+            </w:r>
           </w:p>
         </w:tc>
       </w:tr>
@@ -1712,6 +2476,7 @@
                 <w:rFonts w:ascii="Arial" w:hAnsi="Arial" w:cs="Arial"/>
                 <w:sz w:val="28"/>
               </w:rPr>
+              <w:lastRenderedPageBreak/>
               <w:t>Prioridad:</w:t>
             </w:r>
           </w:p>
@@ -1730,6 +2495,13 @@
                 <w:sz w:val="28"/>
               </w:rPr>
             </w:pPr>
+            <w:r>
+              <w:rPr>
+                <w:rFonts w:ascii="Arial" w:hAnsi="Arial" w:cs="Arial"/>
+                <w:sz w:val="28"/>
+              </w:rPr>
+              <w:t>Alta</w:t>
+            </w:r>
           </w:p>
         </w:tc>
       </w:tr>
@@ -1776,6 +2548,20 @@
                 <w:sz w:val="28"/>
               </w:rPr>
             </w:pPr>
+            <w:r>
+              <w:rPr>
+                <w:rFonts w:ascii="Arial" w:hAnsi="Arial" w:cs="Arial"/>
+                <w:sz w:val="28"/>
+              </w:rPr>
+              <w:t xml:space="preserve">Siempre que se quiera realizar cambios en la </w:t>
+            </w:r>
+            <w:r>
+              <w:rPr>
+                <w:rFonts w:ascii="Arial" w:hAnsi="Arial" w:cs="Arial"/>
+                <w:sz w:val="28"/>
+              </w:rPr>
+              <w:t>base de datos.</w:t>
+            </w:r>
           </w:p>
         </w:tc>
       </w:tr>
@@ -1880,6 +2666,119 @@
     </w:lvl>
   </w:abstractNum>
   <w:abstractNum w:abstractNumId="1" w15:restartNumberingAfterBreak="0">
+    <w:nsid w:val="20EB013A"/>
+    <w:multiLevelType w:val="hybridMultilevel"/>
+    <w:tmpl w:val="9466A14E"/>
+    <w:lvl w:ilvl="0" w:tplc="080A0001">
+      <w:start w:val="1"/>
+      <w:numFmt w:val="bullet"/>
+      <w:lvlText w:val=""/>
+      <w:lvlJc w:val="left"/>
+      <w:pPr>
+        <w:ind w:left="720" w:hanging="360"/>
+      </w:pPr>
+      <w:rPr>
+        <w:rFonts w:ascii="Symbol" w:hAnsi="Symbol" w:hint="default"/>
+      </w:rPr>
+    </w:lvl>
+    <w:lvl w:ilvl="1" w:tplc="080A0003" w:tentative="1">
+      <w:start w:val="1"/>
+      <w:numFmt w:val="bullet"/>
+      <w:lvlText w:val="o"/>
+      <w:lvlJc w:val="left"/>
+      <w:pPr>
+        <w:ind w:left="1440" w:hanging="360"/>
+      </w:pPr>
+      <w:rPr>
+        <w:rFonts w:ascii="Courier New" w:hAnsi="Courier New" w:cs="Courier New" w:hint="default"/>
+      </w:rPr>
+    </w:lvl>
+    <w:lvl w:ilvl="2" w:tplc="080A0005" w:tentative="1">
+      <w:start w:val="1"/>
+      <w:numFmt w:val="bullet"/>
+      <w:lvlText w:val=""/>
+      <w:lvlJc w:val="left"/>
+      <w:pPr>
+        <w:ind w:left="2160" w:hanging="360"/>
+      </w:pPr>
+      <w:rPr>
+        <w:rFonts w:ascii="Wingdings" w:hAnsi="Wingdings" w:hint="default"/>
+      </w:rPr>
+    </w:lvl>
+    <w:lvl w:ilvl="3" w:tplc="080A0001" w:tentative="1">
+      <w:start w:val="1"/>
+      <w:numFmt w:val="bullet"/>
+      <w:lvlText w:val=""/>
+      <w:lvlJc w:val="left"/>
+      <w:pPr>
+        <w:ind w:left="2880" w:hanging="360"/>
+      </w:pPr>
+      <w:rPr>
+        <w:rFonts w:ascii="Symbol" w:hAnsi="Symbol" w:hint="default"/>
+      </w:rPr>
+    </w:lvl>
+    <w:lvl w:ilvl="4" w:tplc="080A0003" w:tentative="1">
+      <w:start w:val="1"/>
+      <w:numFmt w:val="bullet"/>
+      <w:lvlText w:val="o"/>
+      <w:lvlJc w:val="left"/>
+      <w:pPr>
+        <w:ind w:left="3600" w:hanging="360"/>
+      </w:pPr>
+      <w:rPr>
+        <w:rFonts w:ascii="Courier New" w:hAnsi="Courier New" w:cs="Courier New" w:hint="default"/>
+      </w:rPr>
+    </w:lvl>
+    <w:lvl w:ilvl="5" w:tplc="080A0005" w:tentative="1">
+      <w:start w:val="1"/>
+      <w:numFmt w:val="bullet"/>
+      <w:lvlText w:val=""/>
+      <w:lvlJc w:val="left"/>
+      <w:pPr>
+        <w:ind w:left="4320" w:hanging="360"/>
+      </w:pPr>
+      <w:rPr>
+        <w:rFonts w:ascii="Wingdings" w:hAnsi="Wingdings" w:hint="default"/>
+      </w:rPr>
+    </w:lvl>
+    <w:lvl w:ilvl="6" w:tplc="080A0001" w:tentative="1">
+      <w:start w:val="1"/>
+      <w:numFmt w:val="bullet"/>
+      <w:lvlText w:val=""/>
+      <w:lvlJc w:val="left"/>
+      <w:pPr>
+        <w:ind w:left="5040" w:hanging="360"/>
+      </w:pPr>
+      <w:rPr>
+        <w:rFonts w:ascii="Symbol" w:hAnsi="Symbol" w:hint="default"/>
+      </w:rPr>
+    </w:lvl>
+    <w:lvl w:ilvl="7" w:tplc="080A0003" w:tentative="1">
+      <w:start w:val="1"/>
+      <w:numFmt w:val="bullet"/>
+      <w:lvlText w:val="o"/>
+      <w:lvlJc w:val="left"/>
+      <w:pPr>
+        <w:ind w:left="5760" w:hanging="360"/>
+      </w:pPr>
+      <w:rPr>
+        <w:rFonts w:ascii="Courier New" w:hAnsi="Courier New" w:cs="Courier New" w:hint="default"/>
+      </w:rPr>
+    </w:lvl>
+    <w:lvl w:ilvl="8" w:tplc="080A0005" w:tentative="1">
+      <w:start w:val="1"/>
+      <w:numFmt w:val="bullet"/>
+      <w:lvlText w:val=""/>
+      <w:lvlJc w:val="left"/>
+      <w:pPr>
+        <w:ind w:left="6480" w:hanging="360"/>
+      </w:pPr>
+      <w:rPr>
+        <w:rFonts w:ascii="Wingdings" w:hAnsi="Wingdings" w:hint="default"/>
+      </w:rPr>
+    </w:lvl>
+  </w:abstractNum>
+  <w:abstractNum w:abstractNumId="2" w15:restartNumberingAfterBreak="0">
     <w:nsid w:val="25223D5C"/>
     <w:multiLevelType w:val="hybridMultilevel"/>
     <w:tmpl w:val="6108C4DA"/>
@@ -1965,7 +2864,233 @@
       </w:pPr>
     </w:lvl>
   </w:abstractNum>
-  <w:abstractNum w:abstractNumId="2" w15:restartNumberingAfterBreak="0">
+  <w:abstractNum w:abstractNumId="3" w15:restartNumberingAfterBreak="0">
+    <w:nsid w:val="347C29A2"/>
+    <w:multiLevelType w:val="multilevel"/>
+    <w:tmpl w:val="0E9E2760"/>
+    <w:lvl w:ilvl="0">
+      <w:start w:val="2"/>
+      <w:numFmt w:val="decimal"/>
+      <w:lvlText w:val="%1"/>
+      <w:lvlJc w:val="left"/>
+      <w:pPr>
+        <w:ind w:left="405" w:hanging="405"/>
+      </w:pPr>
+      <w:rPr>
+        <w:rFonts w:hint="default"/>
+      </w:rPr>
+    </w:lvl>
+    <w:lvl w:ilvl="1">
+      <w:start w:val="1"/>
+      <w:numFmt w:val="decimal"/>
+      <w:lvlText w:val="%1.%2"/>
+      <w:lvlJc w:val="left"/>
+      <w:pPr>
+        <w:ind w:left="1080" w:hanging="720"/>
+      </w:pPr>
+      <w:rPr>
+        <w:rFonts w:hint="default"/>
+      </w:rPr>
+    </w:lvl>
+    <w:lvl w:ilvl="2">
+      <w:start w:val="1"/>
+      <w:numFmt w:val="decimal"/>
+      <w:lvlText w:val="%1.%2.%3"/>
+      <w:lvlJc w:val="left"/>
+      <w:pPr>
+        <w:ind w:left="1440" w:hanging="720"/>
+      </w:pPr>
+      <w:rPr>
+        <w:rFonts w:hint="default"/>
+      </w:rPr>
+    </w:lvl>
+    <w:lvl w:ilvl="3">
+      <w:start w:val="1"/>
+      <w:numFmt w:val="decimal"/>
+      <w:lvlText w:val="%1.%2.%3.%4"/>
+      <w:lvlJc w:val="left"/>
+      <w:pPr>
+        <w:ind w:left="2160" w:hanging="1080"/>
+      </w:pPr>
+      <w:rPr>
+        <w:rFonts w:hint="default"/>
+      </w:rPr>
+    </w:lvl>
+    <w:lvl w:ilvl="4">
+      <w:start w:val="1"/>
+      <w:numFmt w:val="decimal"/>
+      <w:lvlText w:val="%1.%2.%3.%4.%5"/>
+      <w:lvlJc w:val="left"/>
+      <w:pPr>
+        <w:ind w:left="2880" w:hanging="1440"/>
+      </w:pPr>
+      <w:rPr>
+        <w:rFonts w:hint="default"/>
+      </w:rPr>
+    </w:lvl>
+    <w:lvl w:ilvl="5">
+      <w:start w:val="1"/>
+      <w:numFmt w:val="decimal"/>
+      <w:lvlText w:val="%1.%2.%3.%4.%5.%6"/>
+      <w:lvlJc w:val="left"/>
+      <w:pPr>
+        <w:ind w:left="3240" w:hanging="1440"/>
+      </w:pPr>
+      <w:rPr>
+        <w:rFonts w:hint="default"/>
+      </w:rPr>
+    </w:lvl>
+    <w:lvl w:ilvl="6">
+      <w:start w:val="1"/>
+      <w:numFmt w:val="decimal"/>
+      <w:lvlText w:val="%1.%2.%3.%4.%5.%6.%7"/>
+      <w:lvlJc w:val="left"/>
+      <w:pPr>
+        <w:ind w:left="3960" w:hanging="1800"/>
+      </w:pPr>
+      <w:rPr>
+        <w:rFonts w:hint="default"/>
+      </w:rPr>
+    </w:lvl>
+    <w:lvl w:ilvl="7">
+      <w:start w:val="1"/>
+      <w:numFmt w:val="decimal"/>
+      <w:lvlText w:val="%1.%2.%3.%4.%5.%6.%7.%8"/>
+      <w:lvlJc w:val="left"/>
+      <w:pPr>
+        <w:ind w:left="4320" w:hanging="1800"/>
+      </w:pPr>
+      <w:rPr>
+        <w:rFonts w:hint="default"/>
+      </w:rPr>
+    </w:lvl>
+    <w:lvl w:ilvl="8">
+      <w:start w:val="1"/>
+      <w:numFmt w:val="decimal"/>
+      <w:lvlText w:val="%1.%2.%3.%4.%5.%6.%7.%8.%9"/>
+      <w:lvlJc w:val="left"/>
+      <w:pPr>
+        <w:ind w:left="5040" w:hanging="2160"/>
+      </w:pPr>
+      <w:rPr>
+        <w:rFonts w:hint="default"/>
+      </w:rPr>
+    </w:lvl>
+  </w:abstractNum>
+  <w:abstractNum w:abstractNumId="4" w15:restartNumberingAfterBreak="0">
+    <w:nsid w:val="46C246CA"/>
+    <w:multiLevelType w:val="multilevel"/>
+    <w:tmpl w:val="0E9E2760"/>
+    <w:lvl w:ilvl="0">
+      <w:start w:val="6"/>
+      <w:numFmt w:val="decimal"/>
+      <w:lvlText w:val="%1"/>
+      <w:lvlJc w:val="left"/>
+      <w:pPr>
+        <w:ind w:left="405" w:hanging="405"/>
+      </w:pPr>
+      <w:rPr>
+        <w:rFonts w:hint="default"/>
+      </w:rPr>
+    </w:lvl>
+    <w:lvl w:ilvl="1">
+      <w:start w:val="1"/>
+      <w:numFmt w:val="decimal"/>
+      <w:lvlText w:val="%1.%2"/>
+      <w:lvlJc w:val="left"/>
+      <w:pPr>
+        <w:ind w:left="1080" w:hanging="720"/>
+      </w:pPr>
+      <w:rPr>
+        <w:rFonts w:hint="default"/>
+      </w:rPr>
+    </w:lvl>
+    <w:lvl w:ilvl="2">
+      <w:start w:val="1"/>
+      <w:numFmt w:val="decimal"/>
+      <w:lvlText w:val="%1.%2.%3"/>
+      <w:lvlJc w:val="left"/>
+      <w:pPr>
+        <w:ind w:left="1440" w:hanging="720"/>
+      </w:pPr>
+      <w:rPr>
+        <w:rFonts w:hint="default"/>
+      </w:rPr>
+    </w:lvl>
+    <w:lvl w:ilvl="3">
+      <w:start w:val="1"/>
+      <w:numFmt w:val="decimal"/>
+      <w:lvlText w:val="%1.%2.%3.%4"/>
+      <w:lvlJc w:val="left"/>
+      <w:pPr>
+        <w:ind w:left="2160" w:hanging="1080"/>
+      </w:pPr>
+      <w:rPr>
+        <w:rFonts w:hint="default"/>
+      </w:rPr>
+    </w:lvl>
+    <w:lvl w:ilvl="4">
+      <w:start w:val="1"/>
+      <w:numFmt w:val="decimal"/>
+      <w:lvlText w:val="%1.%2.%3.%4.%5"/>
+      <w:lvlJc w:val="left"/>
+      <w:pPr>
+        <w:ind w:left="2880" w:hanging="1440"/>
+      </w:pPr>
+      <w:rPr>
+        <w:rFonts w:hint="default"/>
+      </w:rPr>
+    </w:lvl>
+    <w:lvl w:ilvl="5">
+      <w:start w:val="1"/>
+      <w:numFmt w:val="decimal"/>
+      <w:lvlText w:val="%1.%2.%3.%4.%5.%6"/>
+      <w:lvlJc w:val="left"/>
+      <w:pPr>
+        <w:ind w:left="3240" w:hanging="1440"/>
+      </w:pPr>
+      <w:rPr>
+        <w:rFonts w:hint="default"/>
+      </w:rPr>
+    </w:lvl>
+    <w:lvl w:ilvl="6">
+      <w:start w:val="1"/>
+      <w:numFmt w:val="decimal"/>
+      <w:lvlText w:val="%1.%2.%3.%4.%5.%6.%7"/>
+      <w:lvlJc w:val="left"/>
+      <w:pPr>
+        <w:ind w:left="3960" w:hanging="1800"/>
+      </w:pPr>
+      <w:rPr>
+        <w:rFonts w:hint="default"/>
+      </w:rPr>
+    </w:lvl>
+    <w:lvl w:ilvl="7">
+      <w:start w:val="1"/>
+      <w:numFmt w:val="decimal"/>
+      <w:lvlText w:val="%1.%2.%3.%4.%5.%6.%7.%8"/>
+      <w:lvlJc w:val="left"/>
+      <w:pPr>
+        <w:ind w:left="4320" w:hanging="1800"/>
+      </w:pPr>
+      <w:rPr>
+        <w:rFonts w:hint="default"/>
+      </w:rPr>
+    </w:lvl>
+    <w:lvl w:ilvl="8">
+      <w:start w:val="1"/>
+      <w:numFmt w:val="decimal"/>
+      <w:lvlText w:val="%1.%2.%3.%4.%5.%6.%7.%8.%9"/>
+      <w:lvlJc w:val="left"/>
+      <w:pPr>
+        <w:ind w:left="5040" w:hanging="2160"/>
+      </w:pPr>
+      <w:rPr>
+        <w:rFonts w:hint="default"/>
+      </w:rPr>
+    </w:lvl>
+  </w:abstractNum>
+  <w:abstractNum w:abstractNumId="5" w15:restartNumberingAfterBreak="0">
     <w:nsid w:val="4B31489C"/>
     <w:multiLevelType w:val="hybridMultilevel"/>
     <w:tmpl w:val="FFA61666"/>
@@ -2054,7 +3179,120 @@
       </w:pPr>
     </w:lvl>
   </w:abstractNum>
-  <w:abstractNum w:abstractNumId="3" w15:restartNumberingAfterBreak="0">
+  <w:abstractNum w:abstractNumId="6" w15:restartNumberingAfterBreak="0">
+    <w:nsid w:val="4B6F1CF6"/>
+    <w:multiLevelType w:val="multilevel"/>
+    <w:tmpl w:val="0E9E2760"/>
+    <w:lvl w:ilvl="0">
+      <w:start w:val="3"/>
+      <w:numFmt w:val="decimal"/>
+      <w:lvlText w:val="%1"/>
+      <w:lvlJc w:val="left"/>
+      <w:pPr>
+        <w:ind w:left="405" w:hanging="405"/>
+      </w:pPr>
+      <w:rPr>
+        <w:rFonts w:hint="default"/>
+      </w:rPr>
+    </w:lvl>
+    <w:lvl w:ilvl="1">
+      <w:start w:val="1"/>
+      <w:numFmt w:val="decimal"/>
+      <w:lvlText w:val="%1.%2"/>
+      <w:lvlJc w:val="left"/>
+      <w:pPr>
+        <w:ind w:left="1080" w:hanging="720"/>
+      </w:pPr>
+      <w:rPr>
+        <w:rFonts w:hint="default"/>
+      </w:rPr>
+    </w:lvl>
+    <w:lvl w:ilvl="2">
+      <w:start w:val="1"/>
+      <w:numFmt w:val="decimal"/>
+      <w:lvlText w:val="%1.%2.%3"/>
+      <w:lvlJc w:val="left"/>
+      <w:pPr>
+        <w:ind w:left="1440" w:hanging="720"/>
+      </w:pPr>
+      <w:rPr>
+        <w:rFonts w:hint="default"/>
+      </w:rPr>
+    </w:lvl>
+    <w:lvl w:ilvl="3">
+      <w:start w:val="1"/>
+      <w:numFmt w:val="decimal"/>
+      <w:lvlText w:val="%1.%2.%3.%4"/>
+      <w:lvlJc w:val="left"/>
+      <w:pPr>
+        <w:ind w:left="2160" w:hanging="1080"/>
+      </w:pPr>
+      <w:rPr>
+        <w:rFonts w:hint="default"/>
+      </w:rPr>
+    </w:lvl>
+    <w:lvl w:ilvl="4">
+      <w:start w:val="1"/>
+      <w:numFmt w:val="decimal"/>
+      <w:lvlText w:val="%1.%2.%3.%4.%5"/>
+      <w:lvlJc w:val="left"/>
+      <w:pPr>
+        <w:ind w:left="2880" w:hanging="1440"/>
+      </w:pPr>
+      <w:rPr>
+        <w:rFonts w:hint="default"/>
+      </w:rPr>
+    </w:lvl>
+    <w:lvl w:ilvl="5">
+      <w:start w:val="1"/>
+      <w:numFmt w:val="decimal"/>
+      <w:lvlText w:val="%1.%2.%3.%4.%5.%6"/>
+      <w:lvlJc w:val="left"/>
+      <w:pPr>
+        <w:ind w:left="3240" w:hanging="1440"/>
+      </w:pPr>
+      <w:rPr>
+        <w:rFonts w:hint="default"/>
+      </w:rPr>
+    </w:lvl>
+    <w:lvl w:ilvl="6">
+      <w:start w:val="1"/>
+      <w:numFmt w:val="decimal"/>
+      <w:lvlText w:val="%1.%2.%3.%4.%5.%6.%7"/>
+      <w:lvlJc w:val="left"/>
+      <w:pPr>
+        <w:ind w:left="3960" w:hanging="1800"/>
+      </w:pPr>
+      <w:rPr>
+        <w:rFonts w:hint="default"/>
+      </w:rPr>
+    </w:lvl>
+    <w:lvl w:ilvl="7">
+      <w:start w:val="1"/>
+      <w:numFmt w:val="decimal"/>
+      <w:lvlText w:val="%1.%2.%3.%4.%5.%6.%7.%8"/>
+      <w:lvlJc w:val="left"/>
+      <w:pPr>
+        <w:ind w:left="4320" w:hanging="1800"/>
+      </w:pPr>
+      <w:rPr>
+        <w:rFonts w:hint="default"/>
+      </w:rPr>
+    </w:lvl>
+    <w:lvl w:ilvl="8">
+      <w:start w:val="1"/>
+      <w:numFmt w:val="decimal"/>
+      <w:lvlText w:val="%1.%2.%3.%4.%5.%6.%7.%8.%9"/>
+      <w:lvlJc w:val="left"/>
+      <w:pPr>
+        <w:ind w:left="5040" w:hanging="2160"/>
+      </w:pPr>
+      <w:rPr>
+        <w:rFonts w:hint="default"/>
+      </w:rPr>
+    </w:lvl>
+  </w:abstractNum>
+  <w:abstractNum w:abstractNumId="7" w15:restartNumberingAfterBreak="0">
     <w:nsid w:val="4DD0784B"/>
     <w:multiLevelType w:val="hybridMultilevel"/>
     <w:tmpl w:val="F168BA5A"/>
@@ -2067,7 +3305,7 @@
         <w:ind w:left="720" w:hanging="360"/>
       </w:pPr>
     </w:lvl>
-    <w:lvl w:ilvl="1" w:tplc="FFFFFFFF" w:tentative="1">
+    <w:lvl w:ilvl="1" w:tplc="FFFFFFFF">
       <w:start w:val="1"/>
       <w:numFmt w:val="lowerLetter"/>
       <w:lvlText w:val="%2."/>
@@ -2140,7 +3378,233 @@
       </w:pPr>
     </w:lvl>
   </w:abstractNum>
-  <w:abstractNum w:abstractNumId="4" w15:restartNumberingAfterBreak="0">
+  <w:abstractNum w:abstractNumId="8" w15:restartNumberingAfterBreak="0">
+    <w:nsid w:val="56D45898"/>
+    <w:multiLevelType w:val="multilevel"/>
+    <w:tmpl w:val="0E9E2760"/>
+    <w:lvl w:ilvl="0">
+      <w:start w:val="2"/>
+      <w:numFmt w:val="decimal"/>
+      <w:lvlText w:val="%1"/>
+      <w:lvlJc w:val="left"/>
+      <w:pPr>
+        <w:ind w:left="405" w:hanging="405"/>
+      </w:pPr>
+      <w:rPr>
+        <w:rFonts w:hint="default"/>
+      </w:rPr>
+    </w:lvl>
+    <w:lvl w:ilvl="1">
+      <w:start w:val="1"/>
+      <w:numFmt w:val="decimal"/>
+      <w:lvlText w:val="%1.%2"/>
+      <w:lvlJc w:val="left"/>
+      <w:pPr>
+        <w:ind w:left="1080" w:hanging="720"/>
+      </w:pPr>
+      <w:rPr>
+        <w:rFonts w:hint="default"/>
+      </w:rPr>
+    </w:lvl>
+    <w:lvl w:ilvl="2">
+      <w:start w:val="1"/>
+      <w:numFmt w:val="decimal"/>
+      <w:lvlText w:val="%1.%2.%3"/>
+      <w:lvlJc w:val="left"/>
+      <w:pPr>
+        <w:ind w:left="1440" w:hanging="720"/>
+      </w:pPr>
+      <w:rPr>
+        <w:rFonts w:hint="default"/>
+      </w:rPr>
+    </w:lvl>
+    <w:lvl w:ilvl="3">
+      <w:start w:val="1"/>
+      <w:numFmt w:val="decimal"/>
+      <w:lvlText w:val="%1.%2.%3.%4"/>
+      <w:lvlJc w:val="left"/>
+      <w:pPr>
+        <w:ind w:left="2160" w:hanging="1080"/>
+      </w:pPr>
+      <w:rPr>
+        <w:rFonts w:hint="default"/>
+      </w:rPr>
+    </w:lvl>
+    <w:lvl w:ilvl="4">
+      <w:start w:val="1"/>
+      <w:numFmt w:val="decimal"/>
+      <w:lvlText w:val="%1.%2.%3.%4.%5"/>
+      <w:lvlJc w:val="left"/>
+      <w:pPr>
+        <w:ind w:left="2880" w:hanging="1440"/>
+      </w:pPr>
+      <w:rPr>
+        <w:rFonts w:hint="default"/>
+      </w:rPr>
+    </w:lvl>
+    <w:lvl w:ilvl="5">
+      <w:start w:val="1"/>
+      <w:numFmt w:val="decimal"/>
+      <w:lvlText w:val="%1.%2.%3.%4.%5.%6"/>
+      <w:lvlJc w:val="left"/>
+      <w:pPr>
+        <w:ind w:left="3240" w:hanging="1440"/>
+      </w:pPr>
+      <w:rPr>
+        <w:rFonts w:hint="default"/>
+      </w:rPr>
+    </w:lvl>
+    <w:lvl w:ilvl="6">
+      <w:start w:val="1"/>
+      <w:numFmt w:val="decimal"/>
+      <w:lvlText w:val="%1.%2.%3.%4.%5.%6.%7"/>
+      <w:lvlJc w:val="left"/>
+      <w:pPr>
+        <w:ind w:left="3960" w:hanging="1800"/>
+      </w:pPr>
+      <w:rPr>
+        <w:rFonts w:hint="default"/>
+      </w:rPr>
+    </w:lvl>
+    <w:lvl w:ilvl="7">
+      <w:start w:val="1"/>
+      <w:numFmt w:val="decimal"/>
+      <w:lvlText w:val="%1.%2.%3.%4.%5.%6.%7.%8"/>
+      <w:lvlJc w:val="left"/>
+      <w:pPr>
+        <w:ind w:left="4320" w:hanging="1800"/>
+      </w:pPr>
+      <w:rPr>
+        <w:rFonts w:hint="default"/>
+      </w:rPr>
+    </w:lvl>
+    <w:lvl w:ilvl="8">
+      <w:start w:val="1"/>
+      <w:numFmt w:val="decimal"/>
+      <w:lvlText w:val="%1.%2.%3.%4.%5.%6.%7.%8.%9"/>
+      <w:lvlJc w:val="left"/>
+      <w:pPr>
+        <w:ind w:left="5040" w:hanging="2160"/>
+      </w:pPr>
+      <w:rPr>
+        <w:rFonts w:hint="default"/>
+      </w:rPr>
+    </w:lvl>
+  </w:abstractNum>
+  <w:abstractNum w:abstractNumId="9" w15:restartNumberingAfterBreak="0">
+    <w:nsid w:val="6C292A14"/>
+    <w:multiLevelType w:val="multilevel"/>
+    <w:tmpl w:val="0E9E2760"/>
+    <w:lvl w:ilvl="0">
+      <w:start w:val="2"/>
+      <w:numFmt w:val="decimal"/>
+      <w:lvlText w:val="%1"/>
+      <w:lvlJc w:val="left"/>
+      <w:pPr>
+        <w:ind w:left="405" w:hanging="405"/>
+      </w:pPr>
+      <w:rPr>
+        <w:rFonts w:hint="default"/>
+      </w:rPr>
+    </w:lvl>
+    <w:lvl w:ilvl="1">
+      <w:start w:val="1"/>
+      <w:numFmt w:val="decimal"/>
+      <w:lvlText w:val="%1.%2"/>
+      <w:lvlJc w:val="left"/>
+      <w:pPr>
+        <w:ind w:left="1080" w:hanging="720"/>
+      </w:pPr>
+      <w:rPr>
+        <w:rFonts w:hint="default"/>
+      </w:rPr>
+    </w:lvl>
+    <w:lvl w:ilvl="2">
+      <w:start w:val="1"/>
+      <w:numFmt w:val="decimal"/>
+      <w:lvlText w:val="%1.%2.%3"/>
+      <w:lvlJc w:val="left"/>
+      <w:pPr>
+        <w:ind w:left="1440" w:hanging="720"/>
+      </w:pPr>
+      <w:rPr>
+        <w:rFonts w:hint="default"/>
+      </w:rPr>
+    </w:lvl>
+    <w:lvl w:ilvl="3">
+      <w:start w:val="1"/>
+      <w:numFmt w:val="decimal"/>
+      <w:lvlText w:val="%1.%2.%3.%4"/>
+      <w:lvlJc w:val="left"/>
+      <w:pPr>
+        <w:ind w:left="2160" w:hanging="1080"/>
+      </w:pPr>
+      <w:rPr>
+        <w:rFonts w:hint="default"/>
+      </w:rPr>
+    </w:lvl>
+    <w:lvl w:ilvl="4">
+      <w:start w:val="1"/>
+      <w:numFmt w:val="decimal"/>
+      <w:lvlText w:val="%1.%2.%3.%4.%5"/>
+      <w:lvlJc w:val="left"/>
+      <w:pPr>
+        <w:ind w:left="2880" w:hanging="1440"/>
+      </w:pPr>
+      <w:rPr>
+        <w:rFonts w:hint="default"/>
+      </w:rPr>
+    </w:lvl>
+    <w:lvl w:ilvl="5">
+      <w:start w:val="1"/>
+      <w:numFmt w:val="decimal"/>
+      <w:lvlText w:val="%1.%2.%3.%4.%5.%6"/>
+      <w:lvlJc w:val="left"/>
+      <w:pPr>
+        <w:ind w:left="3240" w:hanging="1440"/>
+      </w:pPr>
+      <w:rPr>
+        <w:rFonts w:hint="default"/>
+      </w:rPr>
+    </w:lvl>
+    <w:lvl w:ilvl="6">
+      <w:start w:val="1"/>
+      <w:numFmt w:val="decimal"/>
+      <w:lvlText w:val="%1.%2.%3.%4.%5.%6.%7"/>
+      <w:lvlJc w:val="left"/>
+      <w:pPr>
+        <w:ind w:left="3960" w:hanging="1800"/>
+      </w:pPr>
+      <w:rPr>
+        <w:rFonts w:hint="default"/>
+      </w:rPr>
+    </w:lvl>
+    <w:lvl w:ilvl="7">
+      <w:start w:val="1"/>
+      <w:numFmt w:val="decimal"/>
+      <w:lvlText w:val="%1.%2.%3.%4.%5.%6.%7.%8"/>
+      <w:lvlJc w:val="left"/>
+      <w:pPr>
+        <w:ind w:left="4320" w:hanging="1800"/>
+      </w:pPr>
+      <w:rPr>
+        <w:rFonts w:hint="default"/>
+      </w:rPr>
+    </w:lvl>
+    <w:lvl w:ilvl="8">
+      <w:start w:val="1"/>
+      <w:numFmt w:val="decimal"/>
+      <w:lvlText w:val="%1.%2.%3.%4.%5.%6.%7.%8.%9"/>
+      <w:lvlJc w:val="left"/>
+      <w:pPr>
+        <w:ind w:left="5040" w:hanging="2160"/>
+      </w:pPr>
+      <w:rPr>
+        <w:rFonts w:hint="default"/>
+      </w:rPr>
+    </w:lvl>
+  </w:abstractNum>
+  <w:abstractNum w:abstractNumId="10" w15:restartNumberingAfterBreak="0">
     <w:nsid w:val="7ECB7B17"/>
     <w:multiLevelType w:val="multilevel"/>
     <w:tmpl w:val="0E9E2760"/>
@@ -2254,18 +3718,36 @@
     </w:lvl>
   </w:abstractNum>
   <w:num w:numId="1">
-    <w:abstractNumId w:val="2"/>
+    <w:abstractNumId w:val="5"/>
   </w:num>
   <w:num w:numId="2">
     <w:abstractNumId w:val="0"/>
   </w:num>
   <w:num w:numId="3">
+    <w:abstractNumId w:val="7"/>
+  </w:num>
+  <w:num w:numId="4">
+    <w:abstractNumId w:val="2"/>
+  </w:num>
+  <w:num w:numId="5">
+    <w:abstractNumId w:val="10"/>
+  </w:num>
+  <w:num w:numId="6">
+    <w:abstractNumId w:val="1"/>
+  </w:num>
+  <w:num w:numId="7">
+    <w:abstractNumId w:val="6"/>
+  </w:num>
+  <w:num w:numId="8">
+    <w:abstractNumId w:val="9"/>
+  </w:num>
+  <w:num w:numId="9">
+    <w:abstractNumId w:val="8"/>
+  </w:num>
+  <w:num w:numId="10">
     <w:abstractNumId w:val="3"/>
   </w:num>
-  <w:num w:numId="4">
-    <w:abstractNumId w:val="1"/>
-  </w:num>
-  <w:num w:numId="5">
+  <w:num w:numId="11">
     <w:abstractNumId w:val="4"/>
   </w:num>
 </w:numbering>

</xml_diff>

<commit_message>
Se realizaron ligeras alteraciones en el Caso_8.bmpr de balsamiq, al igual que ligeras alteracion con respecto al nombre de caso en el documento Casos de uso 8 y 9.docx. Se realizo el primer boceto del Caso_9.bmpr en balsamiq, en espera de posibles alteraciones.
</commit_message>
<xml_diff>
--- a/Casos de uso 8 y 9.docx
+++ b/Casos de uso 8 y 9.docx
@@ -432,7 +432,23 @@
                 <w:rFonts w:ascii="Arial" w:hAnsi="Arial" w:cs="Arial"/>
                 <w:sz w:val="28"/>
               </w:rPr>
-              <w:t>Disparador – trigger:</w:t>
+              <w:t xml:space="preserve">Disparador – </w:t>
+            </w:r>
+            <w:proofErr w:type="spellStart"/>
+            <w:r>
+              <w:rPr>
+                <w:rFonts w:ascii="Arial" w:hAnsi="Arial" w:cs="Arial"/>
+                <w:sz w:val="28"/>
+              </w:rPr>
+              <w:t>trigger</w:t>
+            </w:r>
+            <w:proofErr w:type="spellEnd"/>
+            <w:r>
+              <w:rPr>
+                <w:rFonts w:ascii="Arial" w:hAnsi="Arial" w:cs="Arial"/>
+                <w:sz w:val="28"/>
+              </w:rPr>
+              <w:t>:</w:t>
             </w:r>
           </w:p>
         </w:tc>
@@ -554,12 +570,21 @@
                 <w:sz w:val="28"/>
               </w:rPr>
             </w:pPr>
-            <w:r>
-              <w:rPr>
-                <w:rFonts w:ascii="Arial" w:hAnsi="Arial" w:cs="Arial"/>
-                <w:sz w:val="28"/>
-              </w:rPr>
-              <w:t>Pos-Condiciones:</w:t>
+            <w:proofErr w:type="spellStart"/>
+            <w:r>
+              <w:rPr>
+                <w:rFonts w:ascii="Arial" w:hAnsi="Arial" w:cs="Arial"/>
+                <w:sz w:val="28"/>
+              </w:rPr>
+              <w:t>Pos</w:t>
+            </w:r>
+            <w:proofErr w:type="spellEnd"/>
+            <w:r>
+              <w:rPr>
+                <w:rFonts w:ascii="Arial" w:hAnsi="Arial" w:cs="Arial"/>
+                <w:sz w:val="28"/>
+              </w:rPr>
+              <w:t>-Condiciones:</w:t>
             </w:r>
           </w:p>
         </w:tc>
@@ -577,12 +602,21 @@
                 <w:sz w:val="28"/>
               </w:rPr>
             </w:pPr>
-            <w:r>
-              <w:rPr>
-                <w:rFonts w:ascii="Arial" w:hAnsi="Arial" w:cs="Arial"/>
-                <w:sz w:val="28"/>
-              </w:rPr>
-              <w:t xml:space="preserve">Pos-01 </w:t>
+            <w:proofErr w:type="spellStart"/>
+            <w:r>
+              <w:rPr>
+                <w:rFonts w:ascii="Arial" w:hAnsi="Arial" w:cs="Arial"/>
+                <w:sz w:val="28"/>
+              </w:rPr>
+              <w:t>Pos</w:t>
+            </w:r>
+            <w:proofErr w:type="spellEnd"/>
+            <w:r>
+              <w:rPr>
+                <w:rFonts w:ascii="Arial" w:hAnsi="Arial" w:cs="Arial"/>
+                <w:sz w:val="28"/>
+              </w:rPr>
+              <w:t xml:space="preserve">-01 </w:t>
             </w:r>
             <w:r>
               <w:rPr>
@@ -887,7 +921,23 @@
                 <w:rFonts w:ascii="Arial" w:hAnsi="Arial" w:cs="Arial"/>
                 <w:sz w:val="28"/>
               </w:rPr>
-              <w:t>, y de esta manera tener unos datos mas precisos.</w:t>
+              <w:t xml:space="preserve">, y de esta manera tener unos datos </w:t>
+            </w:r>
+            <w:proofErr w:type="spellStart"/>
+            <w:r>
+              <w:rPr>
+                <w:rFonts w:ascii="Arial" w:hAnsi="Arial" w:cs="Arial"/>
+                <w:sz w:val="28"/>
+              </w:rPr>
+              <w:t>mas</w:t>
+            </w:r>
+            <w:proofErr w:type="spellEnd"/>
+            <w:r>
+              <w:rPr>
+                <w:rFonts w:ascii="Arial" w:hAnsi="Arial" w:cs="Arial"/>
+                <w:sz w:val="28"/>
+              </w:rPr>
+              <w:t xml:space="preserve"> precisos.</w:t>
             </w:r>
           </w:p>
           <w:p>
@@ -1105,21 +1155,7 @@
                 <w:rFonts w:ascii="Arial" w:hAnsi="Arial" w:cs="Arial"/>
                 <w:sz w:val="28"/>
               </w:rPr>
-              <w:t>CU-0</w:t>
-            </w:r>
-            <w:r>
-              <w:rPr>
-                <w:rFonts w:ascii="Arial" w:hAnsi="Arial" w:cs="Arial"/>
-                <w:sz w:val="28"/>
-              </w:rPr>
-              <w:t>9</w:t>
-            </w:r>
-            <w:r>
-              <w:rPr>
-                <w:rFonts w:ascii="Arial" w:hAnsi="Arial" w:cs="Arial"/>
-                <w:sz w:val="28"/>
-              </w:rPr>
-              <w:t xml:space="preserve"> </w:t>
+              <w:t xml:space="preserve">CU-09 </w:t>
             </w:r>
             <w:r>
               <w:rPr>
@@ -1414,14 +1450,7 @@
                 <w:rFonts w:ascii="Arial" w:hAnsi="Arial" w:cs="Arial"/>
                 <w:sz w:val="28"/>
               </w:rPr>
-              <w:t xml:space="preserve">El administrador de base de datos podrá </w:t>
-            </w:r>
-            <w:r>
-              <w:rPr>
-                <w:rFonts w:ascii="Arial" w:hAnsi="Arial" w:cs="Arial"/>
-                <w:sz w:val="28"/>
-              </w:rPr>
-              <w:t>dar de baja, alta y alterar productos dentro de la base de datos.</w:t>
+              <w:t>El administrador de base de datos podrá dar de baja, alta y alterar productos dentro de la base de datos.</w:t>
             </w:r>
           </w:p>
         </w:tc>
@@ -1451,7 +1480,23 @@
                 <w:rFonts w:ascii="Arial" w:hAnsi="Arial" w:cs="Arial"/>
                 <w:sz w:val="28"/>
               </w:rPr>
-              <w:t>Disparador – trigger:</w:t>
+              <w:t xml:space="preserve">Disparador – </w:t>
+            </w:r>
+            <w:proofErr w:type="spellStart"/>
+            <w:r>
+              <w:rPr>
+                <w:rFonts w:ascii="Arial" w:hAnsi="Arial" w:cs="Arial"/>
+                <w:sz w:val="28"/>
+              </w:rPr>
+              <w:t>trigger</w:t>
+            </w:r>
+            <w:proofErr w:type="spellEnd"/>
+            <w:r>
+              <w:rPr>
+                <w:rFonts w:ascii="Arial" w:hAnsi="Arial" w:cs="Arial"/>
+                <w:sz w:val="28"/>
+              </w:rPr>
+              <w:t>:</w:t>
             </w:r>
           </w:p>
         </w:tc>
@@ -1474,21 +1519,7 @@
                 <w:rFonts w:ascii="Arial" w:hAnsi="Arial" w:cs="Arial"/>
                 <w:sz w:val="28"/>
               </w:rPr>
-              <w:t xml:space="preserve">El administrador por medio de su cuenta, se le otorgara disposición </w:t>
-            </w:r>
-            <w:r>
-              <w:rPr>
-                <w:rFonts w:ascii="Arial" w:hAnsi="Arial" w:cs="Arial"/>
-                <w:sz w:val="28"/>
-              </w:rPr>
-              <w:t>a realizar alteraciones en la base de datos (mediante el uso de un botón)</w:t>
-            </w:r>
-            <w:r>
-              <w:rPr>
-                <w:rFonts w:ascii="Arial" w:hAnsi="Arial" w:cs="Arial"/>
-                <w:sz w:val="28"/>
-              </w:rPr>
-              <w:t>.</w:t>
+              <w:t>El administrador por medio de su cuenta, se le otorgara disposición a realizar alteraciones en la base de datos (mediante el uso de un botón).</w:t>
             </w:r>
           </w:p>
         </w:tc>
@@ -1566,12 +1597,21 @@
                 <w:sz w:val="28"/>
               </w:rPr>
             </w:pPr>
-            <w:r>
-              <w:rPr>
-                <w:rFonts w:ascii="Arial" w:hAnsi="Arial" w:cs="Arial"/>
-                <w:sz w:val="28"/>
-              </w:rPr>
-              <w:t>Pos-Condiciones:</w:t>
+            <w:proofErr w:type="spellStart"/>
+            <w:r>
+              <w:rPr>
+                <w:rFonts w:ascii="Arial" w:hAnsi="Arial" w:cs="Arial"/>
+                <w:sz w:val="28"/>
+              </w:rPr>
+              <w:t>Pos</w:t>
+            </w:r>
+            <w:proofErr w:type="spellEnd"/>
+            <w:r>
+              <w:rPr>
+                <w:rFonts w:ascii="Arial" w:hAnsi="Arial" w:cs="Arial"/>
+                <w:sz w:val="28"/>
+              </w:rPr>
+              <w:t>-Condiciones:</w:t>
             </w:r>
           </w:p>
         </w:tc>
@@ -1589,20 +1629,31 @@
                 <w:sz w:val="28"/>
               </w:rPr>
             </w:pPr>
-            <w:r>
-              <w:rPr>
-                <w:rFonts w:ascii="Arial" w:hAnsi="Arial" w:cs="Arial"/>
-                <w:sz w:val="28"/>
-              </w:rPr>
-              <w:t xml:space="preserve">Pos-01 Se le redirige a un panel donde </w:t>
-            </w:r>
-            <w:r>
-              <w:rPr>
-                <w:rFonts w:ascii="Arial" w:hAnsi="Arial" w:cs="Arial"/>
-                <w:sz w:val="28"/>
-              </w:rPr>
-              <w:t>se muestra las opciones a realizar :</w:t>
-            </w:r>
+            <w:proofErr w:type="spellStart"/>
+            <w:r>
+              <w:rPr>
+                <w:rFonts w:ascii="Arial" w:hAnsi="Arial" w:cs="Arial"/>
+                <w:sz w:val="28"/>
+              </w:rPr>
+              <w:t>Pos</w:t>
+            </w:r>
+            <w:proofErr w:type="spellEnd"/>
+            <w:r>
+              <w:rPr>
+                <w:rFonts w:ascii="Arial" w:hAnsi="Arial" w:cs="Arial"/>
+                <w:sz w:val="28"/>
+              </w:rPr>
+              <w:t xml:space="preserve">-01 Se le redirige a un panel donde se muestra las opciones a </w:t>
+            </w:r>
+            <w:proofErr w:type="gramStart"/>
+            <w:r>
+              <w:rPr>
+                <w:rFonts w:ascii="Arial" w:hAnsi="Arial" w:cs="Arial"/>
+                <w:sz w:val="28"/>
+              </w:rPr>
+              <w:t>realizar :</w:t>
+            </w:r>
+            <w:proofErr w:type="gramEnd"/>
           </w:p>
           <w:p>
             <w:pPr>
@@ -1623,7 +1674,7 @@
                 <w:rFonts w:ascii="Arial" w:hAnsi="Arial" w:cs="Arial"/>
                 <w:sz w:val="28"/>
               </w:rPr>
-              <w:t>Añadir</w:t>
+              <w:t>Nuevo</w:t>
             </w:r>
           </w:p>
           <w:p>
@@ -1746,8 +1797,17 @@
                 <w:rFonts w:ascii="Arial" w:hAnsi="Arial" w:cs="Arial"/>
                 <w:sz w:val="28"/>
               </w:rPr>
-              <w:t>El sistema desplegara un panel con 3 opciones :</w:t>
-            </w:r>
+              <w:t xml:space="preserve">El sistema desplegara un panel con 3 </w:t>
+            </w:r>
+            <w:proofErr w:type="gramStart"/>
+            <w:r>
+              <w:rPr>
+                <w:rFonts w:ascii="Arial" w:hAnsi="Arial" w:cs="Arial"/>
+                <w:sz w:val="28"/>
+              </w:rPr>
+              <w:t>opciones :</w:t>
+            </w:r>
+            <w:proofErr w:type="gramEnd"/>
           </w:p>
           <w:p>
             <w:pPr>
@@ -1768,7 +1828,7 @@
                 <w:rFonts w:ascii="Arial" w:hAnsi="Arial" w:cs="Arial"/>
                 <w:sz w:val="28"/>
               </w:rPr>
-              <w:t>Añadir</w:t>
+              <w:t>Nuevo</w:t>
             </w:r>
           </w:p>
           <w:p>
@@ -1879,7 +1939,25 @@
                 <w:rFonts w:ascii="Arial" w:hAnsi="Arial" w:cs="Arial"/>
                 <w:sz w:val="28"/>
               </w:rPr>
-              <w:t>Se abre un panel mostrando el objeto a (añadir,eliminar o alterar) seleccionado.</w:t>
+              <w:t>Se abre un panel mostrando el objeto a (</w:t>
+            </w:r>
+            <w:proofErr w:type="spellStart"/>
+            <w:proofErr w:type="gramStart"/>
+            <w:r>
+              <w:rPr>
+                <w:rFonts w:ascii="Arial" w:hAnsi="Arial" w:cs="Arial"/>
+                <w:sz w:val="28"/>
+              </w:rPr>
+              <w:t>añadir,eliminar</w:t>
+            </w:r>
+            <w:proofErr w:type="spellEnd"/>
+            <w:proofErr w:type="gramEnd"/>
+            <w:r>
+              <w:rPr>
+                <w:rFonts w:ascii="Arial" w:hAnsi="Arial" w:cs="Arial"/>
+                <w:sz w:val="28"/>
+              </w:rPr>
+              <w:t xml:space="preserve"> o alterar) seleccionado.</w:t>
             </w:r>
           </w:p>
           <w:p>
@@ -1923,7 +2001,23 @@
                 <w:rFonts w:ascii="Arial" w:hAnsi="Arial" w:cs="Arial"/>
                 <w:sz w:val="28"/>
               </w:rPr>
-              <w:t xml:space="preserve">Se desplegara </w:t>
+              <w:t xml:space="preserve">Se </w:t>
+            </w:r>
+            <w:proofErr w:type="gramStart"/>
+            <w:r>
+              <w:rPr>
+                <w:rFonts w:ascii="Arial" w:hAnsi="Arial" w:cs="Arial"/>
+                <w:sz w:val="28"/>
+              </w:rPr>
+              <w:t>desplegara</w:t>
+            </w:r>
+            <w:proofErr w:type="gramEnd"/>
+            <w:r>
+              <w:rPr>
+                <w:rFonts w:ascii="Arial" w:hAnsi="Arial" w:cs="Arial"/>
+                <w:sz w:val="28"/>
+              </w:rPr>
+              <w:t xml:space="preserve"> </w:t>
             </w:r>
             <w:r>
               <w:rPr>
@@ -1952,7 +2046,23 @@
                 <w:rFonts w:ascii="Arial" w:hAnsi="Arial" w:cs="Arial"/>
                 <w:sz w:val="28"/>
               </w:rPr>
-              <w:t>Se desplegara la pantalla inicial.</w:t>
+              <w:t xml:space="preserve">Se </w:t>
+            </w:r>
+            <w:proofErr w:type="gramStart"/>
+            <w:r>
+              <w:rPr>
+                <w:rFonts w:ascii="Arial" w:hAnsi="Arial" w:cs="Arial"/>
+                <w:sz w:val="28"/>
+              </w:rPr>
+              <w:t>desplegara</w:t>
+            </w:r>
+            <w:proofErr w:type="gramEnd"/>
+            <w:r>
+              <w:rPr>
+                <w:rFonts w:ascii="Arial" w:hAnsi="Arial" w:cs="Arial"/>
+                <w:sz w:val="28"/>
+              </w:rPr>
+              <w:t xml:space="preserve"> la pantalla inicial.</w:t>
             </w:r>
           </w:p>
         </w:tc>
@@ -2073,6 +2183,13 @@
               </w:rPr>
               <w:t>Añadir</w:t>
             </w:r>
+            <w:r>
+              <w:rPr>
+                <w:rFonts w:ascii="Arial" w:hAnsi="Arial" w:cs="Arial"/>
+                <w:sz w:val="28"/>
+              </w:rPr>
+              <w:t xml:space="preserve"> Producto nuevo</w:t>
+            </w:r>
           </w:p>
           <w:p>
             <w:pPr>
@@ -2093,7 +2210,39 @@
                 <w:rFonts w:ascii="Arial" w:hAnsi="Arial" w:cs="Arial"/>
                 <w:sz w:val="28"/>
               </w:rPr>
-              <w:t>Se desplegara un panel con textbox para llenar (información, nombre del objeto, etc..).</w:t>
+              <w:t xml:space="preserve">Se </w:t>
+            </w:r>
+            <w:proofErr w:type="gramStart"/>
+            <w:r>
+              <w:rPr>
+                <w:rFonts w:ascii="Arial" w:hAnsi="Arial" w:cs="Arial"/>
+                <w:sz w:val="28"/>
+              </w:rPr>
+              <w:t>desplegara</w:t>
+            </w:r>
+            <w:proofErr w:type="gramEnd"/>
+            <w:r>
+              <w:rPr>
+                <w:rFonts w:ascii="Arial" w:hAnsi="Arial" w:cs="Arial"/>
+                <w:sz w:val="28"/>
+              </w:rPr>
+              <w:t xml:space="preserve"> un panel con </w:t>
+            </w:r>
+            <w:proofErr w:type="spellStart"/>
+            <w:r>
+              <w:rPr>
+                <w:rFonts w:ascii="Arial" w:hAnsi="Arial" w:cs="Arial"/>
+                <w:sz w:val="28"/>
+              </w:rPr>
+              <w:t>textbox</w:t>
+            </w:r>
+            <w:proofErr w:type="spellEnd"/>
+            <w:r>
+              <w:rPr>
+                <w:rFonts w:ascii="Arial" w:hAnsi="Arial" w:cs="Arial"/>
+                <w:sz w:val="28"/>
+              </w:rPr>
+              <w:t xml:space="preserve"> para llenar (información, nombre del objeto, etc..).</w:t>
             </w:r>
           </w:p>
           <w:p>
@@ -2159,7 +2308,39 @@
                 <w:rFonts w:ascii="Arial" w:hAnsi="Arial" w:cs="Arial"/>
                 <w:sz w:val="28"/>
               </w:rPr>
-              <w:t>Se desplegara un panel con un textbox, con el objetivo de buscar el objeto a eliminar usando su nombre de objeto y/o el id de este mismo.</w:t>
+              <w:t xml:space="preserve">Se </w:t>
+            </w:r>
+            <w:proofErr w:type="gramStart"/>
+            <w:r>
+              <w:rPr>
+                <w:rFonts w:ascii="Arial" w:hAnsi="Arial" w:cs="Arial"/>
+                <w:sz w:val="28"/>
+              </w:rPr>
+              <w:t>desplegara</w:t>
+            </w:r>
+            <w:proofErr w:type="gramEnd"/>
+            <w:r>
+              <w:rPr>
+                <w:rFonts w:ascii="Arial" w:hAnsi="Arial" w:cs="Arial"/>
+                <w:sz w:val="28"/>
+              </w:rPr>
+              <w:t xml:space="preserve"> un panel con un </w:t>
+            </w:r>
+            <w:proofErr w:type="spellStart"/>
+            <w:r>
+              <w:rPr>
+                <w:rFonts w:ascii="Arial" w:hAnsi="Arial" w:cs="Arial"/>
+                <w:sz w:val="28"/>
+              </w:rPr>
+              <w:t>textbox</w:t>
+            </w:r>
+            <w:proofErr w:type="spellEnd"/>
+            <w:r>
+              <w:rPr>
+                <w:rFonts w:ascii="Arial" w:hAnsi="Arial" w:cs="Arial"/>
+                <w:sz w:val="28"/>
+              </w:rPr>
+              <w:t>, con el objetivo de buscar el objeto a eliminar usando su nombre de objeto y/o el id de este mismo.</w:t>
             </w:r>
           </w:p>
           <w:p>
@@ -2232,21 +2413,39 @@
                 <w:rFonts w:ascii="Arial" w:hAnsi="Arial" w:cs="Arial"/>
                 <w:sz w:val="28"/>
               </w:rPr>
-              <w:t xml:space="preserve">Se desplegara un panel con un textbox, con el objetivo de buscar el objeto a </w:t>
-            </w:r>
-            <w:r>
-              <w:rPr>
-                <w:rFonts w:ascii="Arial" w:hAnsi="Arial" w:cs="Arial"/>
-                <w:sz w:val="28"/>
-              </w:rPr>
-              <w:t>altera</w:t>
-            </w:r>
-            <w:r>
-              <w:rPr>
-                <w:rFonts w:ascii="Arial" w:hAnsi="Arial" w:cs="Arial"/>
-                <w:sz w:val="28"/>
-              </w:rPr>
-              <w:t>r usando su nombre de objeto y/o el id de este mismo.</w:t>
+              <w:t xml:space="preserve">Se </w:t>
+            </w:r>
+            <w:proofErr w:type="gramStart"/>
+            <w:r>
+              <w:rPr>
+                <w:rFonts w:ascii="Arial" w:hAnsi="Arial" w:cs="Arial"/>
+                <w:sz w:val="28"/>
+              </w:rPr>
+              <w:t>desplegara</w:t>
+            </w:r>
+            <w:proofErr w:type="gramEnd"/>
+            <w:r>
+              <w:rPr>
+                <w:rFonts w:ascii="Arial" w:hAnsi="Arial" w:cs="Arial"/>
+                <w:sz w:val="28"/>
+              </w:rPr>
+              <w:t xml:space="preserve"> un panel con un </w:t>
+            </w:r>
+            <w:proofErr w:type="spellStart"/>
+            <w:r>
+              <w:rPr>
+                <w:rFonts w:ascii="Arial" w:hAnsi="Arial" w:cs="Arial"/>
+                <w:sz w:val="28"/>
+              </w:rPr>
+              <w:t>textbox</w:t>
+            </w:r>
+            <w:proofErr w:type="spellEnd"/>
+            <w:r>
+              <w:rPr>
+                <w:rFonts w:ascii="Arial" w:hAnsi="Arial" w:cs="Arial"/>
+                <w:sz w:val="28"/>
+              </w:rPr>
+              <w:t>, con el objetivo de buscar el objeto a alterar usando su nombre de objeto y/o el id de este mismo.</w:t>
             </w:r>
           </w:p>
           <w:p>
@@ -2268,7 +2467,23 @@
                 <w:rFonts w:ascii="Arial" w:hAnsi="Arial" w:cs="Arial"/>
                 <w:sz w:val="28"/>
               </w:rPr>
-              <w:t>Al encontrar el objeto, se seleccionara, y se abrirá un panel con su información.</w:t>
+              <w:t xml:space="preserve">Al encontrar el objeto, se </w:t>
+            </w:r>
+            <w:proofErr w:type="gramStart"/>
+            <w:r>
+              <w:rPr>
+                <w:rFonts w:ascii="Arial" w:hAnsi="Arial" w:cs="Arial"/>
+                <w:sz w:val="28"/>
+              </w:rPr>
+              <w:t>seleccionara</w:t>
+            </w:r>
+            <w:proofErr w:type="gramEnd"/>
+            <w:r>
+              <w:rPr>
+                <w:rFonts w:ascii="Arial" w:hAnsi="Arial" w:cs="Arial"/>
+                <w:sz w:val="28"/>
+              </w:rPr>
+              <w:t>, y se abrirá un panel con su información.</w:t>
             </w:r>
           </w:p>
           <w:p>
@@ -2290,7 +2505,23 @@
                 <w:rFonts w:ascii="Arial" w:hAnsi="Arial" w:cs="Arial"/>
                 <w:sz w:val="28"/>
               </w:rPr>
-              <w:t xml:space="preserve">Esta información estará contenida en textbox con </w:t>
+              <w:t xml:space="preserve">Esta información estará contenida en </w:t>
+            </w:r>
+            <w:proofErr w:type="spellStart"/>
+            <w:r>
+              <w:rPr>
+                <w:rFonts w:ascii="Arial" w:hAnsi="Arial" w:cs="Arial"/>
+                <w:sz w:val="28"/>
+              </w:rPr>
+              <w:t>textbox</w:t>
+            </w:r>
+            <w:proofErr w:type="spellEnd"/>
+            <w:r>
+              <w:rPr>
+                <w:rFonts w:ascii="Arial" w:hAnsi="Arial" w:cs="Arial"/>
+                <w:sz w:val="28"/>
+              </w:rPr>
+              <w:t xml:space="preserve"> con </w:t>
             </w:r>
             <w:r>
               <w:rPr>
@@ -2337,28 +2568,7 @@
                 <w:rFonts w:ascii="Arial" w:hAnsi="Arial" w:cs="Arial"/>
                 <w:sz w:val="28"/>
               </w:rPr>
-              <w:t xml:space="preserve">En el paso </w:t>
-            </w:r>
-            <w:r>
-              <w:rPr>
-                <w:rFonts w:ascii="Arial" w:hAnsi="Arial" w:cs="Arial"/>
-                <w:sz w:val="28"/>
-              </w:rPr>
-              <w:t>6</w:t>
-            </w:r>
-            <w:r>
-              <w:rPr>
-                <w:rFonts w:ascii="Arial" w:hAnsi="Arial" w:cs="Arial"/>
-                <w:sz w:val="28"/>
-              </w:rPr>
-              <w:t xml:space="preserve"> el administrador observa </w:t>
-            </w:r>
-            <w:r>
-              <w:rPr>
-                <w:rFonts w:ascii="Arial" w:hAnsi="Arial" w:cs="Arial"/>
-                <w:sz w:val="28"/>
-              </w:rPr>
-              <w:t>el objeto en cuestión.</w:t>
+              <w:t>En el paso 6 el administrador observa el objeto en cuestión.</w:t>
             </w:r>
           </w:p>
           <w:p>

</xml_diff>